<commit_message>
Added all tasks that needed to be done (at least)
Every member of team need to look at this and complete tasks the will
do
</commit_message>
<xml_diff>
--- a/doc/group1/Sprint plans/Sprint Plan #4.docx
+++ b/doc/group1/Sprint plans/Sprint Plan #4.docx
@@ -13,18 +13,12 @@
       <w:r>
         <w:rPr>
           <w:rFonts w:ascii="Helvetica Neue"/>
+          <w:sz w:val="60"/>
+          <w:szCs w:val="60"/>
           <w:rtl w:val="0"/>
           <w:lang w:val="en-US"/>
         </w:rPr>
-        <w:t xml:space="preserve">Sprint Plan # </w:t>
-      </w:r>
-      <w:r>
-        <w:rPr>
-          <w:rFonts w:ascii="Helvetica Neue"/>
-          <w:rtl w:val="0"/>
-          <w:lang w:val="en-US"/>
-        </w:rPr>
-        <w:t>4</w:t>
+        <w:t>Sprint Plan # 4</w:t>
       </w:r>
     </w:p>
     <w:p>
@@ -37,18 +31,12 @@
       <w:r>
         <w:rPr>
           <w:rFonts w:ascii="Helvetica Neue"/>
+          <w:sz w:val="22"/>
+          <w:szCs w:val="22"/>
           <w:rtl w:val="0"/>
           <w:lang w:val="en-US"/>
         </w:rPr>
-        <w:t xml:space="preserve">Context Project: </w:t>
-      </w:r>
-      <w:r>
-        <w:rPr>
-          <w:rFonts w:ascii="Helvetica Neue"/>
-          <w:rtl w:val="0"/>
-          <w:lang w:val="en-US"/>
-        </w:rPr>
-        <w:t>Search and Rescue</w:t>
+        <w:t>Context Project: Search and Rescue</w:t>
       </w:r>
     </w:p>
     <w:p>
@@ -61,18 +49,12 @@
       <w:r>
         <w:rPr>
           <w:rFonts w:ascii="Helvetica Neue"/>
+          <w:sz w:val="22"/>
+          <w:szCs w:val="22"/>
           <w:rtl w:val="0"/>
           <w:lang w:val="en-US"/>
         </w:rPr>
-        <w:t xml:space="preserve">Group: </w:t>
-      </w:r>
-      <w:r>
-        <w:rPr>
-          <w:rFonts w:ascii="Helvetica Neue"/>
-          <w:rtl w:val="0"/>
-          <w:lang w:val="en-US"/>
-        </w:rPr>
-        <w:t>1</w:t>
+        <w:t>Group: 1</w:t>
       </w:r>
     </w:p>
     <w:p>
@@ -111,7 +93,7 @@
           <w:shd w:val="clear" w:color="auto" w:fill="bdc0bf"/>
         </w:tblPrEx>
         <w:trPr>
-          <w:trHeight w:val="314" w:hRule="atLeast"/>
+          <w:trHeight w:val="374" w:hRule="atLeast"/>
           <w:tblHeader/>
         </w:trPr>
         <w:tc>
@@ -218,7 +200,7 @@
           <w:shd w:val="clear" w:color="auto" w:fill="bdc0bf"/>
         </w:tblPrEx>
         <w:trPr>
-          <w:trHeight w:val="314" w:hRule="atLeast"/>
+          <w:trHeight w:val="374" w:hRule="atLeast"/>
           <w:tblHeader/>
         </w:trPr>
         <w:tc>
@@ -433,494 +415,7 @@
           <w:shd w:val="clear" w:color="auto" w:fill="auto"/>
         </w:tblPrEx>
         <w:trPr>
-          <w:trHeight w:val="375" w:hRule="atLeast"/>
-        </w:trPr>
-        <w:tc>
-          <w:tcPr>
-            <w:tcW w:type="dxa" w:w="2596"/>
-            <w:vMerge w:val="restart"/>
-            <w:tcBorders>
-              <w:top w:val="single" w:color="000000" w:sz="24" w:space="0" w:shadow="0" w:frame="0"/>
-              <w:left w:val="single" w:color="000000" w:sz="24" w:space="0" w:shadow="0" w:frame="0"/>
-              <w:bottom w:val="single" w:color="000000" w:sz="24" w:space="0" w:shadow="0" w:frame="0"/>
-              <w:right w:val="single" w:color="000000" w:sz="24" w:space="0" w:shadow="0" w:frame="0"/>
-            </w:tcBorders>
-            <w:shd w:val="clear" w:color="auto" w:fill="e2e4e3"/>
-            <w:tcMar>
-              <w:top w:type="dxa" w:w="80"/>
-              <w:left w:type="dxa" w:w="80"/>
-              <w:bottom w:type="dxa" w:w="80"/>
-              <w:right w:type="dxa" w:w="80"/>
-            </w:tcMar>
-            <w:vAlign w:val="top"/>
-          </w:tcPr>
-          <w:p>
-            <w:pPr>
-              <w:pStyle w:val="Table Style 1"/>
-            </w:pPr>
-            <w:r>
-              <w:rPr>
-                <w:rFonts w:ascii="Helvetica Neue Medium"/>
-                <w:b w:val="0"/>
-                <w:bCs w:val="0"/>
-                <w:rtl w:val="0"/>
-              </w:rPr>
-              <w:t>Logger - fix bugs we found previous sprint</w:t>
-            </w:r>
-          </w:p>
-        </w:tc>
-        <w:tc>
-          <w:tcPr>
-            <w:tcW w:type="dxa" w:w="778"/>
-            <w:tcBorders>
-              <w:top w:val="single" w:color="000000" w:sz="24" w:space="0" w:shadow="0" w:frame="0"/>
-              <w:left w:val="single" w:color="000000" w:sz="24" w:space="0" w:shadow="0" w:frame="0"/>
-              <w:bottom w:val="single" w:color="000000" w:sz="2" w:space="0" w:shadow="0" w:frame="0"/>
-              <w:right w:val="single" w:color="000000" w:sz="24" w:space="0" w:shadow="0" w:frame="0"/>
-            </w:tcBorders>
-            <w:shd w:val="clear" w:color="auto" w:fill="auto"/>
-            <w:tcMar>
-              <w:top w:type="dxa" w:w="80"/>
-              <w:left w:type="dxa" w:w="80"/>
-              <w:bottom w:type="dxa" w:w="80"/>
-              <w:right w:type="dxa" w:w="80"/>
-            </w:tcMar>
-            <w:vAlign w:val="top"/>
-          </w:tcPr>
-          <w:p>
-            <w:pPr>
-              <w:pStyle w:val="Table Style 2"/>
-            </w:pPr>
-            <w:r>
-              <w:rPr>
-                <w:rFonts w:ascii="Helvetica Neue Light"/>
-                <w:caps w:val="0"/>
-                <w:smallCaps w:val="0"/>
-                <w:strike w:val="0"/>
-                <w:dstrike w:val="0"/>
-                <w:outline w:val="0"/>
-                <w:color w:val="000000"/>
-                <w:spacing w:val="0"/>
-                <w:kern w:val="0"/>
-                <w:position w:val="0"/>
-                <w:sz w:val="20"/>
-                <w:szCs w:val="20"/>
-                <w:u w:val="none" w:color="000000"/>
-                <w:vertAlign w:val="baseline"/>
-                <w:rtl w:val="0"/>
-                <w:lang w:val="en-US"/>
-              </w:rPr>
-              <w:t>1</w:t>
-            </w:r>
-          </w:p>
-        </w:tc>
-        <w:tc>
-          <w:tcPr>
-            <w:tcW w:type="dxa" w:w="4978"/>
-            <w:tcBorders>
-              <w:top w:val="single" w:color="000000" w:sz="24" w:space="0" w:shadow="0" w:frame="0"/>
-              <w:left w:val="single" w:color="000000" w:sz="24" w:space="0" w:shadow="0" w:frame="0"/>
-              <w:bottom w:val="single" w:color="000000" w:sz="2" w:space="0" w:shadow="0" w:frame="0"/>
-              <w:right w:val="single" w:color="000000" w:sz="24" w:space="0" w:shadow="0" w:frame="0"/>
-            </w:tcBorders>
-            <w:shd w:val="clear" w:color="auto" w:fill="auto"/>
-            <w:tcMar>
-              <w:top w:type="dxa" w:w="80"/>
-              <w:left w:type="dxa" w:w="80"/>
-              <w:bottom w:type="dxa" w:w="80"/>
-              <w:right w:type="dxa" w:w="80"/>
-            </w:tcMar>
-            <w:vAlign w:val="top"/>
-          </w:tcPr>
-          <w:p>
-            <w:pPr>
-              <w:pStyle w:val="Table Style 2"/>
-            </w:pPr>
-            <w:r>
-              <w:rPr>
-                <w:rFonts w:ascii="Helvetica Neue Light"/>
-                <w:rtl w:val="0"/>
-              </w:rPr>
-              <w:t>Find when do you know bot entered room</w:t>
-            </w:r>
-          </w:p>
-        </w:tc>
-        <w:tc>
-          <w:tcPr>
-            <w:tcW w:type="dxa" w:w="2677"/>
-            <w:tcBorders>
-              <w:top w:val="single" w:color="000000" w:sz="24" w:space="0" w:shadow="0" w:frame="0"/>
-              <w:left w:val="single" w:color="000000" w:sz="24" w:space="0" w:shadow="0" w:frame="0"/>
-              <w:bottom w:val="single" w:color="000000" w:sz="2" w:space="0" w:shadow="0" w:frame="0"/>
-              <w:right w:val="single" w:color="000000" w:sz="24" w:space="0" w:shadow="0" w:frame="0"/>
-            </w:tcBorders>
-            <w:shd w:val="clear" w:color="auto" w:fill="auto"/>
-            <w:tcMar>
-              <w:top w:type="dxa" w:w="80"/>
-              <w:left w:type="dxa" w:w="80"/>
-              <w:bottom w:type="dxa" w:w="80"/>
-              <w:right w:type="dxa" w:w="80"/>
-            </w:tcMar>
-            <w:vAlign w:val="top"/>
-          </w:tcPr>
-          <w:p>
-            <w:pPr>
-              <w:pStyle w:val="Table Style 2"/>
-            </w:pPr>
-            <w:r>
-              <w:rPr>
-                <w:rFonts w:ascii="Helvetica Neue Light"/>
-                <w:caps w:val="0"/>
-                <w:smallCaps w:val="0"/>
-                <w:strike w:val="0"/>
-                <w:dstrike w:val="0"/>
-                <w:outline w:val="0"/>
-                <w:color w:val="000000"/>
-                <w:spacing w:val="0"/>
-                <w:kern w:val="0"/>
-                <w:position w:val="0"/>
-                <w:sz w:val="20"/>
-                <w:szCs w:val="20"/>
-                <w:u w:val="none" w:color="000000"/>
-                <w:vertAlign w:val="baseline"/>
-                <w:rtl w:val="0"/>
-                <w:lang w:val="en-US"/>
-              </w:rPr>
-              <w:t>Sander</w:t>
-            </w:r>
-          </w:p>
-        </w:tc>
-        <w:tc>
-          <w:tcPr>
-            <w:tcW w:type="dxa" w:w="3260"/>
-            <w:tcBorders>
-              <w:top w:val="single" w:color="000000" w:sz="24" w:space="0" w:shadow="0" w:frame="0"/>
-              <w:left w:val="single" w:color="000000" w:sz="24" w:space="0" w:shadow="0" w:frame="0"/>
-              <w:bottom w:val="single" w:color="000000" w:sz="2" w:space="0" w:shadow="0" w:frame="0"/>
-              <w:right w:val="single" w:color="000000" w:sz="24" w:space="0" w:shadow="0" w:frame="0"/>
-            </w:tcBorders>
-            <w:shd w:val="clear" w:color="auto" w:fill="auto"/>
-            <w:tcMar>
-              <w:top w:type="dxa" w:w="80"/>
-              <w:left w:type="dxa" w:w="80"/>
-              <w:bottom w:type="dxa" w:w="80"/>
-              <w:right w:type="dxa" w:w="80"/>
-            </w:tcMar>
-            <w:vAlign w:val="top"/>
-          </w:tcPr>
-          <w:p>
-            <w:pPr>
-              <w:pStyle w:val="Table Style 2"/>
-            </w:pPr>
-            <w:r>
-              <w:rPr>
-                <w:rFonts w:ascii="Helvetica Neue Light"/>
-                <w:caps w:val="0"/>
-                <w:smallCaps w:val="0"/>
-                <w:strike w:val="0"/>
-                <w:dstrike w:val="0"/>
-                <w:outline w:val="0"/>
-                <w:color w:val="000000"/>
-                <w:spacing w:val="0"/>
-                <w:kern w:val="0"/>
-                <w:position w:val="0"/>
-                <w:sz w:val="20"/>
-                <w:szCs w:val="20"/>
-                <w:u w:val="none" w:color="000000"/>
-                <w:vertAlign w:val="baseline"/>
-                <w:rtl w:val="0"/>
-                <w:lang w:val="en-US"/>
-              </w:rPr>
-              <w:t>Relative Effort</w:t>
-            </w:r>
-          </w:p>
-        </w:tc>
-      </w:tr>
-      <w:tr>
-        <w:tblPrEx>
-          <w:shd w:val="clear" w:color="auto" w:fill="auto"/>
-        </w:tblPrEx>
-        <w:trPr>
-          <w:trHeight w:val="344" w:hRule="atLeast"/>
-        </w:trPr>
-        <w:tc>
-          <w:tcPr>
-            <w:tcW w:type="dxa" w:w="2596"/>
-            <w:vMerge w:val="continue"/>
-            <w:tcBorders>
-              <w:top w:val="single" w:color="000000" w:sz="24" w:space="0" w:shadow="0" w:frame="0"/>
-              <w:left w:val="single" w:color="000000" w:sz="24" w:space="0" w:shadow="0" w:frame="0"/>
-              <w:bottom w:val="single" w:color="000000" w:sz="24" w:space="0" w:shadow="0" w:frame="0"/>
-              <w:right w:val="single" w:color="000000" w:sz="24" w:space="0" w:shadow="0" w:frame="0"/>
-            </w:tcBorders>
-            <w:shd w:val="clear" w:color="auto" w:fill="e2e4e3"/>
-          </w:tcPr>
-          <w:p/>
-        </w:tc>
-        <w:tc>
-          <w:tcPr>
-            <w:tcW w:type="dxa" w:w="778"/>
-            <w:tcBorders>
-              <w:top w:val="single" w:color="000000" w:sz="2" w:space="0" w:shadow="0" w:frame="0"/>
-              <w:left w:val="single" w:color="000000" w:sz="24" w:space="0" w:shadow="0" w:frame="0"/>
-              <w:bottom w:val="single" w:color="000000" w:sz="2" w:space="0" w:shadow="0" w:frame="0"/>
-              <w:right w:val="single" w:color="000000" w:sz="24" w:space="0" w:shadow="0" w:frame="0"/>
-            </w:tcBorders>
-            <w:shd w:val="clear" w:color="auto" w:fill="eeeeee"/>
-            <w:tcMar>
-              <w:top w:type="dxa" w:w="80"/>
-              <w:left w:type="dxa" w:w="80"/>
-              <w:bottom w:type="dxa" w:w="80"/>
-              <w:right w:type="dxa" w:w="80"/>
-            </w:tcMar>
-            <w:vAlign w:val="top"/>
-          </w:tcPr>
-          <w:p>
-            <w:pPr>
-              <w:pStyle w:val="Table Style 2"/>
-            </w:pPr>
-            <w:r>
-              <w:rPr>
-                <w:rFonts w:ascii="Helvetica Neue Light"/>
-                <w:caps w:val="0"/>
-                <w:smallCaps w:val="0"/>
-                <w:strike w:val="0"/>
-                <w:dstrike w:val="0"/>
-                <w:outline w:val="0"/>
-                <w:color w:val="000000"/>
-                <w:spacing w:val="0"/>
-                <w:kern w:val="0"/>
-                <w:position w:val="0"/>
-                <w:sz w:val="20"/>
-                <w:szCs w:val="20"/>
-                <w:u w:val="none" w:color="000000"/>
-                <w:vertAlign w:val="baseline"/>
-                <w:rtl w:val="0"/>
-                <w:lang w:val="en-US"/>
-              </w:rPr>
-              <w:t>2</w:t>
-            </w:r>
-          </w:p>
-        </w:tc>
-        <w:tc>
-          <w:tcPr>
-            <w:tcW w:type="dxa" w:w="4978"/>
-            <w:tcBorders>
-              <w:top w:val="single" w:color="000000" w:sz="2" w:space="0" w:shadow="0" w:frame="0"/>
-              <w:left w:val="single" w:color="000000" w:sz="24" w:space="0" w:shadow="0" w:frame="0"/>
-              <w:bottom w:val="single" w:color="000000" w:sz="2" w:space="0" w:shadow="0" w:frame="0"/>
-              <w:right w:val="single" w:color="000000" w:sz="24" w:space="0" w:shadow="0" w:frame="0"/>
-            </w:tcBorders>
-            <w:shd w:val="clear" w:color="auto" w:fill="eeeeee"/>
-            <w:tcMar>
-              <w:top w:type="dxa" w:w="80"/>
-              <w:left w:type="dxa" w:w="80"/>
-              <w:bottom w:type="dxa" w:w="80"/>
-              <w:right w:type="dxa" w:w="80"/>
-            </w:tcMar>
-            <w:vAlign w:val="top"/>
-          </w:tcPr>
-          <w:p>
-            <w:pPr>
-              <w:pStyle w:val="Table Style 2"/>
-            </w:pPr>
-            <w:r>
-              <w:rPr>
-                <w:rFonts w:ascii="Helvetica Neue Light"/>
-                <w:caps w:val="0"/>
-                <w:smallCaps w:val="0"/>
-                <w:strike w:val="0"/>
-                <w:dstrike w:val="0"/>
-                <w:outline w:val="0"/>
-                <w:color w:val="000000"/>
-                <w:spacing w:val="0"/>
-                <w:kern w:val="0"/>
-                <w:position w:val="0"/>
-                <w:sz w:val="20"/>
-                <w:szCs w:val="20"/>
-                <w:u w:val="none" w:color="000000"/>
-                <w:vertAlign w:val="baseline"/>
-                <w:rtl w:val="0"/>
-                <w:lang w:val="en-US"/>
-              </w:rPr>
-              <w:t>Logging in different files when using restart</w:t>
-            </w:r>
-          </w:p>
-        </w:tc>
-        <w:tc>
-          <w:tcPr>
-            <w:tcW w:type="dxa" w:w="2677"/>
-            <w:tcBorders>
-              <w:top w:val="single" w:color="000000" w:sz="2" w:space="0" w:shadow="0" w:frame="0"/>
-              <w:left w:val="single" w:color="000000" w:sz="24" w:space="0" w:shadow="0" w:frame="0"/>
-              <w:bottom w:val="single" w:color="000000" w:sz="2" w:space="0" w:shadow="0" w:frame="0"/>
-              <w:right w:val="single" w:color="000000" w:sz="24" w:space="0" w:shadow="0" w:frame="0"/>
-            </w:tcBorders>
-            <w:shd w:val="clear" w:color="auto" w:fill="eeeeee"/>
-            <w:tcMar>
-              <w:top w:type="dxa" w:w="80"/>
-              <w:left w:type="dxa" w:w="80"/>
-              <w:bottom w:type="dxa" w:w="80"/>
-              <w:right w:type="dxa" w:w="80"/>
-            </w:tcMar>
-            <w:vAlign w:val="top"/>
-          </w:tcPr>
-          <w:p>
-            <w:pPr>
-              <w:pStyle w:val="Table Style 2"/>
-            </w:pPr>
-            <w:r>
-              <w:rPr>
-                <w:rFonts w:ascii="Helvetica Neue Light"/>
-                <w:caps w:val="0"/>
-                <w:smallCaps w:val="0"/>
-                <w:strike w:val="0"/>
-                <w:dstrike w:val="0"/>
-                <w:outline w:val="0"/>
-                <w:color w:val="000000"/>
-                <w:spacing w:val="0"/>
-                <w:kern w:val="0"/>
-                <w:position w:val="0"/>
-                <w:sz w:val="20"/>
-                <w:szCs w:val="20"/>
-                <w:u w:val="none" w:color="000000"/>
-                <w:vertAlign w:val="baseline"/>
-                <w:rtl w:val="0"/>
-                <w:lang w:val="en-US"/>
-              </w:rPr>
-              <w:t>Shirley</w:t>
-            </w:r>
-          </w:p>
-        </w:tc>
-        <w:tc>
-          <w:tcPr>
-            <w:tcW w:type="dxa" w:w="3260"/>
-            <w:tcBorders>
-              <w:top w:val="single" w:color="000000" w:sz="2" w:space="0" w:shadow="0" w:frame="0"/>
-              <w:left w:val="single" w:color="000000" w:sz="24" w:space="0" w:shadow="0" w:frame="0"/>
-              <w:bottom w:val="single" w:color="000000" w:sz="2" w:space="0" w:shadow="0" w:frame="0"/>
-              <w:right w:val="single" w:color="000000" w:sz="24" w:space="0" w:shadow="0" w:frame="0"/>
-            </w:tcBorders>
-            <w:shd w:val="clear" w:color="auto" w:fill="eeeeee"/>
-            <w:tcMar>
-              <w:top w:type="dxa" w:w="80"/>
-              <w:left w:type="dxa" w:w="80"/>
-              <w:bottom w:type="dxa" w:w="80"/>
-              <w:right w:type="dxa" w:w="80"/>
-            </w:tcMar>
-            <w:vAlign w:val="top"/>
-          </w:tcPr>
-          <w:p/>
-        </w:tc>
-      </w:tr>
-      <w:tr>
-        <w:tblPrEx>
-          <w:shd w:val="clear" w:color="auto" w:fill="auto"/>
-        </w:tblPrEx>
-        <w:trPr>
-          <w:trHeight w:val="375" w:hRule="atLeast"/>
-        </w:trPr>
-        <w:tc>
-          <w:tcPr>
-            <w:tcW w:type="dxa" w:w="2596"/>
-            <w:vMerge w:val="continue"/>
-            <w:tcBorders>
-              <w:top w:val="single" w:color="000000" w:sz="24" w:space="0" w:shadow="0" w:frame="0"/>
-              <w:left w:val="single" w:color="000000" w:sz="24" w:space="0" w:shadow="0" w:frame="0"/>
-              <w:bottom w:val="single" w:color="000000" w:sz="24" w:space="0" w:shadow="0" w:frame="0"/>
-              <w:right w:val="single" w:color="000000" w:sz="24" w:space="0" w:shadow="0" w:frame="0"/>
-            </w:tcBorders>
-            <w:shd w:val="clear" w:color="auto" w:fill="e2e4e3"/>
-          </w:tcPr>
-          <w:p/>
-        </w:tc>
-        <w:tc>
-          <w:tcPr>
-            <w:tcW w:type="dxa" w:w="778"/>
-            <w:tcBorders>
-              <w:top w:val="single" w:color="000000" w:sz="2" w:space="0" w:shadow="0" w:frame="0"/>
-              <w:left w:val="single" w:color="000000" w:sz="24" w:space="0" w:shadow="0" w:frame="0"/>
-              <w:bottom w:val="single" w:color="000000" w:sz="24" w:space="0" w:shadow="0" w:frame="0"/>
-              <w:right w:val="single" w:color="000000" w:sz="24" w:space="0" w:shadow="0" w:frame="0"/>
-            </w:tcBorders>
-            <w:shd w:val="clear" w:color="auto" w:fill="auto"/>
-            <w:tcMar>
-              <w:top w:type="dxa" w:w="80"/>
-              <w:left w:type="dxa" w:w="80"/>
-              <w:bottom w:type="dxa" w:w="80"/>
-              <w:right w:type="dxa" w:w="80"/>
-            </w:tcMar>
-            <w:vAlign w:val="top"/>
-          </w:tcPr>
-          <w:p/>
-        </w:tc>
-        <w:tc>
-          <w:tcPr>
-            <w:tcW w:type="dxa" w:w="4978"/>
-            <w:tcBorders>
-              <w:top w:val="single" w:color="000000" w:sz="2" w:space="0" w:shadow="0" w:frame="0"/>
-              <w:left w:val="single" w:color="000000" w:sz="24" w:space="0" w:shadow="0" w:frame="0"/>
-              <w:bottom w:val="single" w:color="000000" w:sz="24" w:space="0" w:shadow="0" w:frame="0"/>
-              <w:right w:val="single" w:color="000000" w:sz="24" w:space="0" w:shadow="0" w:frame="0"/>
-            </w:tcBorders>
-            <w:shd w:val="clear" w:color="auto" w:fill="auto"/>
-            <w:tcMar>
-              <w:top w:type="dxa" w:w="80"/>
-              <w:left w:type="dxa" w:w="80"/>
-              <w:bottom w:type="dxa" w:w="80"/>
-              <w:right w:type="dxa" w:w="80"/>
-            </w:tcMar>
-            <w:vAlign w:val="top"/>
-          </w:tcPr>
-          <w:p/>
-        </w:tc>
-        <w:tc>
-          <w:tcPr>
-            <w:tcW w:type="dxa" w:w="2677"/>
-            <w:tcBorders>
-              <w:top w:val="single" w:color="000000" w:sz="2" w:space="0" w:shadow="0" w:frame="0"/>
-              <w:left w:val="single" w:color="000000" w:sz="24" w:space="0" w:shadow="0" w:frame="0"/>
-              <w:bottom w:val="single" w:color="000000" w:sz="24" w:space="0" w:shadow="0" w:frame="0"/>
-              <w:right w:val="single" w:color="000000" w:sz="24" w:space="0" w:shadow="0" w:frame="0"/>
-            </w:tcBorders>
-            <w:shd w:val="clear" w:color="auto" w:fill="auto"/>
-            <w:tcMar>
-              <w:top w:type="dxa" w:w="80"/>
-              <w:left w:type="dxa" w:w="80"/>
-              <w:bottom w:type="dxa" w:w="80"/>
-              <w:right w:type="dxa" w:w="80"/>
-            </w:tcMar>
-            <w:vAlign w:val="top"/>
-          </w:tcPr>
-          <w:p/>
-        </w:tc>
-        <w:tc>
-          <w:tcPr>
-            <w:tcW w:type="dxa" w:w="3260"/>
-            <w:tcBorders>
-              <w:top w:val="single" w:color="000000" w:sz="2" w:space="0" w:shadow="0" w:frame="0"/>
-              <w:left w:val="single" w:color="000000" w:sz="24" w:space="0" w:shadow="0" w:frame="0"/>
-              <w:bottom w:val="single" w:color="000000" w:sz="24" w:space="0" w:shadow="0" w:frame="0"/>
-              <w:right w:val="single" w:color="000000" w:sz="24" w:space="0" w:shadow="0" w:frame="0"/>
-            </w:tcBorders>
-            <w:shd w:val="clear" w:color="auto" w:fill="auto"/>
-            <w:tcMar>
-              <w:top w:type="dxa" w:w="80"/>
-              <w:left w:type="dxa" w:w="80"/>
-              <w:bottom w:type="dxa" w:w="80"/>
-              <w:right w:type="dxa" w:w="80"/>
-            </w:tcMar>
-            <w:vAlign w:val="top"/>
-          </w:tcPr>
-          <w:p/>
-        </w:tc>
-      </w:tr>
-      <w:tr>
-        <w:tblPrEx>
-          <w:shd w:val="clear" w:color="auto" w:fill="auto"/>
-        </w:tblPrEx>
-        <w:trPr>
-          <w:trHeight w:val="375" w:hRule="atLeast"/>
+          <w:trHeight w:val="435" w:hRule="atLeast"/>
         </w:trPr>
         <w:tc>
           <w:tcPr>
@@ -966,7 +461,7 @@
                 <w:rtl w:val="0"/>
                 <w:lang w:val="en-US"/>
               </w:rPr>
-              <w:t>Client Testing</w:t>
+              <w:t>Logger - fix bugs we found previous sprint</w:t>
             </w:r>
           </w:p>
         </w:tc>
@@ -979,38 +474,7 @@
               <w:bottom w:val="single" w:color="000000" w:sz="2" w:space="0" w:shadow="0" w:frame="0"/>
               <w:right w:val="single" w:color="000000" w:sz="24" w:space="0" w:shadow="0" w:frame="0"/>
             </w:tcBorders>
-            <w:shd w:val="clear" w:color="auto" w:fill="eeeeee"/>
-            <w:tcMar>
-              <w:top w:type="dxa" w:w="80"/>
-              <w:left w:type="dxa" w:w="80"/>
-              <w:bottom w:type="dxa" w:w="80"/>
-              <w:right w:type="dxa" w:w="80"/>
-            </w:tcMar>
-            <w:vAlign w:val="top"/>
-          </w:tcPr>
-          <w:p>
-            <w:pPr>
-              <w:pStyle w:val="Table Style 2"/>
-            </w:pPr>
-            <w:r>
-              <w:rPr>
-                <w:rFonts w:ascii="Helvetica Neue Light"/>
-                <w:rtl w:val="0"/>
-              </w:rPr>
-              <w:t>3</w:t>
-            </w:r>
-          </w:p>
-        </w:tc>
-        <w:tc>
-          <w:tcPr>
-            <w:tcW w:type="dxa" w:w="4978"/>
-            <w:tcBorders>
-              <w:top w:val="single" w:color="000000" w:sz="24" w:space="0" w:shadow="0" w:frame="0"/>
-              <w:left w:val="single" w:color="000000" w:sz="24" w:space="0" w:shadow="0" w:frame="0"/>
-              <w:bottom w:val="single" w:color="000000" w:sz="2" w:space="0" w:shadow="0" w:frame="0"/>
-              <w:right w:val="single" w:color="000000" w:sz="24" w:space="0" w:shadow="0" w:frame="0"/>
-            </w:tcBorders>
-            <w:shd w:val="clear" w:color="auto" w:fill="eeeeee"/>
+            <w:shd w:val="clear" w:color="auto" w:fill="auto"/>
             <w:tcMar>
               <w:top w:type="dxa" w:w="80"/>
               <w:left w:type="dxa" w:w="80"/>
@@ -1042,108 +506,15 @@
                 <w:rtl w:val="0"/>
                 <w:lang w:val="en-US"/>
               </w:rPr>
-              <w:t>GUI Package</w:t>
-            </w:r>
-          </w:p>
-        </w:tc>
-        <w:tc>
-          <w:tcPr>
-            <w:tcW w:type="dxa" w:w="2677"/>
+              <w:t>1</w:t>
+            </w:r>
+          </w:p>
+        </w:tc>
+        <w:tc>
+          <w:tcPr>
+            <w:tcW w:type="dxa" w:w="4978"/>
             <w:tcBorders>
               <w:top w:val="single" w:color="000000" w:sz="24" w:space="0" w:shadow="0" w:frame="0"/>
-              <w:left w:val="single" w:color="000000" w:sz="24" w:space="0" w:shadow="0" w:frame="0"/>
-              <w:bottom w:val="single" w:color="000000" w:sz="2" w:space="0" w:shadow="0" w:frame="0"/>
-              <w:right w:val="single" w:color="000000" w:sz="24" w:space="0" w:shadow="0" w:frame="0"/>
-            </w:tcBorders>
-            <w:shd w:val="clear" w:color="auto" w:fill="eeeeee"/>
-            <w:tcMar>
-              <w:top w:type="dxa" w:w="80"/>
-              <w:left w:type="dxa" w:w="80"/>
-              <w:bottom w:type="dxa" w:w="80"/>
-              <w:right w:type="dxa" w:w="80"/>
-            </w:tcMar>
-            <w:vAlign w:val="top"/>
-          </w:tcPr>
-          <w:p/>
-        </w:tc>
-        <w:tc>
-          <w:tcPr>
-            <w:tcW w:type="dxa" w:w="3260"/>
-            <w:tcBorders>
-              <w:top w:val="single" w:color="000000" w:sz="24" w:space="0" w:shadow="0" w:frame="0"/>
-              <w:left w:val="single" w:color="000000" w:sz="24" w:space="0" w:shadow="0" w:frame="0"/>
-              <w:bottom w:val="single" w:color="000000" w:sz="2" w:space="0" w:shadow="0" w:frame="0"/>
-              <w:right w:val="single" w:color="000000" w:sz="24" w:space="0" w:shadow="0" w:frame="0"/>
-            </w:tcBorders>
-            <w:shd w:val="clear" w:color="auto" w:fill="eeeeee"/>
-            <w:tcMar>
-              <w:top w:type="dxa" w:w="80"/>
-              <w:left w:type="dxa" w:w="80"/>
-              <w:bottom w:type="dxa" w:w="80"/>
-              <w:right w:type="dxa" w:w="80"/>
-            </w:tcMar>
-            <w:vAlign w:val="top"/>
-          </w:tcPr>
-          <w:p/>
-        </w:tc>
-      </w:tr>
-      <w:tr>
-        <w:tblPrEx>
-          <w:shd w:val="clear" w:color="auto" w:fill="auto"/>
-        </w:tblPrEx>
-        <w:trPr>
-          <w:trHeight w:val="344" w:hRule="atLeast"/>
-        </w:trPr>
-        <w:tc>
-          <w:tcPr>
-            <w:tcW w:type="dxa" w:w="2596"/>
-            <w:vMerge w:val="continue"/>
-            <w:tcBorders>
-              <w:top w:val="single" w:color="000000" w:sz="24" w:space="0" w:shadow="0" w:frame="0"/>
-              <w:left w:val="single" w:color="000000" w:sz="24" w:space="0" w:shadow="0" w:frame="0"/>
-              <w:bottom w:val="single" w:color="000000" w:sz="24" w:space="0" w:shadow="0" w:frame="0"/>
-              <w:right w:val="single" w:color="000000" w:sz="24" w:space="0" w:shadow="0" w:frame="0"/>
-            </w:tcBorders>
-            <w:shd w:val="clear" w:color="auto" w:fill="e2e4e3"/>
-          </w:tcPr>
-          <w:p/>
-        </w:tc>
-        <w:tc>
-          <w:tcPr>
-            <w:tcW w:type="dxa" w:w="778"/>
-            <w:tcBorders>
-              <w:top w:val="single" w:color="000000" w:sz="2" w:space="0" w:shadow="0" w:frame="0"/>
-              <w:left w:val="single" w:color="000000" w:sz="24" w:space="0" w:shadow="0" w:frame="0"/>
-              <w:bottom w:val="single" w:color="000000" w:sz="2" w:space="0" w:shadow="0" w:frame="0"/>
-              <w:right w:val="single" w:color="000000" w:sz="24" w:space="0" w:shadow="0" w:frame="0"/>
-            </w:tcBorders>
-            <w:shd w:val="clear" w:color="auto" w:fill="auto"/>
-            <w:tcMar>
-              <w:top w:type="dxa" w:w="80"/>
-              <w:left w:type="dxa" w:w="80"/>
-              <w:bottom w:type="dxa" w:w="80"/>
-              <w:right w:type="dxa" w:w="80"/>
-            </w:tcMar>
-            <w:vAlign w:val="top"/>
-          </w:tcPr>
-          <w:p>
-            <w:pPr>
-              <w:pStyle w:val="Table Style 2"/>
-            </w:pPr>
-            <w:r>
-              <w:rPr>
-                <w:rFonts w:ascii="Helvetica Neue Light"/>
-                <w:rtl w:val="0"/>
-              </w:rPr>
-              <w:t>4</w:t>
-            </w:r>
-          </w:p>
-        </w:tc>
-        <w:tc>
-          <w:tcPr>
-            <w:tcW w:type="dxa" w:w="4978"/>
-            <w:tcBorders>
-              <w:top w:val="single" w:color="000000" w:sz="2" w:space="0" w:shadow="0" w:frame="0"/>
               <w:left w:val="single" w:color="000000" w:sz="24" w:space="0" w:shadow="0" w:frame="0"/>
               <w:bottom w:val="single" w:color="000000" w:sz="2" w:space="0" w:shadow="0" w:frame="0"/>
               <w:right w:val="single" w:color="000000" w:sz="24" w:space="0" w:shadow="0" w:frame="0"/>
@@ -1180,7 +551,7 @@
                 <w:rtl w:val="0"/>
                 <w:lang w:val="en-US"/>
               </w:rPr>
-              <w:t>Startup package</w:t>
+              <w:t>Find when do you know bot entered room</w:t>
             </w:r>
           </w:p>
         </w:tc>
@@ -1188,105 +559,12 @@
           <w:tcPr>
             <w:tcW w:type="dxa" w:w="2677"/>
             <w:tcBorders>
-              <w:top w:val="single" w:color="000000" w:sz="2" w:space="0" w:shadow="0" w:frame="0"/>
+              <w:top w:val="single" w:color="000000" w:sz="24" w:space="0" w:shadow="0" w:frame="0"/>
               <w:left w:val="single" w:color="000000" w:sz="24" w:space="0" w:shadow="0" w:frame="0"/>
               <w:bottom w:val="single" w:color="000000" w:sz="2" w:space="0" w:shadow="0" w:frame="0"/>
               <w:right w:val="single" w:color="000000" w:sz="24" w:space="0" w:shadow="0" w:frame="0"/>
             </w:tcBorders>
             <w:shd w:val="clear" w:color="auto" w:fill="auto"/>
-            <w:tcMar>
-              <w:top w:type="dxa" w:w="80"/>
-              <w:left w:type="dxa" w:w="80"/>
-              <w:bottom w:type="dxa" w:w="80"/>
-              <w:right w:type="dxa" w:w="80"/>
-            </w:tcMar>
-            <w:vAlign w:val="top"/>
-          </w:tcPr>
-          <w:p/>
-        </w:tc>
-        <w:tc>
-          <w:tcPr>
-            <w:tcW w:type="dxa" w:w="3260"/>
-            <w:tcBorders>
-              <w:top w:val="single" w:color="000000" w:sz="2" w:space="0" w:shadow="0" w:frame="0"/>
-              <w:left w:val="single" w:color="000000" w:sz="24" w:space="0" w:shadow="0" w:frame="0"/>
-              <w:bottom w:val="single" w:color="000000" w:sz="2" w:space="0" w:shadow="0" w:frame="0"/>
-              <w:right w:val="single" w:color="000000" w:sz="24" w:space="0" w:shadow="0" w:frame="0"/>
-            </w:tcBorders>
-            <w:shd w:val="clear" w:color="auto" w:fill="auto"/>
-            <w:tcMar>
-              <w:top w:type="dxa" w:w="80"/>
-              <w:left w:type="dxa" w:w="80"/>
-              <w:bottom w:type="dxa" w:w="80"/>
-              <w:right w:type="dxa" w:w="80"/>
-            </w:tcMar>
-            <w:vAlign w:val="top"/>
-          </w:tcPr>
-          <w:p/>
-        </w:tc>
-      </w:tr>
-      <w:tr>
-        <w:tblPrEx>
-          <w:shd w:val="clear" w:color="auto" w:fill="auto"/>
-        </w:tblPrEx>
-        <w:trPr>
-          <w:trHeight w:val="375" w:hRule="atLeast"/>
-        </w:trPr>
-        <w:tc>
-          <w:tcPr>
-            <w:tcW w:type="dxa" w:w="2596"/>
-            <w:vMerge w:val="continue"/>
-            <w:tcBorders>
-              <w:top w:val="single" w:color="000000" w:sz="24" w:space="0" w:shadow="0" w:frame="0"/>
-              <w:left w:val="single" w:color="000000" w:sz="24" w:space="0" w:shadow="0" w:frame="0"/>
-              <w:bottom w:val="single" w:color="000000" w:sz="24" w:space="0" w:shadow="0" w:frame="0"/>
-              <w:right w:val="single" w:color="000000" w:sz="24" w:space="0" w:shadow="0" w:frame="0"/>
-            </w:tcBorders>
-            <w:shd w:val="clear" w:color="auto" w:fill="e2e4e3"/>
-          </w:tcPr>
-          <w:p/>
-        </w:tc>
-        <w:tc>
-          <w:tcPr>
-            <w:tcW w:type="dxa" w:w="778"/>
-            <w:tcBorders>
-              <w:top w:val="single" w:color="000000" w:sz="2" w:space="0" w:shadow="0" w:frame="0"/>
-              <w:left w:val="single" w:color="000000" w:sz="24" w:space="0" w:shadow="0" w:frame="0"/>
-              <w:bottom w:val="single" w:color="000000" w:sz="24" w:space="0" w:shadow="0" w:frame="0"/>
-              <w:right w:val="single" w:color="000000" w:sz="24" w:space="0" w:shadow="0" w:frame="0"/>
-            </w:tcBorders>
-            <w:shd w:val="clear" w:color="auto" w:fill="eeeeee"/>
-            <w:tcMar>
-              <w:top w:type="dxa" w:w="80"/>
-              <w:left w:type="dxa" w:w="80"/>
-              <w:bottom w:type="dxa" w:w="80"/>
-              <w:right w:type="dxa" w:w="80"/>
-            </w:tcMar>
-            <w:vAlign w:val="top"/>
-          </w:tcPr>
-          <w:p>
-            <w:pPr>
-              <w:pStyle w:val="Table Style 2"/>
-            </w:pPr>
-            <w:r>
-              <w:rPr>
-                <w:rFonts w:ascii="Helvetica Neue Light"/>
-                <w:rtl w:val="0"/>
-              </w:rPr>
-              <w:t>5</w:t>
-            </w:r>
-          </w:p>
-        </w:tc>
-        <w:tc>
-          <w:tcPr>
-            <w:tcW w:type="dxa" w:w="4978"/>
-            <w:tcBorders>
-              <w:top w:val="single" w:color="000000" w:sz="2" w:space="0" w:shadow="0" w:frame="0"/>
-              <w:left w:val="single" w:color="000000" w:sz="24" w:space="0" w:shadow="0" w:frame="0"/>
-              <w:bottom w:val="single" w:color="000000" w:sz="24" w:space="0" w:shadow="0" w:frame="0"/>
-              <w:right w:val="single" w:color="000000" w:sz="24" w:space="0" w:shadow="0" w:frame="0"/>
-            </w:tcBorders>
-            <w:shd w:val="clear" w:color="auto" w:fill="eeeeee"/>
             <w:tcMar>
               <w:top w:type="dxa" w:w="80"/>
               <w:left w:type="dxa" w:w="80"/>
@@ -1318,40 +596,41 @@
                 <w:rtl w:val="0"/>
                 <w:lang w:val="en-US"/>
               </w:rPr>
-              <w:t>Environment package</w:t>
-            </w:r>
-          </w:p>
-        </w:tc>
-        <w:tc>
-          <w:tcPr>
-            <w:tcW w:type="dxa" w:w="2677"/>
-            <w:tcBorders>
-              <w:top w:val="single" w:color="000000" w:sz="2" w:space="0" w:shadow="0" w:frame="0"/>
-              <w:left w:val="single" w:color="000000" w:sz="24" w:space="0" w:shadow="0" w:frame="0"/>
-              <w:bottom w:val="single" w:color="000000" w:sz="24" w:space="0" w:shadow="0" w:frame="0"/>
-              <w:right w:val="single" w:color="000000" w:sz="24" w:space="0" w:shadow="0" w:frame="0"/>
-            </w:tcBorders>
-            <w:shd w:val="clear" w:color="auto" w:fill="eeeeee"/>
-            <w:tcMar>
-              <w:top w:type="dxa" w:w="80"/>
-              <w:left w:type="dxa" w:w="80"/>
-              <w:bottom w:type="dxa" w:w="80"/>
-              <w:right w:type="dxa" w:w="80"/>
-            </w:tcMar>
-            <w:vAlign w:val="top"/>
-          </w:tcPr>
-          <w:p/>
+              <w:t>Sander</w:t>
+            </w:r>
+            <w:r>
+              <w:rPr>
+                <w:rFonts w:ascii="Helvetica Neue Light"/>
+                <w:caps w:val="0"/>
+                <w:smallCaps w:val="0"/>
+                <w:strike w:val="0"/>
+                <w:dstrike w:val="0"/>
+                <w:outline w:val="0"/>
+                <w:color w:val="000000"/>
+                <w:spacing w:val="0"/>
+                <w:kern w:val="0"/>
+                <w:position w:val="0"/>
+                <w:sz w:val="20"/>
+                <w:szCs w:val="20"/>
+                <w:u w:val="none" w:color="000000"/>
+                <w:vertAlign w:val="baseline"/>
+                <w:rtl w:val="0"/>
+                <w:lang w:val="en-US"/>
+              </w:rPr>
+              <w:t>&amp;Jan</w:t>
+            </w:r>
+          </w:p>
         </w:tc>
         <w:tc>
           <w:tcPr>
             <w:tcW w:type="dxa" w:w="3260"/>
             <w:tcBorders>
-              <w:top w:val="single" w:color="000000" w:sz="2" w:space="0" w:shadow="0" w:frame="0"/>
-              <w:left w:val="single" w:color="000000" w:sz="24" w:space="0" w:shadow="0" w:frame="0"/>
-              <w:bottom w:val="single" w:color="000000" w:sz="24" w:space="0" w:shadow="0" w:frame="0"/>
-              <w:right w:val="single" w:color="000000" w:sz="24" w:space="0" w:shadow="0" w:frame="0"/>
-            </w:tcBorders>
-            <w:shd w:val="clear" w:color="auto" w:fill="eeeeee"/>
+              <w:top w:val="single" w:color="000000" w:sz="24" w:space="0" w:shadow="0" w:frame="0"/>
+              <w:left w:val="single" w:color="000000" w:sz="24" w:space="0" w:shadow="0" w:frame="0"/>
+              <w:bottom w:val="single" w:color="000000" w:sz="2" w:space="0" w:shadow="0" w:frame="0"/>
+              <w:right w:val="single" w:color="000000" w:sz="24" w:space="0" w:shadow="0" w:frame="0"/>
+            </w:tcBorders>
+            <w:shd w:val="clear" w:color="auto" w:fill="auto"/>
             <w:tcMar>
               <w:top w:type="dxa" w:w="80"/>
               <w:left w:type="dxa" w:w="80"/>
@@ -1368,7 +647,195 @@
           <w:shd w:val="clear" w:color="auto" w:fill="auto"/>
         </w:tblPrEx>
         <w:trPr>
-          <w:trHeight w:val="375" w:hRule="atLeast"/>
+          <w:trHeight w:val="404" w:hRule="atLeast"/>
+        </w:trPr>
+        <w:tc>
+          <w:tcPr>
+            <w:tcW w:type="dxa" w:w="2596"/>
+            <w:vMerge w:val="continue"/>
+            <w:tcBorders>
+              <w:top w:val="single" w:color="000000" w:sz="24" w:space="0" w:shadow="0" w:frame="0"/>
+              <w:left w:val="single" w:color="000000" w:sz="24" w:space="0" w:shadow="0" w:frame="0"/>
+              <w:bottom w:val="single" w:color="000000" w:sz="24" w:space="0" w:shadow="0" w:frame="0"/>
+              <w:right w:val="single" w:color="000000" w:sz="24" w:space="0" w:shadow="0" w:frame="0"/>
+            </w:tcBorders>
+            <w:shd w:val="clear" w:color="auto" w:fill="e2e4e3"/>
+          </w:tcPr>
+          <w:p/>
+        </w:tc>
+        <w:tc>
+          <w:tcPr>
+            <w:tcW w:type="dxa" w:w="778"/>
+            <w:tcBorders>
+              <w:top w:val="single" w:color="000000" w:sz="2" w:space="0" w:shadow="0" w:frame="0"/>
+              <w:left w:val="single" w:color="000000" w:sz="24" w:space="0" w:shadow="0" w:frame="0"/>
+              <w:bottom w:val="single" w:color="000000" w:sz="24" w:space="0" w:shadow="0" w:frame="0"/>
+              <w:right w:val="single" w:color="000000" w:sz="24" w:space="0" w:shadow="0" w:frame="0"/>
+            </w:tcBorders>
+            <w:shd w:val="clear" w:color="auto" w:fill="eeeeee"/>
+            <w:tcMar>
+              <w:top w:type="dxa" w:w="80"/>
+              <w:left w:type="dxa" w:w="80"/>
+              <w:bottom w:type="dxa" w:w="80"/>
+              <w:right w:type="dxa" w:w="80"/>
+            </w:tcMar>
+            <w:vAlign w:val="top"/>
+          </w:tcPr>
+          <w:p>
+            <w:pPr>
+              <w:pStyle w:val="Table Style 2"/>
+            </w:pPr>
+            <w:r>
+              <w:rPr>
+                <w:rFonts w:ascii="Helvetica Neue Light"/>
+                <w:caps w:val="0"/>
+                <w:smallCaps w:val="0"/>
+                <w:strike w:val="0"/>
+                <w:dstrike w:val="0"/>
+                <w:outline w:val="0"/>
+                <w:color w:val="000000"/>
+                <w:spacing w:val="0"/>
+                <w:kern w:val="0"/>
+                <w:position w:val="0"/>
+                <w:sz w:val="20"/>
+                <w:szCs w:val="20"/>
+                <w:u w:val="none" w:color="000000"/>
+                <w:vertAlign w:val="baseline"/>
+                <w:rtl w:val="0"/>
+                <w:lang w:val="en-US"/>
+              </w:rPr>
+              <w:t>2</w:t>
+            </w:r>
+          </w:p>
+        </w:tc>
+        <w:tc>
+          <w:tcPr>
+            <w:tcW w:type="dxa" w:w="4978"/>
+            <w:tcBorders>
+              <w:top w:val="single" w:color="000000" w:sz="2" w:space="0" w:shadow="0" w:frame="0"/>
+              <w:left w:val="single" w:color="000000" w:sz="24" w:space="0" w:shadow="0" w:frame="0"/>
+              <w:bottom w:val="single" w:color="000000" w:sz="24" w:space="0" w:shadow="0" w:frame="0"/>
+              <w:right w:val="single" w:color="000000" w:sz="24" w:space="0" w:shadow="0" w:frame="0"/>
+            </w:tcBorders>
+            <w:shd w:val="clear" w:color="auto" w:fill="eeeeee"/>
+            <w:tcMar>
+              <w:top w:type="dxa" w:w="80"/>
+              <w:left w:type="dxa" w:w="80"/>
+              <w:bottom w:type="dxa" w:w="80"/>
+              <w:right w:type="dxa" w:w="80"/>
+            </w:tcMar>
+            <w:vAlign w:val="top"/>
+          </w:tcPr>
+          <w:p>
+            <w:pPr>
+              <w:pStyle w:val="Table Style 2"/>
+            </w:pPr>
+            <w:r>
+              <w:rPr>
+                <w:rFonts w:ascii="Helvetica Neue Light"/>
+                <w:caps w:val="0"/>
+                <w:smallCaps w:val="0"/>
+                <w:strike w:val="0"/>
+                <w:dstrike w:val="0"/>
+                <w:outline w:val="0"/>
+                <w:color w:val="000000"/>
+                <w:spacing w:val="0"/>
+                <w:kern w:val="0"/>
+                <w:position w:val="0"/>
+                <w:sz w:val="20"/>
+                <w:szCs w:val="20"/>
+                <w:u w:val="none" w:color="000000"/>
+                <w:vertAlign w:val="baseline"/>
+                <w:rtl w:val="0"/>
+                <w:lang w:val="en-US"/>
+              </w:rPr>
+              <w:t>Logging in different files when using restart</w:t>
+            </w:r>
+          </w:p>
+        </w:tc>
+        <w:tc>
+          <w:tcPr>
+            <w:tcW w:type="dxa" w:w="2677"/>
+            <w:tcBorders>
+              <w:top w:val="single" w:color="000000" w:sz="2" w:space="0" w:shadow="0" w:frame="0"/>
+              <w:left w:val="single" w:color="000000" w:sz="24" w:space="0" w:shadow="0" w:frame="0"/>
+              <w:bottom w:val="single" w:color="000000" w:sz="24" w:space="0" w:shadow="0" w:frame="0"/>
+              <w:right w:val="single" w:color="000000" w:sz="24" w:space="0" w:shadow="0" w:frame="0"/>
+            </w:tcBorders>
+            <w:shd w:val="clear" w:color="auto" w:fill="eeeeee"/>
+            <w:tcMar>
+              <w:top w:type="dxa" w:w="80"/>
+              <w:left w:type="dxa" w:w="80"/>
+              <w:bottom w:type="dxa" w:w="80"/>
+              <w:right w:type="dxa" w:w="80"/>
+            </w:tcMar>
+            <w:vAlign w:val="top"/>
+          </w:tcPr>
+          <w:p>
+            <w:pPr>
+              <w:pStyle w:val="Table Style 2"/>
+            </w:pPr>
+            <w:r>
+              <w:rPr>
+                <w:rFonts w:ascii="Helvetica Neue Light"/>
+                <w:caps w:val="0"/>
+                <w:smallCaps w:val="0"/>
+                <w:strike w:val="0"/>
+                <w:dstrike w:val="0"/>
+                <w:outline w:val="0"/>
+                <w:color w:val="000000"/>
+                <w:spacing w:val="0"/>
+                <w:kern w:val="0"/>
+                <w:position w:val="0"/>
+                <w:sz w:val="20"/>
+                <w:szCs w:val="20"/>
+                <w:u w:val="none" w:color="000000"/>
+                <w:vertAlign w:val="baseline"/>
+                <w:rtl w:val="0"/>
+                <w:lang w:val="en-US"/>
+              </w:rPr>
+              <w:t>Shirley</w:t>
+            </w:r>
+          </w:p>
+        </w:tc>
+        <w:tc>
+          <w:tcPr>
+            <w:tcW w:type="dxa" w:w="3260"/>
+            <w:tcBorders>
+              <w:top w:val="single" w:color="000000" w:sz="2" w:space="0" w:shadow="0" w:frame="0"/>
+              <w:left w:val="single" w:color="000000" w:sz="24" w:space="0" w:shadow="0" w:frame="0"/>
+              <w:bottom w:val="single" w:color="000000" w:sz="24" w:space="0" w:shadow="0" w:frame="0"/>
+              <w:right w:val="single" w:color="000000" w:sz="24" w:space="0" w:shadow="0" w:frame="0"/>
+            </w:tcBorders>
+            <w:shd w:val="clear" w:color="auto" w:fill="eeeeee"/>
+            <w:tcMar>
+              <w:top w:type="dxa" w:w="80"/>
+              <w:left w:type="dxa" w:w="80"/>
+              <w:bottom w:type="dxa" w:w="80"/>
+              <w:right w:type="dxa" w:w="80"/>
+            </w:tcMar>
+            <w:vAlign w:val="top"/>
+          </w:tcPr>
+          <w:p>
+            <w:pPr>
+              <w:pStyle w:val="Hoofdtekst"/>
+            </w:pPr>
+            <w:r>
+              <w:rPr>
+                <w:rFonts w:ascii="Times New Roman" w:cs="Arial Unicode MS" w:hAnsi="Arial Unicode MS" w:eastAsia="Arial Unicode MS"/>
+                <w:rtl w:val="0"/>
+              </w:rPr>
+              <w:t>2</w:t>
+            </w:r>
+          </w:p>
+        </w:tc>
+      </w:tr>
+      <w:tr>
+        <w:tblPrEx>
+          <w:shd w:val="clear" w:color="auto" w:fill="auto"/>
+        </w:tblPrEx>
+        <w:trPr>
+          <w:trHeight w:val="435" w:hRule="atLeast"/>
         </w:trPr>
         <w:tc>
           <w:tcPr>
@@ -1377,7 +844,7 @@
             <w:tcBorders>
               <w:top w:val="single" w:color="000000" w:sz="24" w:space="0" w:shadow="0" w:frame="0"/>
               <w:left w:val="single" w:color="000000" w:sz="24" w:space="0" w:shadow="0" w:frame="0"/>
-              <w:bottom w:val="single" w:color="000000" w:sz="24" w:space="0" w:shadow="0" w:frame="0"/>
+              <w:bottom w:val="single" w:color="bfbfbf" w:sz="8" w:space="0" w:shadow="0" w:frame="0"/>
               <w:right w:val="single" w:color="000000" w:sz="24" w:space="0" w:shadow="0" w:frame="0"/>
             </w:tcBorders>
             <w:shd w:val="clear" w:color="auto" w:fill="e2e4e3"/>
@@ -1414,7 +881,7 @@
                 <w:rtl w:val="0"/>
                 <w:lang w:val="en-US"/>
               </w:rPr>
-              <w:t>Documentation server on package level</w:t>
+              <w:t>Client Testing</w:t>
             </w:r>
           </w:p>
         </w:tc>
@@ -1427,37 +894,6 @@
               <w:bottom w:val="single" w:color="000000" w:sz="2" w:space="0" w:shadow="0" w:frame="0"/>
               <w:right w:val="single" w:color="000000" w:sz="24" w:space="0" w:shadow="0" w:frame="0"/>
             </w:tcBorders>
-            <w:shd w:val="clear" w:color="auto" w:fill="auto"/>
-            <w:tcMar>
-              <w:top w:type="dxa" w:w="80"/>
-              <w:left w:type="dxa" w:w="80"/>
-              <w:bottom w:type="dxa" w:w="80"/>
-              <w:right w:type="dxa" w:w="80"/>
-            </w:tcMar>
-            <w:vAlign w:val="top"/>
-          </w:tcPr>
-          <w:p>
-            <w:pPr>
-              <w:pStyle w:val="Hoofdtekst"/>
-            </w:pPr>
-            <w:r>
-              <w:rPr>
-                <w:rFonts w:ascii="Times New Roman" w:cs="Arial Unicode MS" w:hAnsi="Arial Unicode MS" w:eastAsia="Arial Unicode MS"/>
-                <w:rtl w:val="0"/>
-              </w:rPr>
-              <w:t>6</w:t>
-            </w:r>
-          </w:p>
-        </w:tc>
-        <w:tc>
-          <w:tcPr>
-            <w:tcW w:type="dxa" w:w="4978"/>
-            <w:tcBorders>
-              <w:top w:val="single" w:color="000000" w:sz="24" w:space="0" w:shadow="0" w:frame="0"/>
-              <w:left w:val="single" w:color="000000" w:sz="24" w:space="0" w:shadow="0" w:frame="0"/>
-              <w:bottom w:val="single" w:color="000000" w:sz="2" w:space="0" w:shadow="0" w:frame="0"/>
-              <w:right w:val="single" w:color="000000" w:sz="24" w:space="0" w:shadow="0" w:frame="0"/>
-            </w:tcBorders>
             <w:shd w:val="clear" w:color="auto" w:fill="eeeeee"/>
             <w:tcMar>
               <w:top w:type="dxa" w:w="80"/>
@@ -1471,13 +907,6 @@
             <w:pPr>
               <w:pStyle w:val="Table Style 2"/>
             </w:pPr>
-            <w:r>
-              <w:rPr>
-                <w:rtl w:val="0"/>
-                <w:lang w:val="nl-NL"/>
-              </w:rPr>
-              <w:t>B</w:t>
-            </w:r>
             <w:r>
               <w:rPr>
                 <w:rFonts w:ascii="Helvetica Neue Light"/>
@@ -1497,7 +926,52 @@
                 <w:rtl w:val="0"/>
                 <w:lang w:val="en-US"/>
               </w:rPr>
-              <w:t>w4t package</w:t>
+              <w:t>3</w:t>
+            </w:r>
+          </w:p>
+        </w:tc>
+        <w:tc>
+          <w:tcPr>
+            <w:tcW w:type="dxa" w:w="4978"/>
+            <w:tcBorders>
+              <w:top w:val="single" w:color="000000" w:sz="24" w:space="0" w:shadow="0" w:frame="0"/>
+              <w:left w:val="single" w:color="000000" w:sz="24" w:space="0" w:shadow="0" w:frame="0"/>
+              <w:bottom w:val="single" w:color="000000" w:sz="2" w:space="0" w:shadow="0" w:frame="0"/>
+              <w:right w:val="single" w:color="000000" w:sz="24" w:space="0" w:shadow="0" w:frame="0"/>
+            </w:tcBorders>
+            <w:shd w:val="clear" w:color="auto" w:fill="eeeeee"/>
+            <w:tcMar>
+              <w:top w:type="dxa" w:w="80"/>
+              <w:left w:type="dxa" w:w="80"/>
+              <w:bottom w:type="dxa" w:w="80"/>
+              <w:right w:type="dxa" w:w="80"/>
+            </w:tcMar>
+            <w:vAlign w:val="top"/>
+          </w:tcPr>
+          <w:p>
+            <w:pPr>
+              <w:pStyle w:val="Table Style 2"/>
+            </w:pPr>
+            <w:r>
+              <w:rPr>
+                <w:rFonts w:ascii="Helvetica Neue Light"/>
+                <w:caps w:val="0"/>
+                <w:smallCaps w:val="0"/>
+                <w:strike w:val="0"/>
+                <w:dstrike w:val="0"/>
+                <w:outline w:val="0"/>
+                <w:color w:val="000000"/>
+                <w:spacing w:val="0"/>
+                <w:kern w:val="0"/>
+                <w:position w:val="0"/>
+                <w:sz w:val="20"/>
+                <w:szCs w:val="20"/>
+                <w:u w:val="none" w:color="000000"/>
+                <w:vertAlign w:val="baseline"/>
+                <w:rtl w:val="0"/>
+                <w:lang w:val="en-US"/>
+              </w:rPr>
+              <w:t>GUI Package</w:t>
             </w:r>
           </w:p>
         </w:tc>
@@ -1510,7 +984,7 @@
               <w:bottom w:val="single" w:color="000000" w:sz="2" w:space="0" w:shadow="0" w:frame="0"/>
               <w:right w:val="single" w:color="000000" w:sz="24" w:space="0" w:shadow="0" w:frame="0"/>
             </w:tcBorders>
-            <w:shd w:val="clear" w:color="auto" w:fill="auto"/>
+            <w:shd w:val="clear" w:color="auto" w:fill="eeeeee"/>
             <w:tcMar>
               <w:top w:type="dxa" w:w="80"/>
               <w:left w:type="dxa" w:w="80"/>
@@ -1530,7 +1004,7 @@
               <w:bottom w:val="single" w:color="000000" w:sz="2" w:space="0" w:shadow="0" w:frame="0"/>
               <w:right w:val="single" w:color="000000" w:sz="24" w:space="0" w:shadow="0" w:frame="0"/>
             </w:tcBorders>
-            <w:shd w:val="clear" w:color="auto" w:fill="auto"/>
+            <w:shd w:val="clear" w:color="auto" w:fill="eeeeee"/>
             <w:tcMar>
               <w:top w:type="dxa" w:w="80"/>
               <w:left w:type="dxa" w:w="80"/>
@@ -1547,7 +1021,7 @@
           <w:shd w:val="clear" w:color="auto" w:fill="auto"/>
         </w:tblPrEx>
         <w:trPr>
-          <w:trHeight w:val="344" w:hRule="atLeast"/>
+          <w:trHeight w:val="404" w:hRule="atLeast"/>
         </w:trPr>
         <w:tc>
           <w:tcPr>
@@ -1556,7 +1030,7 @@
             <w:tcBorders>
               <w:top w:val="single" w:color="000000" w:sz="24" w:space="0" w:shadow="0" w:frame="0"/>
               <w:left w:val="single" w:color="000000" w:sz="24" w:space="0" w:shadow="0" w:frame="0"/>
-              <w:bottom w:val="single" w:color="000000" w:sz="24" w:space="0" w:shadow="0" w:frame="0"/>
+              <w:bottom w:val="single" w:color="bfbfbf" w:sz="8" w:space="0" w:shadow="0" w:frame="0"/>
               <w:right w:val="single" w:color="000000" w:sz="24" w:space="0" w:shadow="0" w:frame="0"/>
             </w:tcBorders>
             <w:shd w:val="clear" w:color="auto" w:fill="e2e4e3"/>
@@ -1572,25 +1046,39 @@
               <w:bottom w:val="single" w:color="000000" w:sz="2" w:space="0" w:shadow="0" w:frame="0"/>
               <w:right w:val="single" w:color="000000" w:sz="24" w:space="0" w:shadow="0" w:frame="0"/>
             </w:tcBorders>
-            <w:shd w:val="clear" w:color="auto" w:fill="eeeeee"/>
-            <w:tcMar>
-              <w:top w:type="dxa" w:w="80"/>
-              <w:left w:type="dxa" w:w="80"/>
-              <w:bottom w:type="dxa" w:w="80"/>
-              <w:right w:type="dxa" w:w="80"/>
-            </w:tcMar>
-            <w:vAlign w:val="top"/>
-          </w:tcPr>
-          <w:p>
-            <w:pPr>
-              <w:pStyle w:val="Hoofdtekst"/>
-            </w:pPr>
-            <w:r>
-              <w:rPr>
-                <w:rFonts w:ascii="Times New Roman" w:cs="Arial Unicode MS" w:hAnsi="Arial Unicode MS" w:eastAsia="Arial Unicode MS"/>
-                <w:rtl w:val="0"/>
-              </w:rPr>
-              <w:t>7</w:t>
+            <w:shd w:val="clear" w:color="auto" w:fill="auto"/>
+            <w:tcMar>
+              <w:top w:type="dxa" w:w="80"/>
+              <w:left w:type="dxa" w:w="80"/>
+              <w:bottom w:type="dxa" w:w="80"/>
+              <w:right w:type="dxa" w:w="80"/>
+            </w:tcMar>
+            <w:vAlign w:val="top"/>
+          </w:tcPr>
+          <w:p>
+            <w:pPr>
+              <w:pStyle w:val="Table Style 2"/>
+            </w:pPr>
+            <w:r>
+              <w:rPr>
+                <w:rFonts w:ascii="Helvetica Neue Light"/>
+                <w:caps w:val="0"/>
+                <w:smallCaps w:val="0"/>
+                <w:strike w:val="0"/>
+                <w:dstrike w:val="0"/>
+                <w:outline w:val="0"/>
+                <w:color w:val="000000"/>
+                <w:spacing w:val="0"/>
+                <w:kern w:val="0"/>
+                <w:position w:val="0"/>
+                <w:sz w:val="20"/>
+                <w:szCs w:val="20"/>
+                <w:u w:val="none" w:color="000000"/>
+                <w:vertAlign w:val="baseline"/>
+                <w:rtl w:val="0"/>
+                <w:lang w:val="en-US"/>
+              </w:rPr>
+              <w:t>4</w:t>
             </w:r>
           </w:p>
         </w:tc>
@@ -1619,9 +1107,23 @@
             <w:r>
               <w:rPr>
                 <w:rFonts w:ascii="Helvetica Neue Light"/>
-                <w:rtl w:val="0"/>
-              </w:rPr>
-              <w:t>Blocks package</w:t>
+                <w:caps w:val="0"/>
+                <w:smallCaps w:val="0"/>
+                <w:strike w:val="0"/>
+                <w:dstrike w:val="0"/>
+                <w:outline w:val="0"/>
+                <w:color w:val="000000"/>
+                <w:spacing w:val="0"/>
+                <w:kern w:val="0"/>
+                <w:position w:val="0"/>
+                <w:sz w:val="20"/>
+                <w:szCs w:val="20"/>
+                <w:u w:val="none" w:color="000000"/>
+                <w:vertAlign w:val="baseline"/>
+                <w:rtl w:val="0"/>
+                <w:lang w:val="en-US"/>
+              </w:rPr>
+              <w:t>Startup package</w:t>
             </w:r>
           </w:p>
         </w:tc>
@@ -1634,7 +1136,7 @@
               <w:bottom w:val="single" w:color="000000" w:sz="2" w:space="0" w:shadow="0" w:frame="0"/>
               <w:right w:val="single" w:color="000000" w:sz="24" w:space="0" w:shadow="0" w:frame="0"/>
             </w:tcBorders>
-            <w:shd w:val="clear" w:color="auto" w:fill="eeeeee"/>
+            <w:shd w:val="clear" w:color="auto" w:fill="auto"/>
             <w:tcMar>
               <w:top w:type="dxa" w:w="80"/>
               <w:left w:type="dxa" w:w="80"/>
@@ -1654,7 +1156,7 @@
               <w:bottom w:val="single" w:color="000000" w:sz="2" w:space="0" w:shadow="0" w:frame="0"/>
               <w:right w:val="single" w:color="000000" w:sz="24" w:space="0" w:shadow="0" w:frame="0"/>
             </w:tcBorders>
-            <w:shd w:val="clear" w:color="auto" w:fill="eeeeee"/>
+            <w:shd w:val="clear" w:color="auto" w:fill="auto"/>
             <w:tcMar>
               <w:top w:type="dxa" w:w="80"/>
               <w:left w:type="dxa" w:w="80"/>
@@ -1671,7 +1173,7 @@
           <w:shd w:val="clear" w:color="auto" w:fill="auto"/>
         </w:tblPrEx>
         <w:trPr>
-          <w:trHeight w:val="375" w:hRule="atLeast"/>
+          <w:trHeight w:val="435" w:hRule="atLeast"/>
         </w:trPr>
         <w:tc>
           <w:tcPr>
@@ -1680,7 +1182,7 @@
             <w:tcBorders>
               <w:top w:val="single" w:color="000000" w:sz="24" w:space="0" w:shadow="0" w:frame="0"/>
               <w:left w:val="single" w:color="000000" w:sz="24" w:space="0" w:shadow="0" w:frame="0"/>
-              <w:bottom w:val="single" w:color="000000" w:sz="24" w:space="0" w:shadow="0" w:frame="0"/>
+              <w:bottom w:val="single" w:color="bfbfbf" w:sz="8" w:space="0" w:shadow="0" w:frame="0"/>
               <w:right w:val="single" w:color="000000" w:sz="24" w:space="0" w:shadow="0" w:frame="0"/>
             </w:tcBorders>
             <w:shd w:val="clear" w:color="auto" w:fill="e2e4e3"/>
@@ -1693,28 +1195,42 @@
             <w:tcBorders>
               <w:top w:val="single" w:color="000000" w:sz="2" w:space="0" w:shadow="0" w:frame="0"/>
               <w:left w:val="single" w:color="000000" w:sz="24" w:space="0" w:shadow="0" w:frame="0"/>
-              <w:bottom w:val="single" w:color="000000" w:sz="24" w:space="0" w:shadow="0" w:frame="0"/>
-              <w:right w:val="single" w:color="000000" w:sz="24" w:space="0" w:shadow="0" w:frame="0"/>
-            </w:tcBorders>
-            <w:shd w:val="clear" w:color="auto" w:fill="auto"/>
-            <w:tcMar>
-              <w:top w:type="dxa" w:w="80"/>
-              <w:left w:type="dxa" w:w="80"/>
-              <w:bottom w:type="dxa" w:w="80"/>
-              <w:right w:type="dxa" w:w="80"/>
-            </w:tcMar>
-            <w:vAlign w:val="top"/>
-          </w:tcPr>
-          <w:p>
-            <w:pPr>
-              <w:pStyle w:val="Hoofdtekst"/>
-            </w:pPr>
-            <w:r>
-              <w:rPr>
-                <w:rFonts w:ascii="Times New Roman" w:cs="Arial Unicode MS" w:hAnsi="Arial Unicode MS" w:eastAsia="Arial Unicode MS"/>
-                <w:rtl w:val="0"/>
-              </w:rPr>
-              <w:t>8</w:t>
+              <w:bottom w:val="single" w:color="000000" w:sz="2" w:space="0" w:shadow="0" w:frame="0"/>
+              <w:right w:val="single" w:color="000000" w:sz="24" w:space="0" w:shadow="0" w:frame="0"/>
+            </w:tcBorders>
+            <w:shd w:val="clear" w:color="auto" w:fill="eeeeee"/>
+            <w:tcMar>
+              <w:top w:type="dxa" w:w="80"/>
+              <w:left w:type="dxa" w:w="80"/>
+              <w:bottom w:type="dxa" w:w="80"/>
+              <w:right w:type="dxa" w:w="80"/>
+            </w:tcMar>
+            <w:vAlign w:val="top"/>
+          </w:tcPr>
+          <w:p>
+            <w:pPr>
+              <w:pStyle w:val="Table Style 2"/>
+            </w:pPr>
+            <w:r>
+              <w:rPr>
+                <w:rFonts w:ascii="Helvetica Neue Light"/>
+                <w:caps w:val="0"/>
+                <w:smallCaps w:val="0"/>
+                <w:strike w:val="0"/>
+                <w:dstrike w:val="0"/>
+                <w:outline w:val="0"/>
+                <w:color w:val="000000"/>
+                <w:spacing w:val="0"/>
+                <w:kern w:val="0"/>
+                <w:position w:val="0"/>
+                <w:sz w:val="20"/>
+                <w:szCs w:val="20"/>
+                <w:u w:val="none" w:color="000000"/>
+                <w:vertAlign w:val="baseline"/>
+                <w:rtl w:val="0"/>
+                <w:lang w:val="en-US"/>
+              </w:rPr>
+              <w:t>5</w:t>
             </w:r>
           </w:p>
         </w:tc>
@@ -1724,7 +1240,7 @@
             <w:tcBorders>
               <w:top w:val="single" w:color="000000" w:sz="2" w:space="0" w:shadow="0" w:frame="0"/>
               <w:left w:val="single" w:color="000000" w:sz="24" w:space="0" w:shadow="0" w:frame="0"/>
-              <w:bottom w:val="single" w:color="000000" w:sz="24" w:space="0" w:shadow="0" w:frame="0"/>
+              <w:bottom w:val="single" w:color="000000" w:sz="2" w:space="0" w:shadow="0" w:frame="0"/>
               <w:right w:val="single" w:color="000000" w:sz="24" w:space="0" w:shadow="0" w:frame="0"/>
             </w:tcBorders>
             <w:shd w:val="clear" w:color="auto" w:fill="eeeeee"/>
@@ -1743,9 +1259,23 @@
             <w:r>
               <w:rPr>
                 <w:rFonts w:ascii="Helvetica Neue Light"/>
-                <w:rtl w:val="0"/>
-              </w:rPr>
-              <w:t>Doors package</w:t>
+                <w:caps w:val="0"/>
+                <w:smallCaps w:val="0"/>
+                <w:strike w:val="0"/>
+                <w:dstrike w:val="0"/>
+                <w:outline w:val="0"/>
+                <w:color w:val="000000"/>
+                <w:spacing w:val="0"/>
+                <w:kern w:val="0"/>
+                <w:position w:val="0"/>
+                <w:sz w:val="20"/>
+                <w:szCs w:val="20"/>
+                <w:u w:val="none" w:color="000000"/>
+                <w:vertAlign w:val="baseline"/>
+                <w:rtl w:val="0"/>
+                <w:lang w:val="en-US"/>
+              </w:rPr>
+              <w:t>Environment package</w:t>
             </w:r>
           </w:p>
         </w:tc>
@@ -1755,10 +1285,10 @@
             <w:tcBorders>
               <w:top w:val="single" w:color="000000" w:sz="2" w:space="0" w:shadow="0" w:frame="0"/>
               <w:left w:val="single" w:color="000000" w:sz="24" w:space="0" w:shadow="0" w:frame="0"/>
-              <w:bottom w:val="single" w:color="000000" w:sz="24" w:space="0" w:shadow="0" w:frame="0"/>
-              <w:right w:val="single" w:color="000000" w:sz="24" w:space="0" w:shadow="0" w:frame="0"/>
-            </w:tcBorders>
-            <w:shd w:val="clear" w:color="auto" w:fill="auto"/>
+              <w:bottom w:val="single" w:color="000000" w:sz="2" w:space="0" w:shadow="0" w:frame="0"/>
+              <w:right w:val="single" w:color="000000" w:sz="24" w:space="0" w:shadow="0" w:frame="0"/>
+            </w:tcBorders>
+            <w:shd w:val="clear" w:color="auto" w:fill="eeeeee"/>
             <w:tcMar>
               <w:top w:type="dxa" w:w="80"/>
               <w:left w:type="dxa" w:w="80"/>
@@ -1775,10 +1305,10 @@
             <w:tcBorders>
               <w:top w:val="single" w:color="000000" w:sz="2" w:space="0" w:shadow="0" w:frame="0"/>
               <w:left w:val="single" w:color="000000" w:sz="24" w:space="0" w:shadow="0" w:frame="0"/>
-              <w:bottom w:val="single" w:color="000000" w:sz="24" w:space="0" w:shadow="0" w:frame="0"/>
-              <w:right w:val="single" w:color="000000" w:sz="24" w:space="0" w:shadow="0" w:frame="0"/>
-            </w:tcBorders>
-            <w:shd w:val="clear" w:color="auto" w:fill="auto"/>
+              <w:bottom w:val="single" w:color="000000" w:sz="2" w:space="0" w:shadow="0" w:frame="0"/>
+              <w:right w:val="single" w:color="000000" w:sz="24" w:space="0" w:shadow="0" w:frame="0"/>
+            </w:tcBorders>
+            <w:shd w:val="clear" w:color="auto" w:fill="eeeeee"/>
             <w:tcMar>
               <w:top w:type="dxa" w:w="80"/>
               <w:left w:type="dxa" w:w="80"/>
@@ -1795,12 +1325,141 @@
           <w:shd w:val="clear" w:color="auto" w:fill="auto"/>
         </w:tblPrEx>
         <w:trPr>
-          <w:trHeight w:val="375" w:hRule="atLeast"/>
+          <w:trHeight w:val="435" w:hRule="atLeast"/>
         </w:trPr>
         <w:tc>
           <w:tcPr>
             <w:tcW w:type="dxa" w:w="2596"/>
-            <w:vMerge w:val="restart"/>
+            <w:tcBorders>
+              <w:top w:val="single" w:color="bfbfbf" w:sz="8" w:space="0" w:shadow="0" w:frame="0"/>
+              <w:left w:val="single" w:color="010101" w:sz="24" w:space="0" w:shadow="0" w:frame="0"/>
+              <w:bottom w:val="single" w:color="000000" w:sz="24" w:space="0" w:shadow="0" w:frame="0"/>
+              <w:right w:val="single" w:color="000000" w:sz="24" w:space="0" w:shadow="0" w:frame="0"/>
+            </w:tcBorders>
+            <w:shd w:val="clear" w:color="auto" w:fill="e2e4e3"/>
+            <w:tcMar>
+              <w:top w:type="dxa" w:w="80"/>
+              <w:left w:type="dxa" w:w="80"/>
+              <w:bottom w:type="dxa" w:w="80"/>
+              <w:right w:type="dxa" w:w="80"/>
+            </w:tcMar>
+            <w:vAlign w:val="top"/>
+          </w:tcPr>
+          <w:p/>
+        </w:tc>
+        <w:tc>
+          <w:tcPr>
+            <w:tcW w:type="dxa" w:w="778"/>
+            <w:tcBorders>
+              <w:top w:val="single" w:color="000000" w:sz="2" w:space="0" w:shadow="0" w:frame="0"/>
+              <w:left w:val="single" w:color="000000" w:sz="24" w:space="0" w:shadow="0" w:frame="0"/>
+              <w:bottom w:val="single" w:color="000000" w:sz="24" w:space="0" w:shadow="0" w:frame="0"/>
+              <w:right w:val="single" w:color="000000" w:sz="24" w:space="0" w:shadow="0" w:frame="0"/>
+            </w:tcBorders>
+            <w:shd w:val="clear" w:color="auto" w:fill="eeeeee"/>
+            <w:tcMar>
+              <w:top w:type="dxa" w:w="80"/>
+              <w:left w:type="dxa" w:w="80"/>
+              <w:bottom w:type="dxa" w:w="80"/>
+              <w:right w:type="dxa" w:w="80"/>
+            </w:tcMar>
+            <w:vAlign w:val="top"/>
+          </w:tcPr>
+          <w:p>
+            <w:pPr>
+              <w:pStyle w:val="Table Style 2"/>
+            </w:pPr>
+            <w:r>
+              <w:rPr>
+                <w:rFonts w:ascii="Helvetica"/>
+                <w:rtl w:val="0"/>
+              </w:rPr>
+              <w:t>6</w:t>
+            </w:r>
+          </w:p>
+        </w:tc>
+        <w:tc>
+          <w:tcPr>
+            <w:tcW w:type="dxa" w:w="4978"/>
+            <w:tcBorders>
+              <w:top w:val="single" w:color="000000" w:sz="2" w:space="0" w:shadow="0" w:frame="0"/>
+              <w:left w:val="single" w:color="000000" w:sz="24" w:space="0" w:shadow="0" w:frame="0"/>
+              <w:bottom w:val="single" w:color="000000" w:sz="24" w:space="0" w:shadow="0" w:frame="0"/>
+              <w:right w:val="single" w:color="000000" w:sz="24" w:space="0" w:shadow="0" w:frame="0"/>
+            </w:tcBorders>
+            <w:shd w:val="clear" w:color="auto" w:fill="eeeeee"/>
+            <w:tcMar>
+              <w:top w:type="dxa" w:w="80"/>
+              <w:left w:type="dxa" w:w="80"/>
+              <w:bottom w:type="dxa" w:w="80"/>
+              <w:right w:type="dxa" w:w="80"/>
+            </w:tcMar>
+            <w:vAlign w:val="top"/>
+          </w:tcPr>
+          <w:p>
+            <w:pPr>
+              <w:pStyle w:val="Table Style 2"/>
+            </w:pPr>
+            <w:r>
+              <w:rPr>
+                <w:rFonts w:ascii="Helvetica"/>
+                <w:rtl w:val="0"/>
+              </w:rPr>
+              <w:t>Client package</w:t>
+            </w:r>
+          </w:p>
+        </w:tc>
+        <w:tc>
+          <w:tcPr>
+            <w:tcW w:type="dxa" w:w="2677"/>
+            <w:tcBorders>
+              <w:top w:val="single" w:color="000000" w:sz="2" w:space="0" w:shadow="0" w:frame="0"/>
+              <w:left w:val="single" w:color="000000" w:sz="24" w:space="0" w:shadow="0" w:frame="0"/>
+              <w:bottom w:val="single" w:color="000000" w:sz="24" w:space="0" w:shadow="0" w:frame="0"/>
+              <w:right w:val="single" w:color="000000" w:sz="24" w:space="0" w:shadow="0" w:frame="0"/>
+            </w:tcBorders>
+            <w:shd w:val="clear" w:color="auto" w:fill="eeeeee"/>
+            <w:tcMar>
+              <w:top w:type="dxa" w:w="80"/>
+              <w:left w:type="dxa" w:w="80"/>
+              <w:bottom w:type="dxa" w:w="80"/>
+              <w:right w:type="dxa" w:w="80"/>
+            </w:tcMar>
+            <w:vAlign w:val="top"/>
+          </w:tcPr>
+          <w:p/>
+        </w:tc>
+        <w:tc>
+          <w:tcPr>
+            <w:tcW w:type="dxa" w:w="3260"/>
+            <w:tcBorders>
+              <w:top w:val="single" w:color="000000" w:sz="2" w:space="0" w:shadow="0" w:frame="0"/>
+              <w:left w:val="single" w:color="000000" w:sz="24" w:space="0" w:shadow="0" w:frame="0"/>
+              <w:bottom w:val="single" w:color="000000" w:sz="24" w:space="0" w:shadow="0" w:frame="0"/>
+              <w:right w:val="single" w:color="000000" w:sz="24" w:space="0" w:shadow="0" w:frame="0"/>
+            </w:tcBorders>
+            <w:shd w:val="clear" w:color="auto" w:fill="eeeeee"/>
+            <w:tcMar>
+              <w:top w:type="dxa" w:w="80"/>
+              <w:left w:type="dxa" w:w="80"/>
+              <w:bottom w:type="dxa" w:w="80"/>
+              <w:right w:type="dxa" w:w="80"/>
+            </w:tcMar>
+            <w:vAlign w:val="top"/>
+          </w:tcPr>
+          <w:p/>
+        </w:tc>
+      </w:tr>
+      <w:tr>
+        <w:tblPrEx>
+          <w:shd w:val="clear" w:color="auto" w:fill="auto"/>
+        </w:tblPrEx>
+        <w:trPr>
+          <w:trHeight w:val="435" w:hRule="atLeast"/>
+        </w:trPr>
+        <w:tc>
+          <w:tcPr>
+            <w:tcW w:type="dxa" w:w="2596"/>
             <w:tcBorders>
               <w:top w:val="single" w:color="000000" w:sz="24" w:space="0" w:shadow="0" w:frame="0"/>
               <w:left w:val="single" w:color="000000" w:sz="24" w:space="0" w:shadow="0" w:frame="0"/>
@@ -1841,7 +1500,7 @@
                 <w:rtl w:val="0"/>
                 <w:lang w:val="en-US"/>
               </w:rPr>
-              <w:t>Documentation server on package level</w:t>
+              <w:t>Checkstyle</w:t>
             </w:r>
           </w:p>
         </w:tc>
@@ -1851,7 +1510,52 @@
             <w:tcBorders>
               <w:top w:val="single" w:color="000000" w:sz="24" w:space="0" w:shadow="0" w:frame="0"/>
               <w:left w:val="single" w:color="000000" w:sz="24" w:space="0" w:shadow="0" w:frame="0"/>
-              <w:bottom w:val="single" w:color="000000" w:sz="2" w:space="0" w:shadow="0" w:frame="0"/>
+              <w:bottom w:val="single" w:color="000000" w:sz="24" w:space="0" w:shadow="0" w:frame="0"/>
+              <w:right w:val="single" w:color="000000" w:sz="24" w:space="0" w:shadow="0" w:frame="0"/>
+            </w:tcBorders>
+            <w:shd w:val="clear" w:color="auto" w:fill="auto"/>
+            <w:tcMar>
+              <w:top w:type="dxa" w:w="80"/>
+              <w:left w:type="dxa" w:w="80"/>
+              <w:bottom w:type="dxa" w:w="80"/>
+              <w:right w:type="dxa" w:w="80"/>
+            </w:tcMar>
+            <w:vAlign w:val="top"/>
+          </w:tcPr>
+          <w:p>
+            <w:pPr>
+              <w:pStyle w:val="Hoofdtekst A"/>
+            </w:pPr>
+            <w:r>
+              <w:rPr>
+                <w:rFonts w:ascii="Times New Roman" w:cs="Arial Unicode MS" w:hAnsi="Arial Unicode MS" w:eastAsia="Arial Unicode MS"/>
+                <w:caps w:val="0"/>
+                <w:smallCaps w:val="0"/>
+                <w:strike w:val="0"/>
+                <w:dstrike w:val="0"/>
+                <w:outline w:val="0"/>
+                <w:color w:val="000000"/>
+                <w:spacing w:val="0"/>
+                <w:kern w:val="0"/>
+                <w:position w:val="0"/>
+                <w:sz w:val="24"/>
+                <w:szCs w:val="24"/>
+                <w:u w:val="none" w:color="000000"/>
+                <w:vertAlign w:val="baseline"/>
+                <w:rtl w:val="0"/>
+                <w:lang w:val="nl-NL"/>
+              </w:rPr>
+              <w:t>7</w:t>
+            </w:r>
+          </w:p>
+        </w:tc>
+        <w:tc>
+          <w:tcPr>
+            <w:tcW w:type="dxa" w:w="4978"/>
+            <w:tcBorders>
+              <w:top w:val="single" w:color="000000" w:sz="24" w:space="0" w:shadow="0" w:frame="0"/>
+              <w:left w:val="single" w:color="000000" w:sz="24" w:space="0" w:shadow="0" w:frame="0"/>
+              <w:bottom w:val="single" w:color="000000" w:sz="24" w:space="0" w:shadow="0" w:frame="0"/>
               <w:right w:val="single" w:color="000000" w:sz="24" w:space="0" w:shadow="0" w:frame="0"/>
             </w:tcBorders>
             <w:shd w:val="clear" w:color="auto" w:fill="eeeeee"/>
@@ -1865,6 +1569,57 @@
           </w:tcPr>
           <w:p>
             <w:pPr>
+              <w:pStyle w:val="Table Style 2"/>
+            </w:pPr>
+            <w:r>
+              <w:rPr>
+                <w:rFonts w:ascii="Helvetica"/>
+                <w:rtl w:val="0"/>
+              </w:rPr>
+              <w:t>Checkstyle warning for method to long</w:t>
+            </w:r>
+          </w:p>
+        </w:tc>
+        <w:tc>
+          <w:tcPr>
+            <w:tcW w:type="dxa" w:w="2677"/>
+            <w:tcBorders>
+              <w:top w:val="single" w:color="000000" w:sz="24" w:space="0" w:shadow="0" w:frame="0"/>
+              <w:left w:val="single" w:color="000000" w:sz="24" w:space="0" w:shadow="0" w:frame="0"/>
+              <w:bottom w:val="single" w:color="000000" w:sz="24" w:space="0" w:shadow="0" w:frame="0"/>
+              <w:right w:val="single" w:color="000000" w:sz="24" w:space="0" w:shadow="0" w:frame="0"/>
+            </w:tcBorders>
+            <w:shd w:val="clear" w:color="auto" w:fill="auto"/>
+            <w:tcMar>
+              <w:top w:type="dxa" w:w="80"/>
+              <w:left w:type="dxa" w:w="80"/>
+              <w:bottom w:type="dxa" w:w="80"/>
+              <w:right w:type="dxa" w:w="80"/>
+            </w:tcMar>
+            <w:vAlign w:val="top"/>
+          </w:tcPr>
+          <w:p/>
+        </w:tc>
+        <w:tc>
+          <w:tcPr>
+            <w:tcW w:type="dxa" w:w="3260"/>
+            <w:tcBorders>
+              <w:top w:val="single" w:color="000000" w:sz="24" w:space="0" w:shadow="0" w:frame="0"/>
+              <w:left w:val="single" w:color="000000" w:sz="24" w:space="0" w:shadow="0" w:frame="0"/>
+              <w:bottom w:val="single" w:color="000000" w:sz="24" w:space="0" w:shadow="0" w:frame="0"/>
+              <w:right w:val="single" w:color="000000" w:sz="24" w:space="0" w:shadow="0" w:frame="0"/>
+            </w:tcBorders>
+            <w:shd w:val="clear" w:color="auto" w:fill="auto"/>
+            <w:tcMar>
+              <w:top w:type="dxa" w:w="80"/>
+              <w:left w:type="dxa" w:w="80"/>
+              <w:bottom w:type="dxa" w:w="80"/>
+              <w:right w:type="dxa" w:w="80"/>
+            </w:tcMar>
+            <w:vAlign w:val="top"/>
+          </w:tcPr>
+          <w:p>
+            <w:pPr>
               <w:pStyle w:val="Hoofdtekst"/>
             </w:pPr>
             <w:r>
@@ -1872,80 +1627,9 @@
                 <w:rFonts w:ascii="Times New Roman" w:cs="Arial Unicode MS" w:hAnsi="Arial Unicode MS" w:eastAsia="Arial Unicode MS"/>
                 <w:rtl w:val="0"/>
               </w:rPr>
-              <w:t>9</w:t>
-            </w:r>
-          </w:p>
-        </w:tc>
-        <w:tc>
-          <w:tcPr>
-            <w:tcW w:type="dxa" w:w="4978"/>
-            <w:tcBorders>
-              <w:top w:val="single" w:color="000000" w:sz="24" w:space="0" w:shadow="0" w:frame="0"/>
-              <w:left w:val="single" w:color="000000" w:sz="24" w:space="0" w:shadow="0" w:frame="0"/>
-              <w:bottom w:val="single" w:color="000000" w:sz="2" w:space="0" w:shadow="0" w:frame="0"/>
-              <w:right w:val="single" w:color="000000" w:sz="24" w:space="0" w:shadow="0" w:frame="0"/>
-            </w:tcBorders>
-            <w:shd w:val="clear" w:color="auto" w:fill="eeeeee"/>
-            <w:tcMar>
-              <w:top w:type="dxa" w:w="80"/>
-              <w:left w:type="dxa" w:w="80"/>
-              <w:bottom w:type="dxa" w:w="80"/>
-              <w:right w:type="dxa" w:w="80"/>
-            </w:tcMar>
-            <w:vAlign w:val="top"/>
-          </w:tcPr>
-          <w:p>
-            <w:pPr>
-              <w:pStyle w:val="Table Style 2"/>
-            </w:pPr>
-            <w:r>
-              <w:rPr>
-                <w:rFonts w:ascii="Helvetica"/>
-                <w:rtl w:val="0"/>
-              </w:rPr>
-              <w:t>Robots Package</w:t>
-            </w:r>
-          </w:p>
-        </w:tc>
-        <w:tc>
-          <w:tcPr>
-            <w:tcW w:type="dxa" w:w="2677"/>
-            <w:tcBorders>
-              <w:top w:val="single" w:color="000000" w:sz="24" w:space="0" w:shadow="0" w:frame="0"/>
-              <w:left w:val="single" w:color="000000" w:sz="24" w:space="0" w:shadow="0" w:frame="0"/>
-              <w:bottom w:val="single" w:color="000000" w:sz="2" w:space="0" w:shadow="0" w:frame="0"/>
-              <w:right w:val="single" w:color="000000" w:sz="24" w:space="0" w:shadow="0" w:frame="0"/>
-            </w:tcBorders>
-            <w:shd w:val="clear" w:color="auto" w:fill="eeeeee"/>
-            <w:tcMar>
-              <w:top w:type="dxa" w:w="80"/>
-              <w:left w:type="dxa" w:w="80"/>
-              <w:bottom w:type="dxa" w:w="80"/>
-              <w:right w:type="dxa" w:w="80"/>
-            </w:tcMar>
-            <w:vAlign w:val="top"/>
-          </w:tcPr>
-          <w:p/>
-        </w:tc>
-        <w:tc>
-          <w:tcPr>
-            <w:tcW w:type="dxa" w:w="3260"/>
-            <w:tcBorders>
-              <w:top w:val="single" w:color="000000" w:sz="24" w:space="0" w:shadow="0" w:frame="0"/>
-              <w:left w:val="single" w:color="000000" w:sz="24" w:space="0" w:shadow="0" w:frame="0"/>
-              <w:bottom w:val="single" w:color="000000" w:sz="2" w:space="0" w:shadow="0" w:frame="0"/>
-              <w:right w:val="single" w:color="000000" w:sz="24" w:space="0" w:shadow="0" w:frame="0"/>
-            </w:tcBorders>
-            <w:shd w:val="clear" w:color="auto" w:fill="eeeeee"/>
-            <w:tcMar>
-              <w:top w:type="dxa" w:w="80"/>
-              <w:left w:type="dxa" w:w="80"/>
-              <w:bottom w:type="dxa" w:w="80"/>
-              <w:right w:type="dxa" w:w="80"/>
-            </w:tcMar>
-            <w:vAlign w:val="top"/>
-          </w:tcPr>
-          <w:p/>
+              <w:t>1</w:t>
+            </w:r>
+          </w:p>
         </w:tc>
       </w:tr>
       <w:tr>
@@ -1953,32 +1637,112 @@
           <w:shd w:val="clear" w:color="auto" w:fill="auto"/>
         </w:tblPrEx>
         <w:trPr>
-          <w:trHeight w:val="344" w:hRule="atLeast"/>
+          <w:trHeight w:val="435" w:hRule="atLeast"/>
         </w:trPr>
         <w:tc>
           <w:tcPr>
             <w:tcW w:type="dxa" w:w="2596"/>
-            <w:vMerge w:val="continue"/>
+            <w:vMerge w:val="restart"/>
             <w:tcBorders>
               <w:top w:val="single" w:color="000000" w:sz="24" w:space="0" w:shadow="0" w:frame="0"/>
               <w:left w:val="single" w:color="000000" w:sz="24" w:space="0" w:shadow="0" w:frame="0"/>
-              <w:bottom w:val="single" w:color="000000" w:sz="24" w:space="0" w:shadow="0" w:frame="0"/>
+              <w:bottom w:val="single" w:color="bfbfbf" w:sz="8" w:space="0" w:shadow="0" w:frame="0"/>
               <w:right w:val="single" w:color="000000" w:sz="24" w:space="0" w:shadow="0" w:frame="0"/>
             </w:tcBorders>
             <w:shd w:val="clear" w:color="auto" w:fill="e2e4e3"/>
-          </w:tcPr>
-          <w:p/>
+            <w:tcMar>
+              <w:top w:type="dxa" w:w="80"/>
+              <w:left w:type="dxa" w:w="80"/>
+              <w:bottom w:type="dxa" w:w="80"/>
+              <w:right w:type="dxa" w:w="80"/>
+            </w:tcMar>
+            <w:vAlign w:val="top"/>
+          </w:tcPr>
+          <w:p>
+            <w:pPr>
+              <w:pStyle w:val="Table Style 1"/>
+            </w:pPr>
+            <w:r>
+              <w:rPr>
+                <w:rFonts w:ascii="Helvetica"/>
+                <w:rtl w:val="0"/>
+              </w:rPr>
+              <w:t>Unit complexity</w:t>
+            </w:r>
+          </w:p>
         </w:tc>
         <w:tc>
           <w:tcPr>
             <w:tcW w:type="dxa" w:w="778"/>
             <w:tcBorders>
-              <w:top w:val="single" w:color="000000" w:sz="2" w:space="0" w:shadow="0" w:frame="0"/>
+              <w:top w:val="single" w:color="000000" w:sz="24" w:space="0" w:shadow="0" w:frame="0"/>
               <w:left w:val="single" w:color="000000" w:sz="24" w:space="0" w:shadow="0" w:frame="0"/>
               <w:bottom w:val="single" w:color="000000" w:sz="2" w:space="0" w:shadow="0" w:frame="0"/>
               <w:right w:val="single" w:color="000000" w:sz="24" w:space="0" w:shadow="0" w:frame="0"/>
             </w:tcBorders>
-            <w:shd w:val="clear" w:color="auto" w:fill="auto"/>
+            <w:shd w:val="clear" w:color="auto" w:fill="eeeeee"/>
+            <w:tcMar>
+              <w:top w:type="dxa" w:w="80"/>
+              <w:left w:type="dxa" w:w="80"/>
+              <w:bottom w:type="dxa" w:w="80"/>
+              <w:right w:type="dxa" w:w="80"/>
+            </w:tcMar>
+            <w:vAlign w:val="top"/>
+          </w:tcPr>
+          <w:p>
+            <w:pPr>
+              <w:pStyle w:val="Hoofdtekst A"/>
+            </w:pPr>
+            <w:r>
+              <w:rPr>
+                <w:rFonts w:ascii="Times New Roman" w:cs="Arial Unicode MS" w:hAnsi="Arial Unicode MS" w:eastAsia="Arial Unicode MS"/>
+                <w:rtl w:val="0"/>
+              </w:rPr>
+              <w:t>8</w:t>
+            </w:r>
+          </w:p>
+        </w:tc>
+        <w:tc>
+          <w:tcPr>
+            <w:tcW w:type="dxa" w:w="4978"/>
+            <w:tcBorders>
+              <w:top w:val="single" w:color="000000" w:sz="24" w:space="0" w:shadow="0" w:frame="0"/>
+              <w:left w:val="single" w:color="000000" w:sz="24" w:space="0" w:shadow="0" w:frame="0"/>
+              <w:bottom w:val="single" w:color="000000" w:sz="2" w:space="0" w:shadow="0" w:frame="0"/>
+              <w:right w:val="single" w:color="000000" w:sz="24" w:space="0" w:shadow="0" w:frame="0"/>
+            </w:tcBorders>
+            <w:shd w:val="clear" w:color="auto" w:fill="eeeeee"/>
+            <w:tcMar>
+              <w:top w:type="dxa" w:w="80"/>
+              <w:left w:type="dxa" w:w="80"/>
+              <w:bottom w:type="dxa" w:w="80"/>
+              <w:right w:type="dxa" w:w="80"/>
+            </w:tcMar>
+            <w:vAlign w:val="top"/>
+          </w:tcPr>
+          <w:p>
+            <w:pPr>
+              <w:pStyle w:val="Table Style 2"/>
+            </w:pPr>
+            <w:r>
+              <w:rPr>
+                <w:rFonts w:ascii="Helvetica"/>
+                <w:rtl w:val="0"/>
+              </w:rPr>
+              <w:t>find major problems (length of functions)</w:t>
+            </w:r>
+          </w:p>
+        </w:tc>
+        <w:tc>
+          <w:tcPr>
+            <w:tcW w:type="dxa" w:w="2677"/>
+            <w:tcBorders>
+              <w:top w:val="single" w:color="000000" w:sz="24" w:space="0" w:shadow="0" w:frame="0"/>
+              <w:left w:val="single" w:color="000000" w:sz="24" w:space="0" w:shadow="0" w:frame="0"/>
+              <w:bottom w:val="single" w:color="000000" w:sz="2" w:space="0" w:shadow="0" w:frame="0"/>
+              <w:right w:val="single" w:color="000000" w:sz="24" w:space="0" w:shadow="0" w:frame="0"/>
+            </w:tcBorders>
+            <w:shd w:val="clear" w:color="auto" w:fill="eeeeee"/>
             <w:tcMar>
               <w:top w:type="dxa" w:w="80"/>
               <w:left w:type="dxa" w:w="80"/>
@@ -1996,94 +1760,40 @@
                 <w:rFonts w:ascii="Times New Roman" w:cs="Arial Unicode MS" w:hAnsi="Arial Unicode MS" w:eastAsia="Arial Unicode MS"/>
                 <w:rtl w:val="0"/>
               </w:rPr>
-              <w:t>10</w:t>
-            </w:r>
-          </w:p>
-        </w:tc>
-        <w:tc>
-          <w:tcPr>
-            <w:tcW w:type="dxa" w:w="4978"/>
-            <w:tcBorders>
-              <w:top w:val="single" w:color="000000" w:sz="2" w:space="0" w:shadow="0" w:frame="0"/>
+              <w:t>Shirley</w:t>
+            </w:r>
+          </w:p>
+        </w:tc>
+        <w:tc>
+          <w:tcPr>
+            <w:tcW w:type="dxa" w:w="3260"/>
+            <w:tcBorders>
+              <w:top w:val="single" w:color="000000" w:sz="24" w:space="0" w:shadow="0" w:frame="0"/>
               <w:left w:val="single" w:color="000000" w:sz="24" w:space="0" w:shadow="0" w:frame="0"/>
               <w:bottom w:val="single" w:color="000000" w:sz="2" w:space="0" w:shadow="0" w:frame="0"/>
               <w:right w:val="single" w:color="000000" w:sz="24" w:space="0" w:shadow="0" w:frame="0"/>
             </w:tcBorders>
-            <w:shd w:val="clear" w:color="auto" w:fill="auto"/>
-            <w:tcMar>
-              <w:top w:type="dxa" w:w="80"/>
-              <w:left w:type="dxa" w:w="80"/>
-              <w:bottom w:type="dxa" w:w="80"/>
-              <w:right w:type="dxa" w:w="80"/>
-            </w:tcMar>
-            <w:vAlign w:val="top"/>
-          </w:tcPr>
-          <w:p>
-            <w:pPr>
-              <w:pStyle w:val="Tabelstijl 2"/>
-              <w:pBdr>
-                <w:top w:val="nil"/>
-                <w:left w:val="nil"/>
-                <w:bottom w:val="nil"/>
-                <w:right w:val="nil"/>
-              </w:pBdr>
-              <w:bidi w:val="0"/>
-              <w:ind w:left="0" w:right="0" w:firstLine="0"/>
-              <w:jc w:val="left"/>
-              <w:rPr>
-                <w:rtl w:val="0"/>
-              </w:rPr>
-            </w:pPr>
-            <w:r>
-              <w:rPr>
-                <w:rFonts w:ascii="Helvetica Neue Light"/>
-                <w:u w:color="000000"/>
-                <w:rtl w:val="0"/>
-                <w:lang w:val="en-US"/>
-              </w:rPr>
-              <w:t>Util package</w:t>
-            </w:r>
-          </w:p>
-        </w:tc>
-        <w:tc>
-          <w:tcPr>
-            <w:tcW w:type="dxa" w:w="2677"/>
-            <w:tcBorders>
-              <w:top w:val="single" w:color="000000" w:sz="2" w:space="0" w:shadow="0" w:frame="0"/>
-              <w:left w:val="single" w:color="000000" w:sz="24" w:space="0" w:shadow="0" w:frame="0"/>
-              <w:bottom w:val="single" w:color="000000" w:sz="2" w:space="0" w:shadow="0" w:frame="0"/>
-              <w:right w:val="single" w:color="000000" w:sz="24" w:space="0" w:shadow="0" w:frame="0"/>
-            </w:tcBorders>
-            <w:shd w:val="clear" w:color="auto" w:fill="auto"/>
-            <w:tcMar>
-              <w:top w:type="dxa" w:w="80"/>
-              <w:left w:type="dxa" w:w="80"/>
-              <w:bottom w:type="dxa" w:w="80"/>
-              <w:right w:type="dxa" w:w="80"/>
-            </w:tcMar>
-            <w:vAlign w:val="top"/>
-          </w:tcPr>
-          <w:p/>
-        </w:tc>
-        <w:tc>
-          <w:tcPr>
-            <w:tcW w:type="dxa" w:w="3260"/>
-            <w:tcBorders>
-              <w:top w:val="single" w:color="000000" w:sz="2" w:space="0" w:shadow="0" w:frame="0"/>
-              <w:left w:val="single" w:color="000000" w:sz="24" w:space="0" w:shadow="0" w:frame="0"/>
-              <w:bottom w:val="single" w:color="000000" w:sz="2" w:space="0" w:shadow="0" w:frame="0"/>
-              <w:right w:val="single" w:color="000000" w:sz="24" w:space="0" w:shadow="0" w:frame="0"/>
-            </w:tcBorders>
-            <w:shd w:val="clear" w:color="auto" w:fill="auto"/>
-            <w:tcMar>
-              <w:top w:type="dxa" w:w="80"/>
-              <w:left w:type="dxa" w:w="80"/>
-              <w:bottom w:type="dxa" w:w="80"/>
-              <w:right w:type="dxa" w:w="80"/>
-            </w:tcMar>
-            <w:vAlign w:val="top"/>
-          </w:tcPr>
-          <w:p/>
+            <w:shd w:val="clear" w:color="auto" w:fill="eeeeee"/>
+            <w:tcMar>
+              <w:top w:type="dxa" w:w="80"/>
+              <w:left w:type="dxa" w:w="80"/>
+              <w:bottom w:type="dxa" w:w="80"/>
+              <w:right w:type="dxa" w:w="80"/>
+            </w:tcMar>
+            <w:vAlign w:val="top"/>
+          </w:tcPr>
+          <w:p>
+            <w:pPr>
+              <w:pStyle w:val="Hoofdtekst"/>
+            </w:pPr>
+            <w:r>
+              <w:rPr>
+                <w:rFonts w:ascii="Times New Roman" w:cs="Arial Unicode MS" w:hAnsi="Arial Unicode MS" w:eastAsia="Arial Unicode MS"/>
+                <w:rtl w:val="0"/>
+              </w:rPr>
+              <w:t>3</w:t>
+            </w:r>
+          </w:p>
         </w:tc>
       </w:tr>
       <w:tr>
@@ -2091,7 +1801,7 @@
           <w:shd w:val="clear" w:color="auto" w:fill="auto"/>
         </w:tblPrEx>
         <w:trPr>
-          <w:trHeight w:val="375" w:hRule="atLeast"/>
+          <w:trHeight w:val="404" w:hRule="atLeast"/>
         </w:trPr>
         <w:tc>
           <w:tcPr>
@@ -2100,7 +1810,7 @@
             <w:tcBorders>
               <w:top w:val="single" w:color="000000" w:sz="24" w:space="0" w:shadow="0" w:frame="0"/>
               <w:left w:val="single" w:color="000000" w:sz="24" w:space="0" w:shadow="0" w:frame="0"/>
-              <w:bottom w:val="single" w:color="000000" w:sz="24" w:space="0" w:shadow="0" w:frame="0"/>
+              <w:bottom w:val="single" w:color="bfbfbf" w:sz="8" w:space="0" w:shadow="0" w:frame="0"/>
               <w:right w:val="single" w:color="000000" w:sz="24" w:space="0" w:shadow="0" w:frame="0"/>
             </w:tcBorders>
             <w:shd w:val="clear" w:color="auto" w:fill="e2e4e3"/>
@@ -2113,10 +1823,72 @@
             <w:tcBorders>
               <w:top w:val="single" w:color="000000" w:sz="2" w:space="0" w:shadow="0" w:frame="0"/>
               <w:left w:val="single" w:color="000000" w:sz="24" w:space="0" w:shadow="0" w:frame="0"/>
-              <w:bottom w:val="single" w:color="000000" w:sz="24" w:space="0" w:shadow="0" w:frame="0"/>
-              <w:right w:val="single" w:color="000000" w:sz="24" w:space="0" w:shadow="0" w:frame="0"/>
-            </w:tcBorders>
-            <w:shd w:val="clear" w:color="auto" w:fill="eeeeee"/>
+              <w:bottom w:val="single" w:color="000000" w:sz="2" w:space="0" w:shadow="0" w:frame="0"/>
+              <w:right w:val="single" w:color="000000" w:sz="24" w:space="0" w:shadow="0" w:frame="0"/>
+            </w:tcBorders>
+            <w:shd w:val="clear" w:color="auto" w:fill="auto"/>
+            <w:tcMar>
+              <w:top w:type="dxa" w:w="80"/>
+              <w:left w:type="dxa" w:w="80"/>
+              <w:bottom w:type="dxa" w:w="80"/>
+              <w:right w:type="dxa" w:w="80"/>
+            </w:tcMar>
+            <w:vAlign w:val="top"/>
+          </w:tcPr>
+          <w:p>
+            <w:pPr>
+              <w:pStyle w:val="Hoofdtekst A"/>
+            </w:pPr>
+            <w:r>
+              <w:rPr>
+                <w:rFonts w:ascii="Times New Roman" w:cs="Arial Unicode MS" w:hAnsi="Arial Unicode MS" w:eastAsia="Arial Unicode MS"/>
+                <w:rtl w:val="0"/>
+              </w:rPr>
+              <w:t>9</w:t>
+            </w:r>
+          </w:p>
+        </w:tc>
+        <w:tc>
+          <w:tcPr>
+            <w:tcW w:type="dxa" w:w="4978"/>
+            <w:tcBorders>
+              <w:top w:val="single" w:color="000000" w:sz="2" w:space="0" w:shadow="0" w:frame="0"/>
+              <w:left w:val="single" w:color="000000" w:sz="24" w:space="0" w:shadow="0" w:frame="0"/>
+              <w:bottom w:val="single" w:color="000000" w:sz="2" w:space="0" w:shadow="0" w:frame="0"/>
+              <w:right w:val="single" w:color="000000" w:sz="24" w:space="0" w:shadow="0" w:frame="0"/>
+            </w:tcBorders>
+            <w:shd w:val="clear" w:color="auto" w:fill="auto"/>
+            <w:tcMar>
+              <w:top w:type="dxa" w:w="80"/>
+              <w:left w:type="dxa" w:w="80"/>
+              <w:bottom w:type="dxa" w:w="80"/>
+              <w:right w:type="dxa" w:w="80"/>
+            </w:tcMar>
+            <w:vAlign w:val="top"/>
+          </w:tcPr>
+          <w:p>
+            <w:pPr>
+              <w:pStyle w:val="Tabelstijl 2"/>
+            </w:pPr>
+            <w:r>
+              <w:rPr>
+                <w:rFonts w:ascii="Helvetica" w:cs="Arial Unicode MS" w:hAnsi="Arial Unicode MS" w:eastAsia="Arial Unicode MS"/>
+                <w:rtl w:val="0"/>
+              </w:rPr>
+              <w:t>split found functions to team members</w:t>
+            </w:r>
+          </w:p>
+        </w:tc>
+        <w:tc>
+          <w:tcPr>
+            <w:tcW w:type="dxa" w:w="2677"/>
+            <w:tcBorders>
+              <w:top w:val="single" w:color="000000" w:sz="2" w:space="0" w:shadow="0" w:frame="0"/>
+              <w:left w:val="single" w:color="000000" w:sz="24" w:space="0" w:shadow="0" w:frame="0"/>
+              <w:bottom w:val="single" w:color="000000" w:sz="2" w:space="0" w:shadow="0" w:frame="0"/>
+              <w:right w:val="single" w:color="000000" w:sz="24" w:space="0" w:shadow="0" w:frame="0"/>
+            </w:tcBorders>
+            <w:shd w:val="clear" w:color="auto" w:fill="auto"/>
             <w:tcMar>
               <w:top w:type="dxa" w:w="80"/>
               <w:left w:type="dxa" w:w="80"/>
@@ -2134,69 +1906,40 @@
                 <w:rFonts w:ascii="Times New Roman" w:cs="Arial Unicode MS" w:hAnsi="Arial Unicode MS" w:eastAsia="Arial Unicode MS"/>
                 <w:rtl w:val="0"/>
               </w:rPr>
-              <w:t>11</w:t>
-            </w:r>
-          </w:p>
-        </w:tc>
-        <w:tc>
-          <w:tcPr>
-            <w:tcW w:type="dxa" w:w="4978"/>
+              <w:t>Shirley</w:t>
+            </w:r>
+          </w:p>
+        </w:tc>
+        <w:tc>
+          <w:tcPr>
+            <w:tcW w:type="dxa" w:w="3260"/>
             <w:tcBorders>
               <w:top w:val="single" w:color="000000" w:sz="2" w:space="0" w:shadow="0" w:frame="0"/>
               <w:left w:val="single" w:color="000000" w:sz="24" w:space="0" w:shadow="0" w:frame="0"/>
-              <w:bottom w:val="single" w:color="000000" w:sz="24" w:space="0" w:shadow="0" w:frame="0"/>
-              <w:right w:val="single" w:color="000000" w:sz="24" w:space="0" w:shadow="0" w:frame="0"/>
-            </w:tcBorders>
-            <w:shd w:val="clear" w:color="auto" w:fill="eeeeee"/>
-            <w:tcMar>
-              <w:top w:type="dxa" w:w="80"/>
-              <w:left w:type="dxa" w:w="80"/>
-              <w:bottom w:type="dxa" w:w="80"/>
-              <w:right w:type="dxa" w:w="80"/>
-            </w:tcMar>
-            <w:vAlign w:val="top"/>
-          </w:tcPr>
-          <w:p/>
-        </w:tc>
-        <w:tc>
-          <w:tcPr>
-            <w:tcW w:type="dxa" w:w="2677"/>
-            <w:tcBorders>
-              <w:top w:val="single" w:color="000000" w:sz="2" w:space="0" w:shadow="0" w:frame="0"/>
-              <w:left w:val="single" w:color="000000" w:sz="24" w:space="0" w:shadow="0" w:frame="0"/>
-              <w:bottom w:val="single" w:color="000000" w:sz="24" w:space="0" w:shadow="0" w:frame="0"/>
-              <w:right w:val="single" w:color="000000" w:sz="24" w:space="0" w:shadow="0" w:frame="0"/>
-            </w:tcBorders>
-            <w:shd w:val="clear" w:color="auto" w:fill="eeeeee"/>
-            <w:tcMar>
-              <w:top w:type="dxa" w:w="80"/>
-              <w:left w:type="dxa" w:w="80"/>
-              <w:bottom w:type="dxa" w:w="80"/>
-              <w:right w:type="dxa" w:w="80"/>
-            </w:tcMar>
-            <w:vAlign w:val="top"/>
-          </w:tcPr>
-          <w:p/>
-        </w:tc>
-        <w:tc>
-          <w:tcPr>
-            <w:tcW w:type="dxa" w:w="3260"/>
-            <w:tcBorders>
-              <w:top w:val="single" w:color="000000" w:sz="2" w:space="0" w:shadow="0" w:frame="0"/>
-              <w:left w:val="single" w:color="000000" w:sz="24" w:space="0" w:shadow="0" w:frame="0"/>
-              <w:bottom w:val="single" w:color="000000" w:sz="24" w:space="0" w:shadow="0" w:frame="0"/>
-              <w:right w:val="single" w:color="000000" w:sz="24" w:space="0" w:shadow="0" w:frame="0"/>
-            </w:tcBorders>
-            <w:shd w:val="clear" w:color="auto" w:fill="eeeeee"/>
-            <w:tcMar>
-              <w:top w:type="dxa" w:w="80"/>
-              <w:left w:type="dxa" w:w="80"/>
-              <w:bottom w:type="dxa" w:w="80"/>
-              <w:right w:type="dxa" w:w="80"/>
-            </w:tcMar>
-            <w:vAlign w:val="top"/>
-          </w:tcPr>
-          <w:p/>
+              <w:bottom w:val="single" w:color="000000" w:sz="2" w:space="0" w:shadow="0" w:frame="0"/>
+              <w:right w:val="single" w:color="000000" w:sz="24" w:space="0" w:shadow="0" w:frame="0"/>
+            </w:tcBorders>
+            <w:shd w:val="clear" w:color="auto" w:fill="auto"/>
+            <w:tcMar>
+              <w:top w:type="dxa" w:w="80"/>
+              <w:left w:type="dxa" w:w="80"/>
+              <w:bottom w:type="dxa" w:w="80"/>
+              <w:right w:type="dxa" w:w="80"/>
+            </w:tcMar>
+            <w:vAlign w:val="top"/>
+          </w:tcPr>
+          <w:p>
+            <w:pPr>
+              <w:pStyle w:val="Hoofdtekst"/>
+            </w:pPr>
+            <w:r>
+              <w:rPr>
+                <w:rFonts w:ascii="Times New Roman" w:cs="Arial Unicode MS" w:hAnsi="Arial Unicode MS" w:eastAsia="Arial Unicode MS"/>
+                <w:rtl w:val="0"/>
+              </w:rPr>
+              <w:t>1</w:t>
+            </w:r>
+          </w:p>
         </w:tc>
       </w:tr>
       <w:tr>
@@ -2204,26 +1947,19 @@
           <w:shd w:val="clear" w:color="auto" w:fill="auto"/>
         </w:tblPrEx>
         <w:trPr>
-          <w:trHeight w:val="375" w:hRule="atLeast"/>
+          <w:trHeight w:val="435" w:hRule="atLeast"/>
         </w:trPr>
         <w:tc>
           <w:tcPr>
             <w:tcW w:type="dxa" w:w="2596"/>
-            <w:vMerge w:val="restart"/>
+            <w:vMerge w:val="continue"/>
             <w:tcBorders>
               <w:top w:val="single" w:color="000000" w:sz="24" w:space="0" w:shadow="0" w:frame="0"/>
               <w:left w:val="single" w:color="000000" w:sz="24" w:space="0" w:shadow="0" w:frame="0"/>
-              <w:bottom w:val="single" w:color="000000" w:sz="24" w:space="0" w:shadow="0" w:frame="0"/>
+              <w:bottom w:val="single" w:color="bfbfbf" w:sz="8" w:space="0" w:shadow="0" w:frame="0"/>
               <w:right w:val="single" w:color="000000" w:sz="24" w:space="0" w:shadow="0" w:frame="0"/>
             </w:tcBorders>
             <w:shd w:val="clear" w:color="auto" w:fill="e2e4e3"/>
-            <w:tcMar>
-              <w:top w:type="dxa" w:w="80"/>
-              <w:left w:type="dxa" w:w="80"/>
-              <w:bottom w:type="dxa" w:w="80"/>
-              <w:right w:type="dxa" w:w="80"/>
-            </w:tcMar>
-            <w:vAlign w:val="top"/>
           </w:tcPr>
           <w:p/>
         </w:tc>
@@ -2231,81 +1967,125 @@
           <w:tcPr>
             <w:tcW w:type="dxa" w:w="778"/>
             <w:tcBorders>
-              <w:top w:val="single" w:color="000000" w:sz="24" w:space="0" w:shadow="0" w:frame="0"/>
+              <w:top w:val="single" w:color="000000" w:sz="2" w:space="0" w:shadow="0" w:frame="0"/>
               <w:left w:val="single" w:color="000000" w:sz="24" w:space="0" w:shadow="0" w:frame="0"/>
               <w:bottom w:val="single" w:color="000000" w:sz="2" w:space="0" w:shadow="0" w:frame="0"/>
               <w:right w:val="single" w:color="000000" w:sz="24" w:space="0" w:shadow="0" w:frame="0"/>
             </w:tcBorders>
-            <w:shd w:val="clear" w:color="auto" w:fill="auto"/>
-            <w:tcMar>
-              <w:top w:type="dxa" w:w="80"/>
-              <w:left w:type="dxa" w:w="80"/>
-              <w:bottom w:type="dxa" w:w="80"/>
-              <w:right w:type="dxa" w:w="80"/>
-            </w:tcMar>
-            <w:vAlign w:val="top"/>
-          </w:tcPr>
-          <w:p/>
+            <w:shd w:val="clear" w:color="auto" w:fill="eeeeee"/>
+            <w:tcMar>
+              <w:top w:type="dxa" w:w="80"/>
+              <w:left w:type="dxa" w:w="80"/>
+              <w:bottom w:type="dxa" w:w="80"/>
+              <w:right w:type="dxa" w:w="80"/>
+            </w:tcMar>
+            <w:vAlign w:val="top"/>
+          </w:tcPr>
+          <w:p>
+            <w:pPr>
+              <w:pStyle w:val="Hoofdtekst A"/>
+            </w:pPr>
+            <w:r>
+              <w:rPr>
+                <w:rFonts w:ascii="Times New Roman" w:cs="Arial Unicode MS" w:hAnsi="Arial Unicode MS" w:eastAsia="Arial Unicode MS"/>
+                <w:rtl w:val="0"/>
+              </w:rPr>
+              <w:t>10</w:t>
+            </w:r>
+          </w:p>
         </w:tc>
         <w:tc>
           <w:tcPr>
             <w:tcW w:type="dxa" w:w="4978"/>
             <w:tcBorders>
-              <w:top w:val="single" w:color="000000" w:sz="24" w:space="0" w:shadow="0" w:frame="0"/>
+              <w:top w:val="single" w:color="000000" w:sz="2" w:space="0" w:shadow="0" w:frame="0"/>
               <w:left w:val="single" w:color="000000" w:sz="24" w:space="0" w:shadow="0" w:frame="0"/>
               <w:bottom w:val="single" w:color="000000" w:sz="2" w:space="0" w:shadow="0" w:frame="0"/>
               <w:right w:val="single" w:color="000000" w:sz="24" w:space="0" w:shadow="0" w:frame="0"/>
             </w:tcBorders>
-            <w:shd w:val="clear" w:color="auto" w:fill="auto"/>
-            <w:tcMar>
-              <w:top w:type="dxa" w:w="80"/>
-              <w:left w:type="dxa" w:w="80"/>
-              <w:bottom w:type="dxa" w:w="80"/>
-              <w:right w:type="dxa" w:w="80"/>
-            </w:tcMar>
-            <w:vAlign w:val="top"/>
-          </w:tcPr>
-          <w:p/>
+            <w:shd w:val="clear" w:color="auto" w:fill="eeeeee"/>
+            <w:tcMar>
+              <w:top w:type="dxa" w:w="80"/>
+              <w:left w:type="dxa" w:w="80"/>
+              <w:bottom w:type="dxa" w:w="80"/>
+              <w:right w:type="dxa" w:w="80"/>
+            </w:tcMar>
+            <w:vAlign w:val="top"/>
+          </w:tcPr>
+          <w:p>
+            <w:pPr>
+              <w:pStyle w:val="Hoofdtekst"/>
+            </w:pPr>
+            <w:r>
+              <w:rPr>
+                <w:rFonts w:ascii="Times New Roman" w:cs="Arial Unicode MS" w:hAnsi="Arial Unicode MS" w:eastAsia="Arial Unicode MS"/>
+                <w:rtl w:val="0"/>
+              </w:rPr>
+              <w:t>Split ClientMapController :: handlepercepts()</w:t>
+            </w:r>
+          </w:p>
         </w:tc>
         <w:tc>
           <w:tcPr>
             <w:tcW w:type="dxa" w:w="2677"/>
             <w:tcBorders>
-              <w:top w:val="single" w:color="000000" w:sz="24" w:space="0" w:shadow="0" w:frame="0"/>
+              <w:top w:val="single" w:color="000000" w:sz="2" w:space="0" w:shadow="0" w:frame="0"/>
               <w:left w:val="single" w:color="000000" w:sz="24" w:space="0" w:shadow="0" w:frame="0"/>
               <w:bottom w:val="single" w:color="000000" w:sz="2" w:space="0" w:shadow="0" w:frame="0"/>
               <w:right w:val="single" w:color="000000" w:sz="24" w:space="0" w:shadow="0" w:frame="0"/>
             </w:tcBorders>
-            <w:shd w:val="clear" w:color="auto" w:fill="auto"/>
-            <w:tcMar>
-              <w:top w:type="dxa" w:w="80"/>
-              <w:left w:type="dxa" w:w="80"/>
-              <w:bottom w:type="dxa" w:w="80"/>
-              <w:right w:type="dxa" w:w="80"/>
-            </w:tcMar>
-            <w:vAlign w:val="top"/>
-          </w:tcPr>
-          <w:p/>
+            <w:shd w:val="clear" w:color="auto" w:fill="eeeeee"/>
+            <w:tcMar>
+              <w:top w:type="dxa" w:w="80"/>
+              <w:left w:type="dxa" w:w="80"/>
+              <w:bottom w:type="dxa" w:w="80"/>
+              <w:right w:type="dxa" w:w="80"/>
+            </w:tcMar>
+            <w:vAlign w:val="top"/>
+          </w:tcPr>
+          <w:p>
+            <w:pPr>
+              <w:pStyle w:val="Hoofdtekst"/>
+            </w:pPr>
+            <w:r>
+              <w:rPr>
+                <w:rFonts w:ascii="Times New Roman" w:cs="Arial Unicode MS" w:hAnsi="Arial Unicode MS" w:eastAsia="Arial Unicode MS"/>
+                <w:rtl w:val="0"/>
+              </w:rPr>
+              <w:t>Daniel</w:t>
+            </w:r>
+          </w:p>
         </w:tc>
         <w:tc>
           <w:tcPr>
             <w:tcW w:type="dxa" w:w="3260"/>
             <w:tcBorders>
-              <w:top w:val="single" w:color="000000" w:sz="24" w:space="0" w:shadow="0" w:frame="0"/>
+              <w:top w:val="single" w:color="000000" w:sz="2" w:space="0" w:shadow="0" w:frame="0"/>
               <w:left w:val="single" w:color="000000" w:sz="24" w:space="0" w:shadow="0" w:frame="0"/>
               <w:bottom w:val="single" w:color="000000" w:sz="2" w:space="0" w:shadow="0" w:frame="0"/>
               <w:right w:val="single" w:color="000000" w:sz="24" w:space="0" w:shadow="0" w:frame="0"/>
             </w:tcBorders>
-            <w:shd w:val="clear" w:color="auto" w:fill="auto"/>
-            <w:tcMar>
-              <w:top w:type="dxa" w:w="80"/>
-              <w:left w:type="dxa" w:w="80"/>
-              <w:bottom w:type="dxa" w:w="80"/>
-              <w:right w:type="dxa" w:w="80"/>
-            </w:tcMar>
-            <w:vAlign w:val="top"/>
-          </w:tcPr>
-          <w:p/>
+            <w:shd w:val="clear" w:color="auto" w:fill="eeeeee"/>
+            <w:tcMar>
+              <w:top w:type="dxa" w:w="80"/>
+              <w:left w:type="dxa" w:w="80"/>
+              <w:bottom w:type="dxa" w:w="80"/>
+              <w:right w:type="dxa" w:w="80"/>
+            </w:tcMar>
+            <w:vAlign w:val="top"/>
+          </w:tcPr>
+          <w:p>
+            <w:pPr>
+              <w:pStyle w:val="Hoofdtekst"/>
+            </w:pPr>
+            <w:r>
+              <w:rPr>
+                <w:rFonts w:ascii="Times New Roman" w:cs="Arial Unicode MS" w:hAnsi="Arial Unicode MS" w:eastAsia="Arial Unicode MS"/>
+                <w:rtl w:val="0"/>
+              </w:rPr>
+              <w:t>1</w:t>
+            </w:r>
+          </w:p>
         </w:tc>
       </w:tr>
       <w:tr>
@@ -2313,19 +2093,25 @@
           <w:shd w:val="clear" w:color="auto" w:fill="auto"/>
         </w:tblPrEx>
         <w:trPr>
-          <w:trHeight w:val="344" w:hRule="atLeast"/>
+          <w:trHeight w:val="435" w:hRule="atLeast"/>
         </w:trPr>
         <w:tc>
           <w:tcPr>
             <w:tcW w:type="dxa" w:w="2596"/>
-            <w:vMerge w:val="continue"/>
-            <w:tcBorders>
-              <w:top w:val="single" w:color="000000" w:sz="24" w:space="0" w:shadow="0" w:frame="0"/>
+            <w:tcBorders>
+              <w:top w:val="single" w:color="bfbfbf" w:sz="8" w:space="0" w:shadow="0" w:frame="0"/>
               <w:left w:val="single" w:color="000000" w:sz="24" w:space="0" w:shadow="0" w:frame="0"/>
               <w:bottom w:val="single" w:color="000000" w:sz="24" w:space="0" w:shadow="0" w:frame="0"/>
               <w:right w:val="single" w:color="000000" w:sz="24" w:space="0" w:shadow="0" w:frame="0"/>
             </w:tcBorders>
             <w:shd w:val="clear" w:color="auto" w:fill="e2e4e3"/>
+            <w:tcMar>
+              <w:top w:type="dxa" w:w="80"/>
+              <w:left w:type="dxa" w:w="80"/>
+              <w:bottom w:type="dxa" w:w="80"/>
+              <w:right w:type="dxa" w:w="80"/>
+            </w:tcMar>
+            <w:vAlign w:val="top"/>
           </w:tcPr>
           <w:p/>
         </w:tc>
@@ -2335,7 +2121,7 @@
             <w:tcBorders>
               <w:top w:val="single" w:color="000000" w:sz="2" w:space="0" w:shadow="0" w:frame="0"/>
               <w:left w:val="single" w:color="000000" w:sz="24" w:space="0" w:shadow="0" w:frame="0"/>
-              <w:bottom w:val="single" w:color="000000" w:sz="2" w:space="0" w:shadow="0" w:frame="0"/>
+              <w:bottom w:val="single" w:color="010101" w:sz="24" w:space="0" w:shadow="0" w:frame="0"/>
               <w:right w:val="single" w:color="000000" w:sz="24" w:space="0" w:shadow="0" w:frame="0"/>
             </w:tcBorders>
             <w:shd w:val="clear" w:color="auto" w:fill="eeeeee"/>
@@ -2347,7 +2133,18 @@
             </w:tcMar>
             <w:vAlign w:val="top"/>
           </w:tcPr>
-          <w:p/>
+          <w:p>
+            <w:pPr>
+              <w:pStyle w:val="Hoofdtekst A"/>
+            </w:pPr>
+            <w:r>
+              <w:rPr>
+                <w:rFonts w:ascii="Times New Roman" w:cs="Arial Unicode MS" w:hAnsi="Arial Unicode MS" w:eastAsia="Arial Unicode MS"/>
+                <w:rtl w:val="0"/>
+              </w:rPr>
+              <w:t>11</w:t>
+            </w:r>
+          </w:p>
         </w:tc>
         <w:tc>
           <w:tcPr>
@@ -2355,7 +2152,7 @@
             <w:tcBorders>
               <w:top w:val="single" w:color="000000" w:sz="2" w:space="0" w:shadow="0" w:frame="0"/>
               <w:left w:val="single" w:color="000000" w:sz="24" w:space="0" w:shadow="0" w:frame="0"/>
-              <w:bottom w:val="single" w:color="000000" w:sz="2" w:space="0" w:shadow="0" w:frame="0"/>
+              <w:bottom w:val="single" w:color="010101" w:sz="24" w:space="0" w:shadow="0" w:frame="0"/>
               <w:right w:val="single" w:color="000000" w:sz="24" w:space="0" w:shadow="0" w:frame="0"/>
             </w:tcBorders>
             <w:shd w:val="clear" w:color="auto" w:fill="eeeeee"/>
@@ -2367,7 +2164,18 @@
             </w:tcMar>
             <w:vAlign w:val="top"/>
           </w:tcPr>
-          <w:p/>
+          <w:p>
+            <w:pPr>
+              <w:pStyle w:val="Hoofdtekst"/>
+            </w:pPr>
+            <w:r>
+              <w:rPr>
+                <w:rFonts w:ascii="Times New Roman" w:cs="Arial Unicode MS" w:hAnsi="Arial Unicode MS" w:eastAsia="Arial Unicode MS"/>
+                <w:rtl w:val="0"/>
+              </w:rPr>
+              <w:t xml:space="preserve">Fix unit complexity of packages </w:t>
+            </w:r>
+          </w:p>
         </w:tc>
         <w:tc>
           <w:tcPr>
@@ -2375,7 +2183,7 @@
             <w:tcBorders>
               <w:top w:val="single" w:color="000000" w:sz="2" w:space="0" w:shadow="0" w:frame="0"/>
               <w:left w:val="single" w:color="000000" w:sz="24" w:space="0" w:shadow="0" w:frame="0"/>
-              <w:bottom w:val="single" w:color="000000" w:sz="2" w:space="0" w:shadow="0" w:frame="0"/>
+              <w:bottom w:val="single" w:color="010101" w:sz="24" w:space="0" w:shadow="0" w:frame="0"/>
               <w:right w:val="single" w:color="000000" w:sz="24" w:space="0" w:shadow="0" w:frame="0"/>
             </w:tcBorders>
             <w:shd w:val="clear" w:color="auto" w:fill="eeeeee"/>
@@ -2387,7 +2195,18 @@
             </w:tcMar>
             <w:vAlign w:val="top"/>
           </w:tcPr>
-          <w:p/>
+          <w:p>
+            <w:pPr>
+              <w:pStyle w:val="Hoofdtekst"/>
+            </w:pPr>
+            <w:r>
+              <w:rPr>
+                <w:rFonts w:ascii="Times New Roman" w:cs="Arial Unicode MS" w:hAnsi="Arial Unicode MS" w:eastAsia="Arial Unicode MS"/>
+                <w:rtl w:val="0"/>
+              </w:rPr>
+              <w:t>Task9</w:t>
+            </w:r>
+          </w:p>
         </w:tc>
         <w:tc>
           <w:tcPr>
@@ -2395,7 +2214,7 @@
             <w:tcBorders>
               <w:top w:val="single" w:color="000000" w:sz="2" w:space="0" w:shadow="0" w:frame="0"/>
               <w:left w:val="single" w:color="000000" w:sz="24" w:space="0" w:shadow="0" w:frame="0"/>
-              <w:bottom w:val="single" w:color="000000" w:sz="2" w:space="0" w:shadow="0" w:frame="0"/>
+              <w:bottom w:val="single" w:color="010101" w:sz="24" w:space="0" w:shadow="0" w:frame="0"/>
               <w:right w:val="single" w:color="000000" w:sz="24" w:space="0" w:shadow="0" w:frame="0"/>
             </w:tcBorders>
             <w:shd w:val="clear" w:color="auto" w:fill="eeeeee"/>
@@ -2407,7 +2226,18 @@
             </w:tcMar>
             <w:vAlign w:val="top"/>
           </w:tcPr>
-          <w:p/>
+          <w:p>
+            <w:pPr>
+              <w:pStyle w:val="Hoofdtekst"/>
+            </w:pPr>
+            <w:r>
+              <w:rPr>
+                <w:rFonts w:ascii="Times New Roman" w:cs="Arial Unicode MS" w:hAnsi="Arial Unicode MS" w:eastAsia="Arial Unicode MS"/>
+                <w:rtl w:val="0"/>
+              </w:rPr>
+              <w:t>-</w:t>
+            </w:r>
+          </w:p>
         </w:tc>
       </w:tr>
       <w:tr>
@@ -2415,7 +2245,173 @@
           <w:shd w:val="clear" w:color="auto" w:fill="auto"/>
         </w:tblPrEx>
         <w:trPr>
-          <w:trHeight w:val="344" w:hRule="atLeast"/>
+          <w:trHeight w:val="404" w:hRule="atLeast"/>
+        </w:trPr>
+        <w:tc>
+          <w:tcPr>
+            <w:tcW w:type="dxa" w:w="2596"/>
+            <w:vMerge w:val="restart"/>
+            <w:tcBorders>
+              <w:top w:val="single" w:color="000000" w:sz="24" w:space="0" w:shadow="0" w:frame="0"/>
+              <w:left w:val="single" w:color="000000" w:sz="24" w:space="0" w:shadow="0" w:frame="0"/>
+              <w:bottom w:val="single" w:color="bfbfbf" w:sz="8" w:space="0" w:shadow="0" w:frame="0"/>
+              <w:right w:val="single" w:color="010101" w:sz="24" w:space="0" w:shadow="0" w:frame="0"/>
+            </w:tcBorders>
+            <w:shd w:val="clear" w:color="auto" w:fill="e2e4e3"/>
+            <w:tcMar>
+              <w:top w:type="dxa" w:w="80"/>
+              <w:left w:type="dxa" w:w="80"/>
+              <w:bottom w:type="dxa" w:w="80"/>
+              <w:right w:type="dxa" w:w="80"/>
+            </w:tcMar>
+            <w:vAlign w:val="top"/>
+          </w:tcPr>
+          <w:p>
+            <w:pPr>
+              <w:pStyle w:val="Hoofdtekst"/>
+            </w:pPr>
+            <w:r>
+              <w:rPr>
+                <w:rFonts w:ascii="Times New Roman"/>
+                <w:b w:val="1"/>
+                <w:bCs w:val="1"/>
+                <w:rtl w:val="0"/>
+              </w:rPr>
+              <w:t>Modeling coupling</w:t>
+            </w:r>
+          </w:p>
+        </w:tc>
+        <w:tc>
+          <w:tcPr>
+            <w:tcW w:type="dxa" w:w="778"/>
+            <w:tcBorders>
+              <w:top w:val="single" w:color="010101" w:sz="24" w:space="0" w:shadow="0" w:frame="0"/>
+              <w:left w:val="single" w:color="010101" w:sz="24" w:space="0" w:shadow="0" w:frame="0"/>
+              <w:bottom w:val="single" w:color="000000" w:sz="2" w:space="0" w:shadow="0" w:frame="0"/>
+              <w:right w:val="single" w:color="010101" w:sz="24" w:space="0" w:shadow="0" w:frame="0"/>
+            </w:tcBorders>
+            <w:shd w:val="clear" w:color="auto" w:fill="eeeeee"/>
+            <w:tcMar>
+              <w:top w:type="dxa" w:w="80"/>
+              <w:left w:type="dxa" w:w="80"/>
+              <w:bottom w:type="dxa" w:w="80"/>
+              <w:right w:type="dxa" w:w="80"/>
+            </w:tcMar>
+            <w:vAlign w:val="top"/>
+          </w:tcPr>
+          <w:p>
+            <w:pPr>
+              <w:pStyle w:val="Hoofdtekst"/>
+            </w:pPr>
+            <w:r>
+              <w:rPr>
+                <w:rFonts w:ascii="Times New Roman" w:cs="Arial Unicode MS" w:hAnsi="Arial Unicode MS" w:eastAsia="Arial Unicode MS"/>
+                <w:rtl w:val="0"/>
+              </w:rPr>
+              <w:t>12</w:t>
+            </w:r>
+          </w:p>
+        </w:tc>
+        <w:tc>
+          <w:tcPr>
+            <w:tcW w:type="dxa" w:w="4978"/>
+            <w:tcBorders>
+              <w:top w:val="single" w:color="010101" w:sz="24" w:space="0" w:shadow="0" w:frame="0"/>
+              <w:left w:val="single" w:color="010101" w:sz="24" w:space="0" w:shadow="0" w:frame="0"/>
+              <w:bottom w:val="single" w:color="000000" w:sz="2" w:space="0" w:shadow="0" w:frame="0"/>
+              <w:right w:val="single" w:color="010101" w:sz="24" w:space="0" w:shadow="0" w:frame="0"/>
+            </w:tcBorders>
+            <w:shd w:val="clear" w:color="auto" w:fill="eeeeee"/>
+            <w:tcMar>
+              <w:top w:type="dxa" w:w="80"/>
+              <w:left w:type="dxa" w:w="80"/>
+              <w:bottom w:type="dxa" w:w="80"/>
+              <w:right w:type="dxa" w:w="80"/>
+            </w:tcMar>
+            <w:vAlign w:val="top"/>
+          </w:tcPr>
+          <w:p>
+            <w:pPr>
+              <w:pStyle w:val="Hoofdtekst"/>
+            </w:pPr>
+            <w:r>
+              <w:rPr>
+                <w:rFonts w:ascii="Times New Roman" w:cs="Arial Unicode MS" w:hAnsi="Arial Unicode MS" w:eastAsia="Arial Unicode MS"/>
+                <w:rtl w:val="0"/>
+              </w:rPr>
+              <w:t>Make dependency graph</w:t>
+            </w:r>
+          </w:p>
+        </w:tc>
+        <w:tc>
+          <w:tcPr>
+            <w:tcW w:type="dxa" w:w="2677"/>
+            <w:tcBorders>
+              <w:top w:val="single" w:color="010101" w:sz="24" w:space="0" w:shadow="0" w:frame="0"/>
+              <w:left w:val="single" w:color="010101" w:sz="24" w:space="0" w:shadow="0" w:frame="0"/>
+              <w:bottom w:val="single" w:color="000000" w:sz="2" w:space="0" w:shadow="0" w:frame="0"/>
+              <w:right w:val="single" w:color="010101" w:sz="24" w:space="0" w:shadow="0" w:frame="0"/>
+            </w:tcBorders>
+            <w:shd w:val="clear" w:color="auto" w:fill="eeeeee"/>
+            <w:tcMar>
+              <w:top w:type="dxa" w:w="80"/>
+              <w:left w:type="dxa" w:w="80"/>
+              <w:bottom w:type="dxa" w:w="80"/>
+              <w:right w:type="dxa" w:w="80"/>
+            </w:tcMar>
+            <w:vAlign w:val="top"/>
+          </w:tcPr>
+          <w:p>
+            <w:pPr>
+              <w:pStyle w:val="Hoofdtekst"/>
+            </w:pPr>
+            <w:r>
+              <w:rPr>
+                <w:rFonts w:ascii="Times New Roman" w:cs="Arial Unicode MS" w:hAnsi="Arial Unicode MS" w:eastAsia="Arial Unicode MS"/>
+                <w:rtl w:val="0"/>
+              </w:rPr>
+              <w:t>Shirley</w:t>
+            </w:r>
+          </w:p>
+        </w:tc>
+        <w:tc>
+          <w:tcPr>
+            <w:tcW w:type="dxa" w:w="3260"/>
+            <w:tcBorders>
+              <w:top w:val="single" w:color="010101" w:sz="24" w:space="0" w:shadow="0" w:frame="0"/>
+              <w:left w:val="single" w:color="010101" w:sz="24" w:space="0" w:shadow="0" w:frame="0"/>
+              <w:bottom w:val="single" w:color="000000" w:sz="2" w:space="0" w:shadow="0" w:frame="0"/>
+              <w:right w:val="single" w:color="010101" w:sz="24" w:space="0" w:shadow="0" w:frame="0"/>
+            </w:tcBorders>
+            <w:shd w:val="clear" w:color="auto" w:fill="eeeeee"/>
+            <w:tcMar>
+              <w:top w:type="dxa" w:w="80"/>
+              <w:left w:type="dxa" w:w="80"/>
+              <w:bottom w:type="dxa" w:w="80"/>
+              <w:right w:type="dxa" w:w="80"/>
+            </w:tcMar>
+            <w:vAlign w:val="top"/>
+          </w:tcPr>
+          <w:p>
+            <w:pPr>
+              <w:pStyle w:val="Hoofdtekst"/>
+            </w:pPr>
+            <w:r>
+              <w:rPr>
+                <w:rFonts w:ascii="Times New Roman" w:cs="Arial Unicode MS" w:hAnsi="Arial Unicode MS" w:eastAsia="Arial Unicode MS"/>
+                <w:rtl w:val="0"/>
+              </w:rPr>
+              <w:t>3</w:t>
+            </w:r>
+          </w:p>
+        </w:tc>
+      </w:tr>
+      <w:tr>
+        <w:tblPrEx>
+          <w:shd w:val="clear" w:color="auto" w:fill="auto"/>
+        </w:tblPrEx>
+        <w:trPr>
+          <w:trHeight w:val="404" w:hRule="atLeast"/>
         </w:trPr>
         <w:tc>
           <w:tcPr>
@@ -2424,10 +2420,457 @@
             <w:tcBorders>
               <w:top w:val="single" w:color="000000" w:sz="24" w:space="0" w:shadow="0" w:frame="0"/>
               <w:left w:val="single" w:color="000000" w:sz="24" w:space="0" w:shadow="0" w:frame="0"/>
+              <w:bottom w:val="single" w:color="bfbfbf" w:sz="8" w:space="0" w:shadow="0" w:frame="0"/>
+              <w:right w:val="single" w:color="000000" w:sz="24" w:space="0" w:shadow="0" w:frame="0"/>
+            </w:tcBorders>
+            <w:shd w:val="clear" w:color="auto" w:fill="e2e4e3"/>
+          </w:tcPr>
+          <w:p/>
+        </w:tc>
+        <w:tc>
+          <w:tcPr>
+            <w:tcW w:type="dxa" w:w="778"/>
+            <w:tcBorders>
+              <w:top w:val="single" w:color="000000" w:sz="2" w:space="0" w:shadow="0" w:frame="0"/>
+              <w:left w:val="single" w:color="000000" w:sz="24" w:space="0" w:shadow="0" w:frame="0"/>
+              <w:bottom w:val="single" w:color="000000" w:sz="2" w:space="0" w:shadow="0" w:frame="0"/>
+              <w:right w:val="single" w:color="000000" w:sz="24" w:space="0" w:shadow="0" w:frame="0"/>
+            </w:tcBorders>
+            <w:shd w:val="clear" w:color="auto" w:fill="auto"/>
+            <w:tcMar>
+              <w:top w:type="dxa" w:w="80"/>
+              <w:left w:type="dxa" w:w="80"/>
+              <w:bottom w:type="dxa" w:w="80"/>
+              <w:right w:type="dxa" w:w="80"/>
+            </w:tcMar>
+            <w:vAlign w:val="top"/>
+          </w:tcPr>
+          <w:p>
+            <w:pPr>
+              <w:pStyle w:val="Hoofdtekst"/>
+            </w:pPr>
+            <w:r>
+              <w:rPr>
+                <w:rFonts w:ascii="Times New Roman" w:cs="Arial Unicode MS" w:hAnsi="Arial Unicode MS" w:eastAsia="Arial Unicode MS"/>
+                <w:rtl w:val="0"/>
+              </w:rPr>
+              <w:t>13</w:t>
+            </w:r>
+          </w:p>
+        </w:tc>
+        <w:tc>
+          <w:tcPr>
+            <w:tcW w:type="dxa" w:w="4978"/>
+            <w:tcBorders>
+              <w:top w:val="single" w:color="000000" w:sz="2" w:space="0" w:shadow="0" w:frame="0"/>
+              <w:left w:val="single" w:color="000000" w:sz="24" w:space="0" w:shadow="0" w:frame="0"/>
+              <w:bottom w:val="single" w:color="000000" w:sz="2" w:space="0" w:shadow="0" w:frame="0"/>
+              <w:right w:val="single" w:color="000000" w:sz="24" w:space="0" w:shadow="0" w:frame="0"/>
+            </w:tcBorders>
+            <w:shd w:val="clear" w:color="auto" w:fill="auto"/>
+            <w:tcMar>
+              <w:top w:type="dxa" w:w="80"/>
+              <w:left w:type="dxa" w:w="80"/>
+              <w:bottom w:type="dxa" w:w="80"/>
+              <w:right w:type="dxa" w:w="80"/>
+            </w:tcMar>
+            <w:vAlign w:val="top"/>
+          </w:tcPr>
+          <w:p>
+            <w:pPr>
+              <w:pStyle w:val="Hoofdtekst"/>
+            </w:pPr>
+            <w:r>
+              <w:rPr>
+                <w:rFonts w:ascii="Times New Roman" w:cs="Arial Unicode MS" w:hAnsi="Arial Unicode MS" w:eastAsia="Arial Unicode MS"/>
+                <w:rtl w:val="0"/>
+              </w:rPr>
+              <w:t>Find major problems</w:t>
+            </w:r>
+          </w:p>
+        </w:tc>
+        <w:tc>
+          <w:tcPr>
+            <w:tcW w:type="dxa" w:w="2677"/>
+            <w:tcBorders>
+              <w:top w:val="single" w:color="000000" w:sz="2" w:space="0" w:shadow="0" w:frame="0"/>
+              <w:left w:val="single" w:color="000000" w:sz="24" w:space="0" w:shadow="0" w:frame="0"/>
+              <w:bottom w:val="single" w:color="000000" w:sz="2" w:space="0" w:shadow="0" w:frame="0"/>
+              <w:right w:val="single" w:color="000000" w:sz="24" w:space="0" w:shadow="0" w:frame="0"/>
+            </w:tcBorders>
+            <w:shd w:val="clear" w:color="auto" w:fill="auto"/>
+            <w:tcMar>
+              <w:top w:type="dxa" w:w="80"/>
+              <w:left w:type="dxa" w:w="80"/>
+              <w:bottom w:type="dxa" w:w="80"/>
+              <w:right w:type="dxa" w:w="80"/>
+            </w:tcMar>
+            <w:vAlign w:val="top"/>
+          </w:tcPr>
+          <w:p/>
+        </w:tc>
+        <w:tc>
+          <w:tcPr>
+            <w:tcW w:type="dxa" w:w="3260"/>
+            <w:tcBorders>
+              <w:top w:val="single" w:color="000000" w:sz="2" w:space="0" w:shadow="0" w:frame="0"/>
+              <w:left w:val="single" w:color="000000" w:sz="24" w:space="0" w:shadow="0" w:frame="0"/>
+              <w:bottom w:val="single" w:color="000000" w:sz="2" w:space="0" w:shadow="0" w:frame="0"/>
+              <w:right w:val="single" w:color="000000" w:sz="24" w:space="0" w:shadow="0" w:frame="0"/>
+            </w:tcBorders>
+            <w:shd w:val="clear" w:color="auto" w:fill="auto"/>
+            <w:tcMar>
+              <w:top w:type="dxa" w:w="80"/>
+              <w:left w:type="dxa" w:w="80"/>
+              <w:bottom w:type="dxa" w:w="80"/>
+              <w:right w:type="dxa" w:w="80"/>
+            </w:tcMar>
+            <w:vAlign w:val="top"/>
+          </w:tcPr>
+          <w:p>
+            <w:pPr>
+              <w:pStyle w:val="Hoofdtekst"/>
+            </w:pPr>
+            <w:r>
+              <w:rPr>
+                <w:rFonts w:ascii="Times New Roman" w:cs="Arial Unicode MS" w:hAnsi="Arial Unicode MS" w:eastAsia="Arial Unicode MS"/>
+                <w:rtl w:val="0"/>
+              </w:rPr>
+              <w:t>1</w:t>
+            </w:r>
+          </w:p>
+        </w:tc>
+      </w:tr>
+      <w:tr>
+        <w:tblPrEx>
+          <w:shd w:val="clear" w:color="auto" w:fill="auto"/>
+        </w:tblPrEx>
+        <w:trPr>
+          <w:trHeight w:val="404" w:hRule="atLeast"/>
+        </w:trPr>
+        <w:tc>
+          <w:tcPr>
+            <w:tcW w:type="dxa" w:w="2596"/>
+            <w:tcBorders>
+              <w:top w:val="single" w:color="bfbfbf" w:sz="8" w:space="0" w:shadow="0" w:frame="0"/>
+              <w:left w:val="single" w:color="010101" w:sz="24" w:space="0" w:shadow="0" w:frame="0"/>
+              <w:bottom w:val="single" w:color="010101" w:sz="24" w:space="0" w:shadow="0" w:frame="0"/>
+              <w:right w:val="single" w:color="000000" w:sz="24" w:space="0" w:shadow="0" w:frame="0"/>
+            </w:tcBorders>
+            <w:shd w:val="clear" w:color="auto" w:fill="e2e4e3"/>
+            <w:tcMar>
+              <w:top w:type="dxa" w:w="80"/>
+              <w:left w:type="dxa" w:w="80"/>
+              <w:bottom w:type="dxa" w:w="80"/>
+              <w:right w:type="dxa" w:w="80"/>
+            </w:tcMar>
+            <w:vAlign w:val="top"/>
+          </w:tcPr>
+          <w:p/>
+        </w:tc>
+        <w:tc>
+          <w:tcPr>
+            <w:tcW w:type="dxa" w:w="778"/>
+            <w:tcBorders>
+              <w:top w:val="single" w:color="000000" w:sz="2" w:space="0" w:shadow="0" w:frame="0"/>
+              <w:left w:val="single" w:color="000000" w:sz="24" w:space="0" w:shadow="0" w:frame="0"/>
               <w:bottom w:val="single" w:color="000000" w:sz="24" w:space="0" w:shadow="0" w:frame="0"/>
               <w:right w:val="single" w:color="000000" w:sz="24" w:space="0" w:shadow="0" w:frame="0"/>
             </w:tcBorders>
+            <w:shd w:val="clear" w:color="auto" w:fill="auto"/>
+            <w:tcMar>
+              <w:top w:type="dxa" w:w="80"/>
+              <w:left w:type="dxa" w:w="80"/>
+              <w:bottom w:type="dxa" w:w="80"/>
+              <w:right w:type="dxa" w:w="80"/>
+            </w:tcMar>
+            <w:vAlign w:val="top"/>
+          </w:tcPr>
+          <w:p>
+            <w:pPr>
+              <w:pStyle w:val="Hoofdtekst"/>
+            </w:pPr>
+            <w:r>
+              <w:rPr>
+                <w:rFonts w:ascii="Times New Roman" w:cs="Arial Unicode MS" w:hAnsi="Arial Unicode MS" w:eastAsia="Arial Unicode MS"/>
+                <w:rtl w:val="0"/>
+              </w:rPr>
+              <w:t>14</w:t>
+            </w:r>
+          </w:p>
+        </w:tc>
+        <w:tc>
+          <w:tcPr>
+            <w:tcW w:type="dxa" w:w="4978"/>
+            <w:tcBorders>
+              <w:top w:val="single" w:color="000000" w:sz="2" w:space="0" w:shadow="0" w:frame="0"/>
+              <w:left w:val="single" w:color="000000" w:sz="24" w:space="0" w:shadow="0" w:frame="0"/>
+              <w:bottom w:val="single" w:color="000000" w:sz="24" w:space="0" w:shadow="0" w:frame="0"/>
+              <w:right w:val="single" w:color="000000" w:sz="24" w:space="0" w:shadow="0" w:frame="0"/>
+            </w:tcBorders>
+            <w:shd w:val="clear" w:color="auto" w:fill="auto"/>
+            <w:tcMar>
+              <w:top w:type="dxa" w:w="80"/>
+              <w:left w:type="dxa" w:w="80"/>
+              <w:bottom w:type="dxa" w:w="80"/>
+              <w:right w:type="dxa" w:w="80"/>
+            </w:tcMar>
+            <w:vAlign w:val="top"/>
+          </w:tcPr>
+          <w:p>
+            <w:pPr>
+              <w:pStyle w:val="Hoofdtekst"/>
+            </w:pPr>
+            <w:r>
+              <w:rPr>
+                <w:rFonts w:ascii="Times New Roman" w:cs="Arial Unicode MS" w:hAnsi="Arial Unicode MS" w:eastAsia="Arial Unicode MS"/>
+                <w:rtl w:val="0"/>
+              </w:rPr>
+              <w:t>adjust sprint plan accordingly</w:t>
+            </w:r>
+          </w:p>
+        </w:tc>
+        <w:tc>
+          <w:tcPr>
+            <w:tcW w:type="dxa" w:w="2677"/>
+            <w:tcBorders>
+              <w:top w:val="single" w:color="000000" w:sz="2" w:space="0" w:shadow="0" w:frame="0"/>
+              <w:left w:val="single" w:color="000000" w:sz="24" w:space="0" w:shadow="0" w:frame="0"/>
+              <w:bottom w:val="single" w:color="000000" w:sz="24" w:space="0" w:shadow="0" w:frame="0"/>
+              <w:right w:val="single" w:color="000000" w:sz="24" w:space="0" w:shadow="0" w:frame="0"/>
+            </w:tcBorders>
+            <w:shd w:val="clear" w:color="auto" w:fill="auto"/>
+            <w:tcMar>
+              <w:top w:type="dxa" w:w="80"/>
+              <w:left w:type="dxa" w:w="80"/>
+              <w:bottom w:type="dxa" w:w="80"/>
+              <w:right w:type="dxa" w:w="80"/>
+            </w:tcMar>
+            <w:vAlign w:val="top"/>
+          </w:tcPr>
+          <w:p/>
+        </w:tc>
+        <w:tc>
+          <w:tcPr>
+            <w:tcW w:type="dxa" w:w="3260"/>
+            <w:tcBorders>
+              <w:top w:val="single" w:color="000000" w:sz="2" w:space="0" w:shadow="0" w:frame="0"/>
+              <w:left w:val="single" w:color="000000" w:sz="24" w:space="0" w:shadow="0" w:frame="0"/>
+              <w:bottom w:val="single" w:color="000000" w:sz="24" w:space="0" w:shadow="0" w:frame="0"/>
+              <w:right w:val="single" w:color="000000" w:sz="24" w:space="0" w:shadow="0" w:frame="0"/>
+            </w:tcBorders>
+            <w:shd w:val="clear" w:color="auto" w:fill="auto"/>
+            <w:tcMar>
+              <w:top w:type="dxa" w:w="80"/>
+              <w:left w:type="dxa" w:w="80"/>
+              <w:bottom w:type="dxa" w:w="80"/>
+              <w:right w:type="dxa" w:w="80"/>
+            </w:tcMar>
+            <w:vAlign w:val="top"/>
+          </w:tcPr>
+          <w:p>
+            <w:pPr>
+              <w:pStyle w:val="Hoofdtekst"/>
+            </w:pPr>
+            <w:r>
+              <w:rPr>
+                <w:rFonts w:ascii="Times New Roman" w:cs="Arial Unicode MS" w:hAnsi="Arial Unicode MS" w:eastAsia="Arial Unicode MS"/>
+                <w:rtl w:val="0"/>
+              </w:rPr>
+              <w:t>1</w:t>
+            </w:r>
+          </w:p>
+        </w:tc>
+      </w:tr>
+      <w:tr>
+        <w:tblPrEx>
+          <w:shd w:val="clear" w:color="auto" w:fill="auto"/>
+        </w:tblPrEx>
+        <w:trPr>
+          <w:trHeight w:val="404" w:hRule="atLeast"/>
+        </w:trPr>
+        <w:tc>
+          <w:tcPr>
+            <w:tcW w:type="dxa" w:w="2596"/>
+            <w:tcBorders>
+              <w:top w:val="single" w:color="010101" w:sz="24" w:space="0" w:shadow="0" w:frame="0"/>
+              <w:left w:val="single" w:color="010101" w:sz="24" w:space="0" w:shadow="0" w:frame="0"/>
+              <w:bottom w:val="single" w:color="bfbfbf" w:sz="8" w:space="0" w:shadow="0" w:frame="0"/>
+              <w:right w:val="single" w:color="010101" w:sz="24" w:space="0" w:shadow="0" w:frame="0"/>
+            </w:tcBorders>
             <w:shd w:val="clear" w:color="auto" w:fill="e2e4e3"/>
+            <w:tcMar>
+              <w:top w:type="dxa" w:w="80"/>
+              <w:left w:type="dxa" w:w="80"/>
+              <w:bottom w:type="dxa" w:w="80"/>
+              <w:right w:type="dxa" w:w="80"/>
+            </w:tcMar>
+            <w:vAlign w:val="top"/>
+          </w:tcPr>
+          <w:p>
+            <w:pPr>
+              <w:pStyle w:val="Hoofdtekst"/>
+            </w:pPr>
+            <w:r>
+              <w:rPr>
+                <w:rFonts w:ascii="Times New Roman"/>
+                <w:b w:val="1"/>
+                <w:bCs w:val="1"/>
+                <w:rtl w:val="0"/>
+              </w:rPr>
+              <w:t>Communication</w:t>
+            </w:r>
+          </w:p>
+        </w:tc>
+        <w:tc>
+          <w:tcPr>
+            <w:tcW w:type="dxa" w:w="778"/>
+            <w:tcBorders>
+              <w:top w:val="single" w:color="000000" w:sz="24" w:space="0" w:shadow="0" w:frame="0"/>
+              <w:left w:val="single" w:color="010101" w:sz="24" w:space="0" w:shadow="0" w:frame="0"/>
+              <w:bottom w:val="single" w:color="000000" w:sz="2" w:space="0" w:shadow="0" w:frame="0"/>
+              <w:right w:val="single" w:color="000000" w:sz="24" w:space="0" w:shadow="0" w:frame="0"/>
+            </w:tcBorders>
+            <w:shd w:val="clear" w:color="auto" w:fill="auto"/>
+            <w:tcMar>
+              <w:top w:type="dxa" w:w="80"/>
+              <w:left w:type="dxa" w:w="80"/>
+              <w:bottom w:type="dxa" w:w="80"/>
+              <w:right w:type="dxa" w:w="80"/>
+            </w:tcMar>
+            <w:vAlign w:val="top"/>
+          </w:tcPr>
+          <w:p>
+            <w:pPr>
+              <w:pStyle w:val="Hoofdtekst"/>
+            </w:pPr>
+            <w:r>
+              <w:rPr>
+                <w:rFonts w:ascii="Times New Roman" w:cs="Arial Unicode MS" w:hAnsi="Arial Unicode MS" w:eastAsia="Arial Unicode MS"/>
+                <w:rtl w:val="0"/>
+              </w:rPr>
+              <w:t>15</w:t>
+            </w:r>
+          </w:p>
+        </w:tc>
+        <w:tc>
+          <w:tcPr>
+            <w:tcW w:type="dxa" w:w="4978"/>
+            <w:tcBorders>
+              <w:top w:val="single" w:color="000000" w:sz="24" w:space="0" w:shadow="0" w:frame="0"/>
+              <w:left w:val="single" w:color="000000" w:sz="24" w:space="0" w:shadow="0" w:frame="0"/>
+              <w:bottom w:val="single" w:color="000000" w:sz="2" w:space="0" w:shadow="0" w:frame="0"/>
+              <w:right w:val="single" w:color="000000" w:sz="24" w:space="0" w:shadow="0" w:frame="0"/>
+            </w:tcBorders>
+            <w:shd w:val="clear" w:color="auto" w:fill="auto"/>
+            <w:tcMar>
+              <w:top w:type="dxa" w:w="80"/>
+              <w:left w:type="dxa" w:w="80"/>
+              <w:bottom w:type="dxa" w:w="80"/>
+              <w:right w:type="dxa" w:w="80"/>
+            </w:tcMar>
+            <w:vAlign w:val="top"/>
+          </w:tcPr>
+          <w:p>
+            <w:pPr>
+              <w:pStyle w:val="Hoofdtekst"/>
+            </w:pPr>
+            <w:r>
+              <w:rPr>
+                <w:rFonts w:ascii="Times New Roman" w:cs="Arial Unicode MS" w:hAnsi="Arial Unicode MS" w:eastAsia="Arial Unicode MS"/>
+                <w:rtl w:val="0"/>
+              </w:rPr>
+              <w:t>Make appointment with Koen</w:t>
+            </w:r>
+          </w:p>
+        </w:tc>
+        <w:tc>
+          <w:tcPr>
+            <w:tcW w:type="dxa" w:w="2677"/>
+            <w:tcBorders>
+              <w:top w:val="single" w:color="000000" w:sz="24" w:space="0" w:shadow="0" w:frame="0"/>
+              <w:left w:val="single" w:color="000000" w:sz="24" w:space="0" w:shadow="0" w:frame="0"/>
+              <w:bottom w:val="single" w:color="000000" w:sz="2" w:space="0" w:shadow="0" w:frame="0"/>
+              <w:right w:val="single" w:color="000000" w:sz="24" w:space="0" w:shadow="0" w:frame="0"/>
+            </w:tcBorders>
+            <w:shd w:val="clear" w:color="auto" w:fill="auto"/>
+            <w:tcMar>
+              <w:top w:type="dxa" w:w="80"/>
+              <w:left w:type="dxa" w:w="80"/>
+              <w:bottom w:type="dxa" w:w="80"/>
+              <w:right w:type="dxa" w:w="80"/>
+            </w:tcMar>
+            <w:vAlign w:val="top"/>
+          </w:tcPr>
+          <w:p>
+            <w:pPr>
+              <w:pStyle w:val="Hoofdtekst"/>
+            </w:pPr>
+            <w:r>
+              <w:rPr>
+                <w:rFonts w:ascii="Times New Roman" w:cs="Arial Unicode MS" w:hAnsi="Arial Unicode MS" w:eastAsia="Arial Unicode MS"/>
+                <w:rtl w:val="0"/>
+              </w:rPr>
+              <w:t>Martin</w:t>
+            </w:r>
+          </w:p>
+        </w:tc>
+        <w:tc>
+          <w:tcPr>
+            <w:tcW w:type="dxa" w:w="3260"/>
+            <w:tcBorders>
+              <w:top w:val="single" w:color="000000" w:sz="24" w:space="0" w:shadow="0" w:frame="0"/>
+              <w:left w:val="single" w:color="000000" w:sz="24" w:space="0" w:shadow="0" w:frame="0"/>
+              <w:bottom w:val="single" w:color="000000" w:sz="2" w:space="0" w:shadow="0" w:frame="0"/>
+              <w:right w:val="single" w:color="000000" w:sz="24" w:space="0" w:shadow="0" w:frame="0"/>
+            </w:tcBorders>
+            <w:shd w:val="clear" w:color="auto" w:fill="auto"/>
+            <w:tcMar>
+              <w:top w:type="dxa" w:w="80"/>
+              <w:left w:type="dxa" w:w="80"/>
+              <w:bottom w:type="dxa" w:w="80"/>
+              <w:right w:type="dxa" w:w="80"/>
+            </w:tcMar>
+            <w:vAlign w:val="top"/>
+          </w:tcPr>
+          <w:p>
+            <w:pPr>
+              <w:pStyle w:val="Hoofdtekst"/>
+            </w:pPr>
+            <w:r>
+              <w:rPr>
+                <w:rFonts w:ascii="Times New Roman" w:cs="Arial Unicode MS" w:hAnsi="Arial Unicode MS" w:eastAsia="Arial Unicode MS"/>
+                <w:rtl w:val="0"/>
+              </w:rPr>
+              <w:t>1</w:t>
+            </w:r>
+          </w:p>
+        </w:tc>
+      </w:tr>
+      <w:tr>
+        <w:tblPrEx>
+          <w:shd w:val="clear" w:color="auto" w:fill="auto"/>
+        </w:tblPrEx>
+        <w:trPr>
+          <w:trHeight w:val="404" w:hRule="atLeast"/>
+        </w:trPr>
+        <w:tc>
+          <w:tcPr>
+            <w:tcW w:type="dxa" w:w="2596"/>
+            <w:tcBorders>
+              <w:top w:val="single" w:color="bfbfbf" w:sz="8" w:space="0" w:shadow="0" w:frame="0"/>
+              <w:left w:val="single" w:color="010101" w:sz="24" w:space="0" w:shadow="0" w:frame="0"/>
+              <w:bottom w:val="single" w:color="010101" w:sz="24" w:space="0" w:shadow="0" w:frame="0"/>
+              <w:right w:val="single" w:color="000000" w:sz="24" w:space="0" w:shadow="0" w:frame="0"/>
+            </w:tcBorders>
+            <w:shd w:val="clear" w:color="auto" w:fill="e2e4e3"/>
+            <w:tcMar>
+              <w:top w:type="dxa" w:w="80"/>
+              <w:left w:type="dxa" w:w="80"/>
+              <w:bottom w:type="dxa" w:w="80"/>
+              <w:right w:type="dxa" w:w="80"/>
+            </w:tcMar>
+            <w:vAlign w:val="top"/>
           </w:tcPr>
           <w:p/>
         </w:tc>
@@ -2449,7 +2892,18 @@
             </w:tcMar>
             <w:vAlign w:val="top"/>
           </w:tcPr>
-          <w:p/>
+          <w:p>
+            <w:pPr>
+              <w:pStyle w:val="Hoofdtekst"/>
+            </w:pPr>
+            <w:r>
+              <w:rPr>
+                <w:rFonts w:ascii="Times New Roman" w:cs="Arial Unicode MS" w:hAnsi="Arial Unicode MS" w:eastAsia="Arial Unicode MS"/>
+                <w:rtl w:val="0"/>
+              </w:rPr>
+              <w:t>16</w:t>
+            </w:r>
+          </w:p>
         </w:tc>
         <w:tc>
           <w:tcPr>
@@ -2469,7 +2923,18 @@
             </w:tcMar>
             <w:vAlign w:val="top"/>
           </w:tcPr>
-          <w:p/>
+          <w:p>
+            <w:pPr>
+              <w:pStyle w:val="Hoofdtekst"/>
+            </w:pPr>
+            <w:r>
+              <w:rPr>
+                <w:rFonts w:ascii="Times New Roman" w:cs="Arial Unicode MS" w:hAnsi="Arial Unicode MS" w:eastAsia="Arial Unicode MS"/>
+                <w:rtl w:val="0"/>
+              </w:rPr>
+              <w:t>Make appointment with Bacchelli</w:t>
+            </w:r>
+          </w:p>
         </w:tc>
         <w:tc>
           <w:tcPr>
@@ -2489,7 +2954,18 @@
             </w:tcMar>
             <w:vAlign w:val="top"/>
           </w:tcPr>
-          <w:p/>
+          <w:p>
+            <w:pPr>
+              <w:pStyle w:val="Hoofdtekst"/>
+            </w:pPr>
+            <w:r>
+              <w:rPr>
+                <w:rFonts w:ascii="Times New Roman" w:cs="Arial Unicode MS" w:hAnsi="Arial Unicode MS" w:eastAsia="Arial Unicode MS"/>
+                <w:rtl w:val="0"/>
+              </w:rPr>
+              <w:t>Jan</w:t>
+            </w:r>
+          </w:p>
         </w:tc>
         <w:tc>
           <w:tcPr>
@@ -2509,10 +2985,29 @@
             </w:tcMar>
             <w:vAlign w:val="top"/>
           </w:tcPr>
-          <w:p/>
+          <w:p>
+            <w:pPr>
+              <w:pStyle w:val="Hoofdtekst"/>
+            </w:pPr>
+            <w:r>
+              <w:rPr>
+                <w:rFonts w:ascii="Times New Roman" w:cs="Arial Unicode MS" w:hAnsi="Arial Unicode MS" w:eastAsia="Arial Unicode MS"/>
+                <w:rtl w:val="0"/>
+              </w:rPr>
+              <w:t>1</w:t>
+            </w:r>
+          </w:p>
         </w:tc>
       </w:tr>
     </w:tbl>
+    <w:p>
+      <w:pPr>
+        <w:pStyle w:val="Body"/>
+        <w:rPr>
+          <w:rFonts w:ascii="Helvetica Neue" w:cs="Helvetica Neue" w:hAnsi="Helvetica Neue" w:eastAsia="Helvetica Neue"/>
+        </w:rPr>
+      </w:pPr>
+    </w:p>
     <w:p>
       <w:pPr>
         <w:pStyle w:val="Body"/>
@@ -2520,13 +3015,9 @@
       <w:r>
         <w:rPr>
           <w:rFonts w:ascii="Helvetica Neue" w:cs="Helvetica Neue" w:hAnsi="Helvetica Neue" w:eastAsia="Helvetica Neue"/>
+          <w:rtl w:val="0"/>
         </w:rPr>
         <w:br w:type="textWrapping"/>
-      </w:r>
-      <w:r>
-        <w:rPr>
-          <w:rFonts w:ascii="Helvetica Neue" w:cs="Helvetica Neue" w:hAnsi="Helvetica Neue" w:eastAsia="Helvetica Neue"/>
-        </w:rPr>
         <w:br w:type="page"/>
       </w:r>
     </w:p>
@@ -2534,6 +3025,12 @@
       <w:pPr>
         <w:pStyle w:val="Body"/>
       </w:pPr>
+      <w:r>
+        <w:rPr>
+          <w:rFonts w:ascii="Helvetica Neue" w:cs="Helvetica Neue" w:hAnsi="Helvetica Neue" w:eastAsia="Helvetica Neue"/>
+          <w:rtl w:val="0"/>
+        </w:rPr>
+      </w:r>
     </w:p>
     <w:sectPr>
       <w:headerReference w:type="default" r:id="rId4"/>
@@ -2933,6 +3430,50 @@
       <w:vertAlign w:val="baseline"/>
     </w:rPr>
   </w:style>
+  <w:style w:type="paragraph" w:styleId="Hoofdtekst A">
+    <w:name w:val="Hoofdtekst A"/>
+    <w:next w:val="Hoofdtekst A"/>
+    <w:pPr>
+      <w:keepNext w:val="0"/>
+      <w:keepLines w:val="0"/>
+      <w:pageBreakBefore w:val="0"/>
+      <w:widowControl w:val="1"/>
+      <w:pBdr>
+        <w:top w:val="nil"/>
+        <w:left w:val="nil"/>
+        <w:bottom w:val="nil"/>
+        <w:right w:val="nil"/>
+      </w:pBdr>
+      <w:shd w:val="clear" w:color="auto" w:fill="auto"/>
+      <w:suppressAutoHyphens w:val="0"/>
+      <w:bidi w:val="0"/>
+      <w:spacing w:before="0" w:after="0" w:line="240" w:lineRule="auto"/>
+      <w:ind w:left="0" w:right="0" w:firstLine="0"/>
+      <w:jc w:val="left"/>
+      <w:outlineLvl w:val="9"/>
+    </w:pPr>
+    <w:rPr>
+      <w:rFonts w:ascii="Times New Roman" w:cs="Arial Unicode MS" w:hAnsi="Arial Unicode MS" w:eastAsia="Arial Unicode MS"/>
+      <w:b w:val="0"/>
+      <w:bCs w:val="0"/>
+      <w:i w:val="0"/>
+      <w:iCs w:val="0"/>
+      <w:caps w:val="0"/>
+      <w:smallCaps w:val="0"/>
+      <w:strike w:val="0"/>
+      <w:dstrike w:val="0"/>
+      <w:outline w:val="0"/>
+      <w:color w:val="000000"/>
+      <w:spacing w:val="0"/>
+      <w:kern w:val="0"/>
+      <w:position w:val="0"/>
+      <w:sz w:val="24"/>
+      <w:szCs w:val="24"/>
+      <w:u w:val="none" w:color="000000"/>
+      <w:vertAlign w:val="baseline"/>
+      <w:lang w:val="nl-NL"/>
+    </w:rPr>
+  </w:style>
   <w:style w:type="paragraph" w:styleId="Tabelstijl 2">
     <w:name w:val="Tabelstijl 2"/>
     <w:next w:val="Tabelstijl 2"/>
@@ -2941,6 +3482,12 @@
       <w:keepLines w:val="0"/>
       <w:pageBreakBefore w:val="0"/>
       <w:widowControl w:val="1"/>
+      <w:pBdr>
+        <w:top w:val="nil"/>
+        <w:left w:val="nil"/>
+        <w:bottom w:val="nil"/>
+        <w:right w:val="nil"/>
+      </w:pBdr>
       <w:shd w:val="clear" w:color="auto" w:fill="auto"/>
       <w:suppressAutoHyphens w:val="0"/>
       <w:bidi w:val="0"/>
@@ -2966,7 +3513,7 @@
       <w:position w:val="0"/>
       <w:sz w:val="20"/>
       <w:szCs w:val="20"/>
-      <w:u w:val="none"/>
+      <w:u w:val="none" w:color="000000"/>
       <w:vertAlign w:val="baseline"/>
     </w:rPr>
   </w:style>

</xml_diff>

<commit_message>
Update sprint plan #4
</commit_message>
<xml_diff>
--- a/doc/group1/Sprint plans/Sprint Plan #4.docx
+++ b/doc/group1/Sprint plans/Sprint Plan #4.docx
@@ -102,7 +102,7 @@
           <w:shd w:val="clear" w:color="auto" w:fill="bdc0bf"/>
         </w:tblPrEx>
         <w:trPr>
-          <w:trHeight w:val="314" w:hRule="atLeast"/>
+          <w:trHeight w:val="374" w:hRule="atLeast"/>
           <w:tblHeader/>
         </w:trPr>
         <w:tc>
@@ -209,7 +209,7 @@
           <w:shd w:val="clear" w:color="auto" w:fill="bdc0bf"/>
         </w:tblPrEx>
         <w:trPr>
-          <w:trHeight w:val="314" w:hRule="atLeast"/>
+          <w:trHeight w:val="374" w:hRule="atLeast"/>
           <w:tblHeader/>
         </w:trPr>
         <w:tc>
@@ -424,7 +424,7 @@
           <w:shd w:val="clear" w:color="auto" w:fill="auto"/>
         </w:tblPrEx>
         <w:trPr>
-          <w:trHeight w:val="335" w:hRule="atLeast"/>
+          <w:trHeight w:val="395" w:hRule="atLeast"/>
         </w:trPr>
         <w:tc>
           <w:tcPr>
@@ -629,11 +629,24 @@
           </w:tcPr>
           <w:p>
             <w:pPr>
-              <w:pStyle w:val="Hoofdtekst"/>
+              <w:pStyle w:val="Hoofdtekst A"/>
             </w:pPr>
             <w:r>
               <w:rPr>
                 <w:rFonts w:ascii="Times New Roman" w:cs="Arial Unicode MS" w:hAnsi="Arial Unicode MS" w:eastAsia="Arial Unicode MS"/>
+                <w:caps w:val="0"/>
+                <w:smallCaps w:val="0"/>
+                <w:strike w:val="0"/>
+                <w:dstrike w:val="0"/>
+                <w:outline w:val="0"/>
+                <w:color w:val="00000a"/>
+                <w:spacing w:val="0"/>
+                <w:kern w:val="0"/>
+                <w:position w:val="0"/>
+                <w:sz w:val="24"/>
+                <w:szCs w:val="24"/>
+                <w:u w:val="none" w:color="00000a"/>
+                <w:vertAlign w:val="baseline"/>
                 <w:rtl w:val="0"/>
               </w:rPr>
               <w:t>5</w:t>
@@ -646,7 +659,7 @@
           <w:shd w:val="clear" w:color="auto" w:fill="auto"/>
         </w:tblPrEx>
         <w:trPr>
-          <w:trHeight w:val="322" w:hRule="atLeast"/>
+          <w:trHeight w:val="382" w:hRule="atLeast"/>
         </w:trPr>
         <w:tc>
           <w:tcPr>
@@ -817,7 +830,7 @@
           </w:tcPr>
           <w:p>
             <w:pPr>
-              <w:pStyle w:val="Hoofdtekst A"/>
+              <w:pStyle w:val="Hoofdtekst A A"/>
             </w:pPr>
             <w:r>
               <w:rPr>
@@ -847,7 +860,7 @@
           <w:shd w:val="clear" w:color="auto" w:fill="auto"/>
         </w:tblPrEx>
         <w:trPr>
-          <w:trHeight w:val="335" w:hRule="atLeast"/>
+          <w:trHeight w:val="395" w:hRule="atLeast"/>
         </w:trPr>
         <w:tc>
           <w:tcPr>
@@ -1007,14 +1020,48 @@
           </w:tcPr>
           <w:p>
             <w:pPr>
-              <w:pStyle w:val="Hoofdtekst"/>
+              <w:pStyle w:val="Hoofdtekst A"/>
             </w:pPr>
             <w:r>
               <w:rPr>
                 <w:rFonts w:ascii="Times New Roman" w:cs="Arial Unicode MS" w:hAnsi="Arial Unicode MS" w:eastAsia="Arial Unicode MS"/>
-                <w:rtl w:val="0"/>
-              </w:rPr>
-              <w:t>Tom / Sille</w:t>
+                <w:caps w:val="0"/>
+                <w:smallCaps w:val="0"/>
+                <w:strike w:val="0"/>
+                <w:dstrike w:val="0"/>
+                <w:outline w:val="0"/>
+                <w:color w:val="00000a"/>
+                <w:spacing w:val="0"/>
+                <w:kern w:val="0"/>
+                <w:position w:val="0"/>
+                <w:sz w:val="24"/>
+                <w:szCs w:val="24"/>
+                <w:u w:val="none" w:color="00000a"/>
+                <w:vertAlign w:val="baseline"/>
+                <w:rtl w:val="0"/>
+              </w:rPr>
+              <w:t xml:space="preserve">Tom </w:t>
+            </w:r>
+            <w:r>
+              <w:rPr>
+                <w:rFonts w:ascii="Times New Roman" w:cs="Arial Unicode MS" w:hAnsi="Arial Unicode MS" w:eastAsia="Arial Unicode MS"/>
+                <w:caps w:val="0"/>
+                <w:smallCaps w:val="0"/>
+                <w:strike w:val="0"/>
+                <w:dstrike w:val="0"/>
+                <w:outline w:val="0"/>
+                <w:color w:val="00000a"/>
+                <w:spacing w:val="0"/>
+                <w:kern w:val="0"/>
+                <w:position w:val="0"/>
+                <w:sz w:val="24"/>
+                <w:szCs w:val="24"/>
+                <w:u w:val="none" w:color="00000a"/>
+                <w:vertAlign w:val="baseline"/>
+                <w:rtl w:val="0"/>
+                <w:lang w:val="nl-NL"/>
+              </w:rPr>
+              <w:t>&amp; Sander</w:t>
             </w:r>
           </w:p>
         </w:tc>
@@ -1038,11 +1085,24 @@
           </w:tcPr>
           <w:p>
             <w:pPr>
-              <w:pStyle w:val="Hoofdtekst"/>
+              <w:pStyle w:val="Hoofdtekst A"/>
             </w:pPr>
             <w:r>
               <w:rPr>
                 <w:rFonts w:ascii="Times New Roman" w:cs="Arial Unicode MS" w:hAnsi="Arial Unicode MS" w:eastAsia="Arial Unicode MS"/>
+                <w:caps w:val="0"/>
+                <w:smallCaps w:val="0"/>
+                <w:strike w:val="0"/>
+                <w:dstrike w:val="0"/>
+                <w:outline w:val="0"/>
+                <w:color w:val="00000a"/>
+                <w:spacing w:val="0"/>
+                <w:kern w:val="0"/>
+                <w:position w:val="0"/>
+                <w:sz w:val="24"/>
+                <w:szCs w:val="24"/>
+                <w:u w:val="none" w:color="00000a"/>
+                <w:vertAlign w:val="baseline"/>
                 <w:rtl w:val="0"/>
               </w:rPr>
               <w:t>5</w:t>
@@ -1055,7 +1115,7 @@
           <w:shd w:val="clear" w:color="auto" w:fill="auto"/>
         </w:tblPrEx>
         <w:trPr>
-          <w:trHeight w:val="304" w:hRule="atLeast"/>
+          <w:trHeight w:val="364" w:hRule="atLeast"/>
         </w:trPr>
         <w:tc>
           <w:tcPr>
@@ -1181,14 +1241,14 @@
           </w:tcPr>
           <w:p>
             <w:pPr>
-              <w:pStyle w:val="Hoofdtekst"/>
+              <w:pStyle w:val="Hoofdtekst A"/>
             </w:pPr>
             <w:r>
               <w:rPr>
                 <w:rFonts w:ascii="Times New Roman" w:cs="Arial Unicode MS" w:hAnsi="Arial Unicode MS" w:eastAsia="Arial Unicode MS"/>
                 <w:rtl w:val="0"/>
               </w:rPr>
-              <w:t>Tom / Sille</w:t>
+              <w:t>Tom</w:t>
             </w:r>
           </w:p>
         </w:tc>
@@ -1212,11 +1272,24 @@
           </w:tcPr>
           <w:p>
             <w:pPr>
-              <w:pStyle w:val="Hoofdtekst"/>
+              <w:pStyle w:val="Hoofdtekst A"/>
             </w:pPr>
             <w:r>
               <w:rPr>
                 <w:rFonts w:ascii="Times New Roman" w:cs="Arial Unicode MS" w:hAnsi="Arial Unicode MS" w:eastAsia="Arial Unicode MS"/>
+                <w:caps w:val="0"/>
+                <w:smallCaps w:val="0"/>
+                <w:strike w:val="0"/>
+                <w:dstrike w:val="0"/>
+                <w:outline w:val="0"/>
+                <w:color w:val="00000a"/>
+                <w:spacing w:val="0"/>
+                <w:kern w:val="0"/>
+                <w:position w:val="0"/>
+                <w:sz w:val="24"/>
+                <w:szCs w:val="24"/>
+                <w:u w:val="none" w:color="00000a"/>
+                <w:vertAlign w:val="baseline"/>
                 <w:rtl w:val="0"/>
               </w:rPr>
               <w:t>5</w:t>
@@ -1229,7 +1302,7 @@
           <w:shd w:val="clear" w:color="auto" w:fill="auto"/>
         </w:tblPrEx>
         <w:trPr>
-          <w:trHeight w:val="335" w:hRule="atLeast"/>
+          <w:trHeight w:val="395" w:hRule="atLeast"/>
         </w:trPr>
         <w:tc>
           <w:tcPr>
@@ -1355,12 +1428,26 @@
           </w:tcPr>
           <w:p>
             <w:pPr>
-              <w:pStyle w:val="Hoofdtekst"/>
+              <w:pStyle w:val="Hoofdtekst A"/>
             </w:pPr>
             <w:r>
               <w:rPr>
                 <w:rFonts w:ascii="Times New Roman" w:cs="Arial Unicode MS" w:hAnsi="Arial Unicode MS" w:eastAsia="Arial Unicode MS"/>
-                <w:rtl w:val="0"/>
+                <w:caps w:val="0"/>
+                <w:smallCaps w:val="0"/>
+                <w:strike w:val="0"/>
+                <w:dstrike w:val="0"/>
+                <w:outline w:val="0"/>
+                <w:color w:val="00000a"/>
+                <w:spacing w:val="0"/>
+                <w:kern w:val="0"/>
+                <w:position w:val="0"/>
+                <w:sz w:val="24"/>
+                <w:szCs w:val="24"/>
+                <w:u w:val="none" w:color="00000a"/>
+                <w:vertAlign w:val="baseline"/>
+                <w:rtl w:val="0"/>
+                <w:lang w:val="nl-NL"/>
               </w:rPr>
               <w:t>Sander</w:t>
             </w:r>
@@ -1386,11 +1473,24 @@
           </w:tcPr>
           <w:p>
             <w:pPr>
-              <w:pStyle w:val="Hoofdtekst"/>
+              <w:pStyle w:val="Hoofdtekst A"/>
             </w:pPr>
             <w:r>
               <w:rPr>
                 <w:rFonts w:ascii="Times New Roman" w:cs="Arial Unicode MS" w:hAnsi="Arial Unicode MS" w:eastAsia="Arial Unicode MS"/>
+                <w:caps w:val="0"/>
+                <w:smallCaps w:val="0"/>
+                <w:strike w:val="0"/>
+                <w:dstrike w:val="0"/>
+                <w:outline w:val="0"/>
+                <w:color w:val="00000a"/>
+                <w:spacing w:val="0"/>
+                <w:kern w:val="0"/>
+                <w:position w:val="0"/>
+                <w:sz w:val="24"/>
+                <w:szCs w:val="24"/>
+                <w:u w:val="none" w:color="00000a"/>
+                <w:vertAlign w:val="baseline"/>
                 <w:rtl w:val="0"/>
               </w:rPr>
               <w:t>5</w:t>
@@ -1403,7 +1503,7 @@
           <w:shd w:val="clear" w:color="auto" w:fill="auto"/>
         </w:tblPrEx>
         <w:trPr>
-          <w:trHeight w:val="335" w:hRule="atLeast"/>
+          <w:trHeight w:val="395" w:hRule="atLeast"/>
         </w:trPr>
         <w:tc>
           <w:tcPr>
@@ -1527,7 +1627,7 @@
           </w:tcPr>
           <w:p>
             <w:pPr>
-              <w:pStyle w:val="Hoofdtekst"/>
+              <w:pStyle w:val="Hoofdtekst A"/>
             </w:pPr>
             <w:r>
               <w:rPr>
@@ -1572,7 +1672,7 @@
           </w:tcPr>
           <w:p>
             <w:pPr>
-              <w:pStyle w:val="Hoofdtekst"/>
+              <w:pStyle w:val="Hoofdtekst A"/>
             </w:pPr>
             <w:r>
               <w:rPr>
@@ -1594,6 +1694,1034 @@
                 <w:lang w:val="en-US"/>
               </w:rPr>
               <w:t>3</w:t>
+            </w:r>
+          </w:p>
+        </w:tc>
+      </w:tr>
+      <w:tr>
+        <w:tblPrEx>
+          <w:shd w:val="clear" w:color="auto" w:fill="auto"/>
+        </w:tblPrEx>
+        <w:trPr>
+          <w:trHeight w:val="410" w:hRule="atLeast"/>
+        </w:trPr>
+        <w:tc>
+          <w:tcPr>
+            <w:tcW w:type="dxa" w:w="2594"/>
+            <w:vMerge w:val="continue"/>
+            <w:tcBorders>
+              <w:top w:val="single" w:color="000001" w:sz="24" w:space="0" w:shadow="0" w:frame="0"/>
+              <w:left w:val="single" w:color="000001" w:sz="24" w:space="0" w:shadow="0" w:frame="0"/>
+              <w:bottom w:val="single" w:color="000001" w:sz="24" w:space="0" w:shadow="0" w:frame="0"/>
+              <w:right w:val="single" w:color="000001" w:sz="24" w:space="0" w:shadow="0" w:frame="0"/>
+            </w:tcBorders>
+            <w:shd w:val="clear" w:color="auto" w:fill="e2e4e3"/>
+          </w:tcPr>
+          <w:p/>
+        </w:tc>
+        <w:tc>
+          <w:tcPr>
+            <w:tcW w:type="dxa" w:w="778"/>
+            <w:tcBorders>
+              <w:top w:val="single" w:color="000001" w:sz="24" w:space="0" w:shadow="0" w:frame="0"/>
+              <w:left w:val="single" w:color="000001" w:sz="24" w:space="0" w:shadow="0" w:frame="0"/>
+              <w:bottom w:val="single" w:color="000001" w:sz="24" w:space="0" w:shadow="0" w:frame="0"/>
+              <w:right w:val="single" w:color="000001" w:sz="24" w:space="0" w:shadow="0" w:frame="0"/>
+            </w:tcBorders>
+            <w:shd w:val="clear" w:color="auto" w:fill="eeeeee"/>
+            <w:tcMar>
+              <w:top w:type="dxa" w:w="80"/>
+              <w:left w:type="dxa" w:w="80"/>
+              <w:bottom w:type="dxa" w:w="80"/>
+              <w:right w:type="dxa" w:w="80"/>
+            </w:tcMar>
+            <w:vAlign w:val="top"/>
+          </w:tcPr>
+          <w:p>
+            <w:pPr>
+              <w:pStyle w:val="Table Style 2"/>
+            </w:pPr>
+            <w:r>
+              <w:rPr>
+                <w:caps w:val="0"/>
+                <w:smallCaps w:val="0"/>
+                <w:strike w:val="0"/>
+                <w:dstrike w:val="0"/>
+                <w:outline w:val="0"/>
+                <w:color w:val="000000"/>
+                <w:spacing w:val="0"/>
+                <w:kern w:val="0"/>
+                <w:position w:val="0"/>
+                <w:sz w:val="20"/>
+                <w:szCs w:val="20"/>
+                <w:u w:val="none" w:color="000000"/>
+                <w:vertAlign w:val="baseline"/>
+                <w:rtl w:val="0"/>
+                <w:lang w:val="en-US"/>
+              </w:rPr>
+              <w:t>7</w:t>
+            </w:r>
+          </w:p>
+        </w:tc>
+        <w:tc>
+          <w:tcPr>
+            <w:tcW w:type="dxa" w:w="4977"/>
+            <w:tcBorders>
+              <w:top w:val="single" w:color="000001" w:sz="24" w:space="0" w:shadow="0" w:frame="0"/>
+              <w:left w:val="single" w:color="000001" w:sz="24" w:space="0" w:shadow="0" w:frame="0"/>
+              <w:bottom w:val="single" w:color="000001" w:sz="24" w:space="0" w:shadow="0" w:frame="0"/>
+              <w:right w:val="single" w:color="000001" w:sz="24" w:space="0" w:shadow="0" w:frame="0"/>
+            </w:tcBorders>
+            <w:shd w:val="clear" w:color="auto" w:fill="eeeeee"/>
+            <w:tcMar>
+              <w:top w:type="dxa" w:w="80"/>
+              <w:left w:type="dxa" w:w="80"/>
+              <w:bottom w:type="dxa" w:w="80"/>
+              <w:right w:type="dxa" w:w="80"/>
+            </w:tcMar>
+            <w:vAlign w:val="top"/>
+          </w:tcPr>
+          <w:p>
+            <w:pPr>
+              <w:pStyle w:val="Table Style 2"/>
+            </w:pPr>
+            <w:r>
+              <w:rPr>
+                <w:caps w:val="0"/>
+                <w:smallCaps w:val="0"/>
+                <w:strike w:val="0"/>
+                <w:dstrike w:val="0"/>
+                <w:outline w:val="0"/>
+                <w:color w:val="000000"/>
+                <w:spacing w:val="0"/>
+                <w:kern w:val="0"/>
+                <w:position w:val="0"/>
+                <w:sz w:val="20"/>
+                <w:szCs w:val="20"/>
+                <w:u w:val="none" w:color="000000"/>
+                <w:vertAlign w:val="baseline"/>
+                <w:rtl w:val="0"/>
+                <w:lang w:val="en-US"/>
+              </w:rPr>
+              <w:t>Controller</w:t>
+            </w:r>
+          </w:p>
+        </w:tc>
+        <w:tc>
+          <w:tcPr>
+            <w:tcW w:type="dxa" w:w="2676"/>
+            <w:tcBorders>
+              <w:top w:val="single" w:color="000001" w:sz="24" w:space="0" w:shadow="0" w:frame="0"/>
+              <w:left w:val="single" w:color="000001" w:sz="24" w:space="0" w:shadow="0" w:frame="0"/>
+              <w:bottom w:val="single" w:color="000001" w:sz="24" w:space="0" w:shadow="0" w:frame="0"/>
+              <w:right w:val="single" w:color="000001" w:sz="24" w:space="0" w:shadow="0" w:frame="0"/>
+            </w:tcBorders>
+            <w:shd w:val="clear" w:color="auto" w:fill="eeeeee"/>
+            <w:tcMar>
+              <w:top w:type="dxa" w:w="80"/>
+              <w:left w:type="dxa" w:w="80"/>
+              <w:bottom w:type="dxa" w:w="80"/>
+              <w:right w:type="dxa" w:w="80"/>
+            </w:tcMar>
+            <w:vAlign w:val="top"/>
+          </w:tcPr>
+          <w:p>
+            <w:pPr>
+              <w:pStyle w:val="Hoofdtekst A"/>
+            </w:pPr>
+            <w:r>
+              <w:rPr>
+                <w:rFonts w:ascii="Times New Roman" w:cs="Arial Unicode MS" w:hAnsi="Arial Unicode MS" w:eastAsia="Arial Unicode MS"/>
+                <w:caps w:val="0"/>
+                <w:smallCaps w:val="0"/>
+                <w:strike w:val="0"/>
+                <w:dstrike w:val="0"/>
+                <w:outline w:val="0"/>
+                <w:color w:val="00000a"/>
+                <w:spacing w:val="0"/>
+                <w:kern w:val="0"/>
+                <w:position w:val="0"/>
+                <w:sz w:val="24"/>
+                <w:szCs w:val="24"/>
+                <w:u w:val="none" w:color="00000a"/>
+                <w:vertAlign w:val="baseline"/>
+                <w:rtl w:val="0"/>
+                <w:lang w:val="en-US"/>
+              </w:rPr>
+              <w:t>Martin</w:t>
+            </w:r>
+          </w:p>
+        </w:tc>
+        <w:tc>
+          <w:tcPr>
+            <w:tcW w:type="dxa" w:w="3264"/>
+            <w:tcBorders>
+              <w:top w:val="single" w:color="000001" w:sz="24" w:space="0" w:shadow="0" w:frame="0"/>
+              <w:left w:val="single" w:color="000001" w:sz="24" w:space="0" w:shadow="0" w:frame="0"/>
+              <w:bottom w:val="single" w:color="000001" w:sz="24" w:space="0" w:shadow="0" w:frame="0"/>
+              <w:right w:val="single" w:color="000001" w:sz="24" w:space="0" w:shadow="0" w:frame="0"/>
+            </w:tcBorders>
+            <w:shd w:val="clear" w:color="auto" w:fill="eeeeee"/>
+            <w:tcMar>
+              <w:top w:type="dxa" w:w="80"/>
+              <w:left w:type="dxa" w:w="80"/>
+              <w:bottom w:type="dxa" w:w="80"/>
+              <w:right w:type="dxa" w:w="80"/>
+            </w:tcMar>
+            <w:vAlign w:val="top"/>
+          </w:tcPr>
+          <w:p>
+            <w:pPr>
+              <w:pStyle w:val="Hoofdtekst A"/>
+            </w:pPr>
+            <w:r>
+              <w:rPr>
+                <w:rFonts w:ascii="Times New Roman" w:cs="Arial Unicode MS" w:hAnsi="Arial Unicode MS" w:eastAsia="Arial Unicode MS"/>
+                <w:caps w:val="0"/>
+                <w:smallCaps w:val="0"/>
+                <w:strike w:val="0"/>
+                <w:dstrike w:val="0"/>
+                <w:outline w:val="0"/>
+                <w:color w:val="00000a"/>
+                <w:spacing w:val="0"/>
+                <w:kern w:val="0"/>
+                <w:position w:val="0"/>
+                <w:sz w:val="24"/>
+                <w:szCs w:val="24"/>
+                <w:u w:val="none" w:color="00000a"/>
+                <w:vertAlign w:val="baseline"/>
+                <w:rtl w:val="0"/>
+                <w:lang w:val="en-US"/>
+              </w:rPr>
+              <w:t>5</w:t>
+            </w:r>
+          </w:p>
+        </w:tc>
+      </w:tr>
+      <w:tr>
+        <w:tblPrEx>
+          <w:shd w:val="clear" w:color="auto" w:fill="auto"/>
+        </w:tblPrEx>
+        <w:trPr>
+          <w:trHeight w:val="410" w:hRule="atLeast"/>
+        </w:trPr>
+        <w:tc>
+          <w:tcPr>
+            <w:tcW w:type="dxa" w:w="2594"/>
+            <w:tcBorders>
+              <w:top w:val="single" w:color="000001" w:sz="24" w:space="0" w:shadow="0" w:frame="0"/>
+              <w:left w:val="single" w:color="000001" w:sz="24" w:space="0" w:shadow="0" w:frame="0"/>
+              <w:bottom w:val="single" w:color="000001" w:sz="24" w:space="0" w:shadow="0" w:frame="0"/>
+              <w:right w:val="single" w:color="000001" w:sz="24" w:space="0" w:shadow="0" w:frame="0"/>
+            </w:tcBorders>
+            <w:shd w:val="clear" w:color="auto" w:fill="e2e4e3"/>
+            <w:tcMar>
+              <w:top w:type="dxa" w:w="80"/>
+              <w:left w:type="dxa" w:w="80"/>
+              <w:bottom w:type="dxa" w:w="80"/>
+              <w:right w:type="dxa" w:w="80"/>
+            </w:tcMar>
+            <w:vAlign w:val="top"/>
+          </w:tcPr>
+          <w:p>
+            <w:pPr>
+              <w:pStyle w:val="Table Style 1"/>
+            </w:pPr>
+            <w:r>
+              <w:rPr>
+                <w:rFonts w:ascii="Helvetica Neue Medium"/>
+                <w:rtl w:val="0"/>
+                <w:lang w:val="en-US"/>
+              </w:rPr>
+              <w:t>Checkstyle</w:t>
+            </w:r>
+          </w:p>
+        </w:tc>
+        <w:tc>
+          <w:tcPr>
+            <w:tcW w:type="dxa" w:w="778"/>
+            <w:tcBorders>
+              <w:top w:val="single" w:color="000001" w:sz="24" w:space="0" w:shadow="0" w:frame="0"/>
+              <w:left w:val="single" w:color="000001" w:sz="24" w:space="0" w:shadow="0" w:frame="0"/>
+              <w:bottom w:val="single" w:color="000001" w:sz="24" w:space="0" w:shadow="0" w:frame="0"/>
+              <w:right w:val="single" w:color="000001" w:sz="24" w:space="0" w:shadow="0" w:frame="0"/>
+            </w:tcBorders>
+            <w:shd w:val="clear" w:color="auto" w:fill="ffffff"/>
+            <w:tcMar>
+              <w:top w:type="dxa" w:w="80"/>
+              <w:left w:type="dxa" w:w="80"/>
+              <w:bottom w:type="dxa" w:w="80"/>
+              <w:right w:type="dxa" w:w="80"/>
+            </w:tcMar>
+            <w:vAlign w:val="top"/>
+          </w:tcPr>
+          <w:p>
+            <w:pPr>
+              <w:pStyle w:val="Hoofdtekst A A A"/>
+            </w:pPr>
+            <w:r>
+              <w:rPr>
+                <w:caps w:val="0"/>
+                <w:smallCaps w:val="0"/>
+                <w:strike w:val="0"/>
+                <w:dstrike w:val="0"/>
+                <w:outline w:val="0"/>
+                <w:color w:val="000000"/>
+                <w:spacing w:val="0"/>
+                <w:kern w:val="0"/>
+                <w:position w:val="0"/>
+                <w:sz w:val="24"/>
+                <w:szCs w:val="24"/>
+                <w:u w:val="none" w:color="000000"/>
+                <w:vertAlign w:val="baseline"/>
+                <w:rtl w:val="0"/>
+                <w:lang w:val="nl-NL"/>
+              </w:rPr>
+              <w:t>8</w:t>
+            </w:r>
+          </w:p>
+        </w:tc>
+        <w:tc>
+          <w:tcPr>
+            <w:tcW w:type="dxa" w:w="4977"/>
+            <w:tcBorders>
+              <w:top w:val="single" w:color="000001" w:sz="24" w:space="0" w:shadow="0" w:frame="0"/>
+              <w:left w:val="single" w:color="000001" w:sz="24" w:space="0" w:shadow="0" w:frame="0"/>
+              <w:bottom w:val="single" w:color="000001" w:sz="24" w:space="0" w:shadow="0" w:frame="0"/>
+              <w:right w:val="single" w:color="000001" w:sz="24" w:space="0" w:shadow="0" w:frame="0"/>
+            </w:tcBorders>
+            <w:shd w:val="clear" w:color="auto" w:fill="eeeeee"/>
+            <w:tcMar>
+              <w:top w:type="dxa" w:w="80"/>
+              <w:left w:type="dxa" w:w="80"/>
+              <w:bottom w:type="dxa" w:w="80"/>
+              <w:right w:type="dxa" w:w="80"/>
+            </w:tcMar>
+            <w:vAlign w:val="top"/>
+          </w:tcPr>
+          <w:p>
+            <w:pPr>
+              <w:pStyle w:val="Table Style 2"/>
+            </w:pPr>
+            <w:r>
+              <w:rPr>
+                <w:caps w:val="0"/>
+                <w:smallCaps w:val="0"/>
+                <w:strike w:val="0"/>
+                <w:dstrike w:val="0"/>
+                <w:outline w:val="0"/>
+                <w:color w:val="000000"/>
+                <w:spacing w:val="0"/>
+                <w:kern w:val="0"/>
+                <w:position w:val="0"/>
+                <w:sz w:val="20"/>
+                <w:szCs w:val="20"/>
+                <w:u w:val="none" w:color="000000"/>
+                <w:vertAlign w:val="baseline"/>
+                <w:rtl w:val="0"/>
+                <w:lang w:val="en-US"/>
+              </w:rPr>
+              <w:t>Checkstyle warning for method too long</w:t>
+            </w:r>
+          </w:p>
+        </w:tc>
+        <w:tc>
+          <w:tcPr>
+            <w:tcW w:type="dxa" w:w="2676"/>
+            <w:tcBorders>
+              <w:top w:val="single" w:color="000001" w:sz="24" w:space="0" w:shadow="0" w:frame="0"/>
+              <w:left w:val="single" w:color="000001" w:sz="24" w:space="0" w:shadow="0" w:frame="0"/>
+              <w:bottom w:val="single" w:color="000001" w:sz="24" w:space="0" w:shadow="0" w:frame="0"/>
+              <w:right w:val="single" w:color="000001" w:sz="24" w:space="0" w:shadow="0" w:frame="0"/>
+            </w:tcBorders>
+            <w:shd w:val="clear" w:color="auto" w:fill="ffffff"/>
+            <w:tcMar>
+              <w:top w:type="dxa" w:w="80"/>
+              <w:left w:type="dxa" w:w="80"/>
+              <w:bottom w:type="dxa" w:w="80"/>
+              <w:right w:type="dxa" w:w="80"/>
+            </w:tcMar>
+            <w:vAlign w:val="top"/>
+          </w:tcPr>
+          <w:p>
+            <w:pPr>
+              <w:pStyle w:val="Hoofdtekst A"/>
+            </w:pPr>
+            <w:r>
+              <w:rPr>
+                <w:rFonts w:ascii="Times New Roman" w:cs="Arial Unicode MS" w:hAnsi="Arial Unicode MS" w:eastAsia="Arial Unicode MS"/>
+                <w:rtl w:val="0"/>
+              </w:rPr>
+              <w:t>Shirley</w:t>
+            </w:r>
+          </w:p>
+        </w:tc>
+        <w:tc>
+          <w:tcPr>
+            <w:tcW w:type="dxa" w:w="3264"/>
+            <w:tcBorders>
+              <w:top w:val="single" w:color="000001" w:sz="24" w:space="0" w:shadow="0" w:frame="0"/>
+              <w:left w:val="single" w:color="000001" w:sz="24" w:space="0" w:shadow="0" w:frame="0"/>
+              <w:bottom w:val="single" w:color="000001" w:sz="24" w:space="0" w:shadow="0" w:frame="0"/>
+              <w:right w:val="single" w:color="000001" w:sz="24" w:space="0" w:shadow="0" w:frame="0"/>
+            </w:tcBorders>
+            <w:shd w:val="clear" w:color="auto" w:fill="ffffff"/>
+            <w:tcMar>
+              <w:top w:type="dxa" w:w="80"/>
+              <w:left w:type="dxa" w:w="80"/>
+              <w:bottom w:type="dxa" w:w="80"/>
+              <w:right w:type="dxa" w:w="80"/>
+            </w:tcMar>
+            <w:vAlign w:val="top"/>
+          </w:tcPr>
+          <w:p>
+            <w:pPr>
+              <w:pStyle w:val="Hoofdtekst A A"/>
+            </w:pPr>
+            <w:r>
+              <w:rPr>
+                <w:caps w:val="0"/>
+                <w:smallCaps w:val="0"/>
+                <w:strike w:val="0"/>
+                <w:dstrike w:val="0"/>
+                <w:outline w:val="0"/>
+                <w:color w:val="000000"/>
+                <w:spacing w:val="0"/>
+                <w:kern w:val="0"/>
+                <w:position w:val="0"/>
+                <w:sz w:val="24"/>
+                <w:szCs w:val="24"/>
+                <w:u w:val="none" w:color="000000"/>
+                <w:vertAlign w:val="baseline"/>
+                <w:rtl w:val="0"/>
+                <w:lang w:val="en-US"/>
+              </w:rPr>
+              <w:t>1</w:t>
+            </w:r>
+          </w:p>
+        </w:tc>
+      </w:tr>
+      <w:tr>
+        <w:tblPrEx>
+          <w:shd w:val="clear" w:color="auto" w:fill="auto"/>
+        </w:tblPrEx>
+        <w:trPr>
+          <w:trHeight w:val="395" w:hRule="atLeast"/>
+        </w:trPr>
+        <w:tc>
+          <w:tcPr>
+            <w:tcW w:type="dxa" w:w="2594"/>
+            <w:vMerge w:val="restart"/>
+            <w:tcBorders>
+              <w:top w:val="single" w:color="000001" w:sz="24" w:space="0" w:shadow="0" w:frame="0"/>
+              <w:left w:val="single" w:color="000001" w:sz="24" w:space="0" w:shadow="0" w:frame="0"/>
+              <w:bottom w:val="single" w:color="bfbfbf" w:sz="8" w:space="0" w:shadow="0" w:frame="0"/>
+              <w:right w:val="single" w:color="000001" w:sz="24" w:space="0" w:shadow="0" w:frame="0"/>
+            </w:tcBorders>
+            <w:shd w:val="clear" w:color="auto" w:fill="e2e4e3"/>
+            <w:tcMar>
+              <w:top w:type="dxa" w:w="80"/>
+              <w:left w:type="dxa" w:w="80"/>
+              <w:bottom w:type="dxa" w:w="80"/>
+              <w:right w:type="dxa" w:w="80"/>
+            </w:tcMar>
+            <w:vAlign w:val="top"/>
+          </w:tcPr>
+          <w:p>
+            <w:pPr>
+              <w:pStyle w:val="Table Style 1"/>
+            </w:pPr>
+            <w:r>
+              <w:rPr>
+                <w:caps w:val="0"/>
+                <w:smallCaps w:val="0"/>
+                <w:strike w:val="0"/>
+                <w:dstrike w:val="0"/>
+                <w:outline w:val="0"/>
+                <w:color w:val="000000"/>
+                <w:spacing w:val="0"/>
+                <w:kern w:val="0"/>
+                <w:position w:val="0"/>
+                <w:sz w:val="20"/>
+                <w:szCs w:val="20"/>
+                <w:u w:val="none" w:color="000000"/>
+                <w:vertAlign w:val="baseline"/>
+                <w:rtl w:val="0"/>
+                <w:lang w:val="en-US"/>
+              </w:rPr>
+              <w:t>Unit complexity</w:t>
+            </w:r>
+          </w:p>
+        </w:tc>
+        <w:tc>
+          <w:tcPr>
+            <w:tcW w:type="dxa" w:w="778"/>
+            <w:tcBorders>
+              <w:top w:val="single" w:color="000001" w:sz="24" w:space="0" w:shadow="0" w:frame="0"/>
+              <w:left w:val="single" w:color="000001" w:sz="24" w:space="0" w:shadow="0" w:frame="0"/>
+              <w:bottom w:val="single" w:color="000001" w:sz="2" w:space="0" w:shadow="0" w:frame="0"/>
+              <w:right w:val="single" w:color="000001" w:sz="24" w:space="0" w:shadow="0" w:frame="0"/>
+            </w:tcBorders>
+            <w:shd w:val="clear" w:color="auto" w:fill="eeeeee"/>
+            <w:tcMar>
+              <w:top w:type="dxa" w:w="80"/>
+              <w:left w:type="dxa" w:w="80"/>
+              <w:bottom w:type="dxa" w:w="80"/>
+              <w:right w:type="dxa" w:w="80"/>
+            </w:tcMar>
+            <w:vAlign w:val="top"/>
+          </w:tcPr>
+          <w:p>
+            <w:pPr>
+              <w:pStyle w:val="Hoofdtekst A A A"/>
+            </w:pPr>
+            <w:r>
+              <w:rPr>
+                <w:caps w:val="0"/>
+                <w:smallCaps w:val="0"/>
+                <w:strike w:val="0"/>
+                <w:dstrike w:val="0"/>
+                <w:outline w:val="0"/>
+                <w:color w:val="000000"/>
+                <w:spacing w:val="0"/>
+                <w:kern w:val="0"/>
+                <w:position w:val="0"/>
+                <w:sz w:val="24"/>
+                <w:szCs w:val="24"/>
+                <w:u w:val="none" w:color="000000"/>
+                <w:vertAlign w:val="baseline"/>
+                <w:rtl w:val="0"/>
+                <w:lang w:val="nl-NL"/>
+              </w:rPr>
+              <w:t>9</w:t>
+            </w:r>
+          </w:p>
+        </w:tc>
+        <w:tc>
+          <w:tcPr>
+            <w:tcW w:type="dxa" w:w="4977"/>
+            <w:tcBorders>
+              <w:top w:val="single" w:color="000001" w:sz="24" w:space="0" w:shadow="0" w:frame="0"/>
+              <w:left w:val="single" w:color="000001" w:sz="24" w:space="0" w:shadow="0" w:frame="0"/>
+              <w:bottom w:val="single" w:color="000001" w:sz="2" w:space="0" w:shadow="0" w:frame="0"/>
+              <w:right w:val="single" w:color="000001" w:sz="24" w:space="0" w:shadow="0" w:frame="0"/>
+            </w:tcBorders>
+            <w:shd w:val="clear" w:color="auto" w:fill="eeeeee"/>
+            <w:tcMar>
+              <w:top w:type="dxa" w:w="80"/>
+              <w:left w:type="dxa" w:w="80"/>
+              <w:bottom w:type="dxa" w:w="80"/>
+              <w:right w:type="dxa" w:w="80"/>
+            </w:tcMar>
+            <w:vAlign w:val="top"/>
+          </w:tcPr>
+          <w:p>
+            <w:pPr>
+              <w:pStyle w:val="Table Style 2"/>
+            </w:pPr>
+            <w:r>
+              <w:rPr>
+                <w:caps w:val="0"/>
+                <w:smallCaps w:val="0"/>
+                <w:strike w:val="0"/>
+                <w:dstrike w:val="0"/>
+                <w:outline w:val="0"/>
+                <w:color w:val="000000"/>
+                <w:spacing w:val="0"/>
+                <w:kern w:val="0"/>
+                <w:position w:val="0"/>
+                <w:sz w:val="20"/>
+                <w:szCs w:val="20"/>
+                <w:u w:val="none" w:color="000000"/>
+                <w:vertAlign w:val="baseline"/>
+                <w:rtl w:val="0"/>
+                <w:lang w:val="en-US"/>
+              </w:rPr>
+              <w:t>find major problems (length of functions)</w:t>
+            </w:r>
+          </w:p>
+        </w:tc>
+        <w:tc>
+          <w:tcPr>
+            <w:tcW w:type="dxa" w:w="2676"/>
+            <w:tcBorders>
+              <w:top w:val="single" w:color="000001" w:sz="24" w:space="0" w:shadow="0" w:frame="0"/>
+              <w:left w:val="single" w:color="000001" w:sz="24" w:space="0" w:shadow="0" w:frame="0"/>
+              <w:bottom w:val="single" w:color="000001" w:sz="2" w:space="0" w:shadow="0" w:frame="0"/>
+              <w:right w:val="single" w:color="000001" w:sz="24" w:space="0" w:shadow="0" w:frame="0"/>
+            </w:tcBorders>
+            <w:shd w:val="clear" w:color="auto" w:fill="eeeeee"/>
+            <w:tcMar>
+              <w:top w:type="dxa" w:w="80"/>
+              <w:left w:type="dxa" w:w="80"/>
+              <w:bottom w:type="dxa" w:w="80"/>
+              <w:right w:type="dxa" w:w="80"/>
+            </w:tcMar>
+            <w:vAlign w:val="top"/>
+          </w:tcPr>
+          <w:p>
+            <w:pPr>
+              <w:pStyle w:val="Hoofdtekst A A"/>
+            </w:pPr>
+            <w:r>
+              <w:rPr>
+                <w:caps w:val="0"/>
+                <w:smallCaps w:val="0"/>
+                <w:strike w:val="0"/>
+                <w:dstrike w:val="0"/>
+                <w:outline w:val="0"/>
+                <w:color w:val="000000"/>
+                <w:spacing w:val="0"/>
+                <w:kern w:val="0"/>
+                <w:position w:val="0"/>
+                <w:sz w:val="24"/>
+                <w:szCs w:val="24"/>
+                <w:u w:val="none" w:color="000000"/>
+                <w:vertAlign w:val="baseline"/>
+                <w:rtl w:val="0"/>
+                <w:lang w:val="en-US"/>
+              </w:rPr>
+              <w:t>Shirley</w:t>
+            </w:r>
+          </w:p>
+        </w:tc>
+        <w:tc>
+          <w:tcPr>
+            <w:tcW w:type="dxa" w:w="3264"/>
+            <w:tcBorders>
+              <w:top w:val="single" w:color="000001" w:sz="24" w:space="0" w:shadow="0" w:frame="0"/>
+              <w:left w:val="single" w:color="000001" w:sz="24" w:space="0" w:shadow="0" w:frame="0"/>
+              <w:bottom w:val="single" w:color="000001" w:sz="2" w:space="0" w:shadow="0" w:frame="0"/>
+              <w:right w:val="single" w:color="000001" w:sz="24" w:space="0" w:shadow="0" w:frame="0"/>
+            </w:tcBorders>
+            <w:shd w:val="clear" w:color="auto" w:fill="eeeeee"/>
+            <w:tcMar>
+              <w:top w:type="dxa" w:w="80"/>
+              <w:left w:type="dxa" w:w="80"/>
+              <w:bottom w:type="dxa" w:w="80"/>
+              <w:right w:type="dxa" w:w="80"/>
+            </w:tcMar>
+            <w:vAlign w:val="top"/>
+          </w:tcPr>
+          <w:p>
+            <w:pPr>
+              <w:pStyle w:val="Hoofdtekst A A"/>
+            </w:pPr>
+            <w:r>
+              <w:rPr>
+                <w:caps w:val="0"/>
+                <w:smallCaps w:val="0"/>
+                <w:strike w:val="0"/>
+                <w:dstrike w:val="0"/>
+                <w:outline w:val="0"/>
+                <w:color w:val="000000"/>
+                <w:spacing w:val="0"/>
+                <w:kern w:val="0"/>
+                <w:position w:val="0"/>
+                <w:sz w:val="24"/>
+                <w:szCs w:val="24"/>
+                <w:u w:val="none" w:color="000000"/>
+                <w:vertAlign w:val="baseline"/>
+                <w:rtl w:val="0"/>
+                <w:lang w:val="en-US"/>
+              </w:rPr>
+              <w:t>3</w:t>
+            </w:r>
+          </w:p>
+        </w:tc>
+      </w:tr>
+      <w:tr>
+        <w:tblPrEx>
+          <w:shd w:val="clear" w:color="auto" w:fill="auto"/>
+        </w:tblPrEx>
+        <w:trPr>
+          <w:trHeight w:val="364" w:hRule="atLeast"/>
+        </w:trPr>
+        <w:tc>
+          <w:tcPr>
+            <w:tcW w:type="dxa" w:w="2594"/>
+            <w:vMerge w:val="continue"/>
+            <w:tcBorders>
+              <w:top w:val="single" w:color="000001" w:sz="24" w:space="0" w:shadow="0" w:frame="0"/>
+              <w:left w:val="single" w:color="000001" w:sz="24" w:space="0" w:shadow="0" w:frame="0"/>
+              <w:bottom w:val="single" w:color="bfbfbf" w:sz="8" w:space="0" w:shadow="0" w:frame="0"/>
+              <w:right w:val="single" w:color="000001" w:sz="24" w:space="0" w:shadow="0" w:frame="0"/>
+            </w:tcBorders>
+            <w:shd w:val="clear" w:color="auto" w:fill="e2e4e3"/>
+          </w:tcPr>
+          <w:p/>
+        </w:tc>
+        <w:tc>
+          <w:tcPr>
+            <w:tcW w:type="dxa" w:w="778"/>
+            <w:tcBorders>
+              <w:top w:val="single" w:color="000001" w:sz="2" w:space="0" w:shadow="0" w:frame="0"/>
+              <w:left w:val="single" w:color="000001" w:sz="24" w:space="0" w:shadow="0" w:frame="0"/>
+              <w:bottom w:val="single" w:color="000001" w:sz="2" w:space="0" w:shadow="0" w:frame="0"/>
+              <w:right w:val="single" w:color="000001" w:sz="24" w:space="0" w:shadow="0" w:frame="0"/>
+            </w:tcBorders>
+            <w:shd w:val="clear" w:color="auto" w:fill="ffffff"/>
+            <w:tcMar>
+              <w:top w:type="dxa" w:w="80"/>
+              <w:left w:type="dxa" w:w="80"/>
+              <w:bottom w:type="dxa" w:w="80"/>
+              <w:right w:type="dxa" w:w="80"/>
+            </w:tcMar>
+            <w:vAlign w:val="top"/>
+          </w:tcPr>
+          <w:p>
+            <w:pPr>
+              <w:pStyle w:val="Hoofdtekst A A A"/>
+            </w:pPr>
+            <w:r>
+              <w:rPr>
+                <w:caps w:val="0"/>
+                <w:smallCaps w:val="0"/>
+                <w:strike w:val="0"/>
+                <w:dstrike w:val="0"/>
+                <w:outline w:val="0"/>
+                <w:color w:val="000000"/>
+                <w:spacing w:val="0"/>
+                <w:kern w:val="0"/>
+                <w:position w:val="0"/>
+                <w:sz w:val="24"/>
+                <w:szCs w:val="24"/>
+                <w:u w:val="none" w:color="000000"/>
+                <w:vertAlign w:val="baseline"/>
+                <w:rtl w:val="0"/>
+                <w:lang w:val="nl-NL"/>
+              </w:rPr>
+              <w:t>10</w:t>
+            </w:r>
+          </w:p>
+        </w:tc>
+        <w:tc>
+          <w:tcPr>
+            <w:tcW w:type="dxa" w:w="4977"/>
+            <w:tcBorders>
+              <w:top w:val="single" w:color="000001" w:sz="2" w:space="0" w:shadow="0" w:frame="0"/>
+              <w:left w:val="single" w:color="000001" w:sz="24" w:space="0" w:shadow="0" w:frame="0"/>
+              <w:bottom w:val="single" w:color="000001" w:sz="2" w:space="0" w:shadow="0" w:frame="0"/>
+              <w:right w:val="single" w:color="000001" w:sz="24" w:space="0" w:shadow="0" w:frame="0"/>
+            </w:tcBorders>
+            <w:shd w:val="clear" w:color="auto" w:fill="ffffff"/>
+            <w:tcMar>
+              <w:top w:type="dxa" w:w="80"/>
+              <w:left w:type="dxa" w:w="80"/>
+              <w:bottom w:type="dxa" w:w="80"/>
+              <w:right w:type="dxa" w:w="80"/>
+            </w:tcMar>
+            <w:vAlign w:val="top"/>
+          </w:tcPr>
+          <w:p>
+            <w:pPr>
+              <w:pStyle w:val="Tabelstijl 2 A"/>
+            </w:pPr>
+            <w:r>
+              <w:rPr>
+                <w:caps w:val="0"/>
+                <w:smallCaps w:val="0"/>
+                <w:strike w:val="0"/>
+                <w:dstrike w:val="0"/>
+                <w:outline w:val="0"/>
+                <w:color w:val="000000"/>
+                <w:spacing w:val="0"/>
+                <w:kern w:val="0"/>
+                <w:position w:val="0"/>
+                <w:sz w:val="20"/>
+                <w:szCs w:val="20"/>
+                <w:u w:val="none" w:color="000000"/>
+                <w:vertAlign w:val="baseline"/>
+                <w:rtl w:val="0"/>
+                <w:lang w:val="en-US"/>
+              </w:rPr>
+              <w:t>split found functions to team members</w:t>
+            </w:r>
+          </w:p>
+        </w:tc>
+        <w:tc>
+          <w:tcPr>
+            <w:tcW w:type="dxa" w:w="2676"/>
+            <w:tcBorders>
+              <w:top w:val="single" w:color="000001" w:sz="2" w:space="0" w:shadow="0" w:frame="0"/>
+              <w:left w:val="single" w:color="000001" w:sz="24" w:space="0" w:shadow="0" w:frame="0"/>
+              <w:bottom w:val="single" w:color="000001" w:sz="2" w:space="0" w:shadow="0" w:frame="0"/>
+              <w:right w:val="single" w:color="000001" w:sz="24" w:space="0" w:shadow="0" w:frame="0"/>
+            </w:tcBorders>
+            <w:shd w:val="clear" w:color="auto" w:fill="ffffff"/>
+            <w:tcMar>
+              <w:top w:type="dxa" w:w="80"/>
+              <w:left w:type="dxa" w:w="80"/>
+              <w:bottom w:type="dxa" w:w="80"/>
+              <w:right w:type="dxa" w:w="80"/>
+            </w:tcMar>
+            <w:vAlign w:val="top"/>
+          </w:tcPr>
+          <w:p>
+            <w:pPr>
+              <w:pStyle w:val="Hoofdtekst A A"/>
+            </w:pPr>
+            <w:r>
+              <w:rPr>
+                <w:caps w:val="0"/>
+                <w:smallCaps w:val="0"/>
+                <w:strike w:val="0"/>
+                <w:dstrike w:val="0"/>
+                <w:outline w:val="0"/>
+                <w:color w:val="000000"/>
+                <w:spacing w:val="0"/>
+                <w:kern w:val="0"/>
+                <w:position w:val="0"/>
+                <w:sz w:val="24"/>
+                <w:szCs w:val="24"/>
+                <w:u w:val="none" w:color="000000"/>
+                <w:vertAlign w:val="baseline"/>
+                <w:rtl w:val="0"/>
+                <w:lang w:val="en-US"/>
+              </w:rPr>
+              <w:t>Shirley</w:t>
+            </w:r>
+          </w:p>
+        </w:tc>
+        <w:tc>
+          <w:tcPr>
+            <w:tcW w:type="dxa" w:w="3264"/>
+            <w:tcBorders>
+              <w:top w:val="single" w:color="000001" w:sz="2" w:space="0" w:shadow="0" w:frame="0"/>
+              <w:left w:val="single" w:color="000001" w:sz="24" w:space="0" w:shadow="0" w:frame="0"/>
+              <w:bottom w:val="single" w:color="000001" w:sz="2" w:space="0" w:shadow="0" w:frame="0"/>
+              <w:right w:val="single" w:color="000001" w:sz="24" w:space="0" w:shadow="0" w:frame="0"/>
+            </w:tcBorders>
+            <w:shd w:val="clear" w:color="auto" w:fill="ffffff"/>
+            <w:tcMar>
+              <w:top w:type="dxa" w:w="80"/>
+              <w:left w:type="dxa" w:w="80"/>
+              <w:bottom w:type="dxa" w:w="80"/>
+              <w:right w:type="dxa" w:w="80"/>
+            </w:tcMar>
+            <w:vAlign w:val="top"/>
+          </w:tcPr>
+          <w:p>
+            <w:pPr>
+              <w:pStyle w:val="Hoofdtekst A A"/>
+            </w:pPr>
+            <w:r>
+              <w:rPr>
+                <w:caps w:val="0"/>
+                <w:smallCaps w:val="0"/>
+                <w:strike w:val="0"/>
+                <w:dstrike w:val="0"/>
+                <w:outline w:val="0"/>
+                <w:color w:val="000000"/>
+                <w:spacing w:val="0"/>
+                <w:kern w:val="0"/>
+                <w:position w:val="0"/>
+                <w:sz w:val="24"/>
+                <w:szCs w:val="24"/>
+                <w:u w:val="none" w:color="000000"/>
+                <w:vertAlign w:val="baseline"/>
+                <w:rtl w:val="0"/>
+                <w:lang w:val="en-US"/>
+              </w:rPr>
+              <w:t>1</w:t>
+            </w:r>
+          </w:p>
+        </w:tc>
+      </w:tr>
+      <w:tr>
+        <w:tblPrEx>
+          <w:shd w:val="clear" w:color="auto" w:fill="auto"/>
+        </w:tblPrEx>
+        <w:trPr>
+          <w:trHeight w:val="395" w:hRule="atLeast"/>
+        </w:trPr>
+        <w:tc>
+          <w:tcPr>
+            <w:tcW w:type="dxa" w:w="2594"/>
+            <w:vMerge w:val="continue"/>
+            <w:tcBorders>
+              <w:top w:val="single" w:color="000001" w:sz="24" w:space="0" w:shadow="0" w:frame="0"/>
+              <w:left w:val="single" w:color="000001" w:sz="24" w:space="0" w:shadow="0" w:frame="0"/>
+              <w:bottom w:val="single" w:color="bfbfbf" w:sz="8" w:space="0" w:shadow="0" w:frame="0"/>
+              <w:right w:val="single" w:color="000001" w:sz="24" w:space="0" w:shadow="0" w:frame="0"/>
+            </w:tcBorders>
+            <w:shd w:val="clear" w:color="auto" w:fill="e2e4e3"/>
+          </w:tcPr>
+          <w:p/>
+        </w:tc>
+        <w:tc>
+          <w:tcPr>
+            <w:tcW w:type="dxa" w:w="778"/>
+            <w:tcBorders>
+              <w:top w:val="single" w:color="000001" w:sz="2" w:space="0" w:shadow="0" w:frame="0"/>
+              <w:left w:val="single" w:color="000001" w:sz="24" w:space="0" w:shadow="0" w:frame="0"/>
+              <w:bottom w:val="single" w:color="000001" w:sz="2" w:space="0" w:shadow="0" w:frame="0"/>
+              <w:right w:val="single" w:color="000001" w:sz="24" w:space="0" w:shadow="0" w:frame="0"/>
+            </w:tcBorders>
+            <w:shd w:val="clear" w:color="auto" w:fill="eeeeee"/>
+            <w:tcMar>
+              <w:top w:type="dxa" w:w="80"/>
+              <w:left w:type="dxa" w:w="80"/>
+              <w:bottom w:type="dxa" w:w="80"/>
+              <w:right w:type="dxa" w:w="80"/>
+            </w:tcMar>
+            <w:vAlign w:val="top"/>
+          </w:tcPr>
+          <w:p>
+            <w:pPr>
+              <w:pStyle w:val="Hoofdtekst A A A"/>
+            </w:pPr>
+            <w:r>
+              <w:rPr>
+                <w:caps w:val="0"/>
+                <w:smallCaps w:val="0"/>
+                <w:strike w:val="0"/>
+                <w:dstrike w:val="0"/>
+                <w:outline w:val="0"/>
+                <w:color w:val="000000"/>
+                <w:spacing w:val="0"/>
+                <w:kern w:val="0"/>
+                <w:position w:val="0"/>
+                <w:sz w:val="24"/>
+                <w:szCs w:val="24"/>
+                <w:u w:val="none" w:color="000000"/>
+                <w:vertAlign w:val="baseline"/>
+                <w:rtl w:val="0"/>
+                <w:lang w:val="nl-NL"/>
+              </w:rPr>
+              <w:t>11</w:t>
+            </w:r>
+          </w:p>
+        </w:tc>
+        <w:tc>
+          <w:tcPr>
+            <w:tcW w:type="dxa" w:w="4977"/>
+            <w:tcBorders>
+              <w:top w:val="single" w:color="000001" w:sz="2" w:space="0" w:shadow="0" w:frame="0"/>
+              <w:left w:val="single" w:color="000001" w:sz="24" w:space="0" w:shadow="0" w:frame="0"/>
+              <w:bottom w:val="single" w:color="000001" w:sz="2" w:space="0" w:shadow="0" w:frame="0"/>
+              <w:right w:val="single" w:color="000001" w:sz="24" w:space="0" w:shadow="0" w:frame="0"/>
+            </w:tcBorders>
+            <w:shd w:val="clear" w:color="auto" w:fill="eeeeee"/>
+            <w:tcMar>
+              <w:top w:type="dxa" w:w="80"/>
+              <w:left w:type="dxa" w:w="80"/>
+              <w:bottom w:type="dxa" w:w="80"/>
+              <w:right w:type="dxa" w:w="80"/>
+            </w:tcMar>
+            <w:vAlign w:val="top"/>
+          </w:tcPr>
+          <w:p>
+            <w:pPr>
+              <w:pStyle w:val="Hoofdtekst A A"/>
+            </w:pPr>
+            <w:r>
+              <w:rPr>
+                <w:caps w:val="0"/>
+                <w:smallCaps w:val="0"/>
+                <w:strike w:val="0"/>
+                <w:dstrike w:val="0"/>
+                <w:outline w:val="0"/>
+                <w:color w:val="000000"/>
+                <w:spacing w:val="0"/>
+                <w:kern w:val="0"/>
+                <w:position w:val="0"/>
+                <w:sz w:val="24"/>
+                <w:szCs w:val="24"/>
+                <w:u w:val="none" w:color="000000"/>
+                <w:vertAlign w:val="baseline"/>
+                <w:rtl w:val="0"/>
+                <w:lang w:val="en-US"/>
+              </w:rPr>
+              <w:t>RemoteEnvironment</w:t>
+            </w:r>
+          </w:p>
+        </w:tc>
+        <w:tc>
+          <w:tcPr>
+            <w:tcW w:type="dxa" w:w="2676"/>
+            <w:tcBorders>
+              <w:top w:val="single" w:color="000001" w:sz="2" w:space="0" w:shadow="0" w:frame="0"/>
+              <w:left w:val="single" w:color="000001" w:sz="24" w:space="0" w:shadow="0" w:frame="0"/>
+              <w:bottom w:val="single" w:color="000001" w:sz="2" w:space="0" w:shadow="0" w:frame="0"/>
+              <w:right w:val="single" w:color="000001" w:sz="24" w:space="0" w:shadow="0" w:frame="0"/>
+            </w:tcBorders>
+            <w:shd w:val="clear" w:color="auto" w:fill="eeeeee"/>
+            <w:tcMar>
+              <w:top w:type="dxa" w:w="80"/>
+              <w:left w:type="dxa" w:w="80"/>
+              <w:bottom w:type="dxa" w:w="80"/>
+              <w:right w:type="dxa" w:w="80"/>
+            </w:tcMar>
+            <w:vAlign w:val="top"/>
+          </w:tcPr>
+          <w:p>
+            <w:pPr>
+              <w:pStyle w:val="Hoofdtekst A A"/>
+            </w:pPr>
+            <w:r>
+              <w:rPr>
+                <w:caps w:val="0"/>
+                <w:smallCaps w:val="0"/>
+                <w:strike w:val="0"/>
+                <w:dstrike w:val="0"/>
+                <w:outline w:val="0"/>
+                <w:color w:val="000000"/>
+                <w:spacing w:val="0"/>
+                <w:kern w:val="0"/>
+                <w:position w:val="0"/>
+                <w:sz w:val="24"/>
+                <w:szCs w:val="24"/>
+                <w:u w:val="none" w:color="000000"/>
+                <w:vertAlign w:val="baseline"/>
+                <w:rtl w:val="0"/>
+                <w:lang w:val="en-US"/>
+              </w:rPr>
+              <w:t>Daniel</w:t>
+            </w:r>
+          </w:p>
+        </w:tc>
+        <w:tc>
+          <w:tcPr>
+            <w:tcW w:type="dxa" w:w="3264"/>
+            <w:tcBorders>
+              <w:top w:val="single" w:color="000001" w:sz="2" w:space="0" w:shadow="0" w:frame="0"/>
+              <w:left w:val="single" w:color="000001" w:sz="24" w:space="0" w:shadow="0" w:frame="0"/>
+              <w:bottom w:val="single" w:color="000001" w:sz="2" w:space="0" w:shadow="0" w:frame="0"/>
+              <w:right w:val="single" w:color="000001" w:sz="24" w:space="0" w:shadow="0" w:frame="0"/>
+            </w:tcBorders>
+            <w:shd w:val="clear" w:color="auto" w:fill="eeeeee"/>
+            <w:tcMar>
+              <w:top w:type="dxa" w:w="80"/>
+              <w:left w:type="dxa" w:w="80"/>
+              <w:bottom w:type="dxa" w:w="80"/>
+              <w:right w:type="dxa" w:w="80"/>
+            </w:tcMar>
+            <w:vAlign w:val="top"/>
+          </w:tcPr>
+          <w:p>
+            <w:pPr>
+              <w:pStyle w:val="Hoofdtekst A A"/>
+            </w:pPr>
+            <w:r>
+              <w:rPr>
+                <w:caps w:val="0"/>
+                <w:smallCaps w:val="0"/>
+                <w:strike w:val="0"/>
+                <w:dstrike w:val="0"/>
+                <w:outline w:val="0"/>
+                <w:color w:val="000000"/>
+                <w:spacing w:val="0"/>
+                <w:kern w:val="0"/>
+                <w:position w:val="0"/>
+                <w:sz w:val="24"/>
+                <w:szCs w:val="24"/>
+                <w:u w:val="none" w:color="000000"/>
+                <w:vertAlign w:val="baseline"/>
+                <w:rtl w:val="0"/>
+                <w:lang w:val="en-US"/>
+              </w:rPr>
+              <w:t>5</w:t>
             </w:r>
           </w:p>
         </w:tc>
@@ -1608,14 +2736,20 @@
         <w:tc>
           <w:tcPr>
             <w:tcW w:type="dxa" w:w="2594"/>
-            <w:vMerge w:val="continue"/>
-            <w:tcBorders>
-              <w:top w:val="single" w:color="000001" w:sz="24" w:space="0" w:shadow="0" w:frame="0"/>
-              <w:left w:val="single" w:color="000001" w:sz="24" w:space="0" w:shadow="0" w:frame="0"/>
-              <w:bottom w:val="single" w:color="000001" w:sz="24" w:space="0" w:shadow="0" w:frame="0"/>
+            <w:tcBorders>
+              <w:top w:val="single" w:color="bfbfbf" w:sz="8" w:space="0" w:shadow="0" w:frame="0"/>
+              <w:left w:val="single" w:color="000001" w:sz="24" w:space="0" w:shadow="0" w:frame="0"/>
+              <w:bottom w:val="single" w:color="bfbfbf" w:sz="8" w:space="0" w:shadow="0" w:frame="0"/>
               <w:right w:val="single" w:color="000001" w:sz="24" w:space="0" w:shadow="0" w:frame="0"/>
             </w:tcBorders>
             <w:shd w:val="clear" w:color="auto" w:fill="e2e4e3"/>
+            <w:tcMar>
+              <w:top w:type="dxa" w:w="80"/>
+              <w:left w:type="dxa" w:w="80"/>
+              <w:bottom w:type="dxa" w:w="80"/>
+              <w:right w:type="dxa" w:w="80"/>
+            </w:tcMar>
+            <w:vAlign w:val="top"/>
           </w:tcPr>
           <w:p/>
         </w:tc>
@@ -1623,9 +2757,9 @@
           <w:tcPr>
             <w:tcW w:type="dxa" w:w="778"/>
             <w:tcBorders>
-              <w:top w:val="single" w:color="000001" w:sz="24" w:space="0" w:shadow="0" w:frame="0"/>
-              <w:left w:val="single" w:color="000001" w:sz="24" w:space="0" w:shadow="0" w:frame="0"/>
-              <w:bottom w:val="single" w:color="000001" w:sz="24" w:space="0" w:shadow="0" w:frame="0"/>
+              <w:top w:val="single" w:color="000001" w:sz="2" w:space="0" w:shadow="0" w:frame="0"/>
+              <w:left w:val="single" w:color="000001" w:sz="24" w:space="0" w:shadow="0" w:frame="0"/>
+              <w:bottom w:val="single" w:color="000001" w:sz="2" w:space="0" w:shadow="0" w:frame="0"/>
               <w:right w:val="single" w:color="000001" w:sz="24" w:space="0" w:shadow="0" w:frame="0"/>
             </w:tcBorders>
             <w:shd w:val="clear" w:color="auto" w:fill="eeeeee"/>
@@ -1639,126 +2773,37 @@
           </w:tcPr>
           <w:p>
             <w:pPr>
-              <w:pStyle w:val="Table Style 2"/>
-            </w:pPr>
-            <w:r>
-              <w:rPr>
-                <w:caps w:val="0"/>
-                <w:smallCaps w:val="0"/>
-                <w:strike w:val="0"/>
-                <w:dstrike w:val="0"/>
-                <w:outline w:val="0"/>
-                <w:color w:val="000000"/>
-                <w:spacing w:val="0"/>
-                <w:kern w:val="0"/>
-                <w:position w:val="0"/>
-                <w:sz w:val="20"/>
-                <w:szCs w:val="20"/>
-                <w:u w:val="none" w:color="000000"/>
-                <w:vertAlign w:val="baseline"/>
-                <w:rtl w:val="0"/>
-                <w:lang w:val="en-US"/>
-              </w:rPr>
-              <w:t>7</w:t>
-            </w:r>
-          </w:p>
-        </w:tc>
-        <w:tc>
-          <w:tcPr>
-            <w:tcW w:type="dxa" w:w="4977"/>
-            <w:tcBorders>
-              <w:top w:val="single" w:color="000001" w:sz="24" w:space="0" w:shadow="0" w:frame="0"/>
-              <w:left w:val="single" w:color="000001" w:sz="24" w:space="0" w:shadow="0" w:frame="0"/>
-              <w:bottom w:val="single" w:color="000001" w:sz="24" w:space="0" w:shadow="0" w:frame="0"/>
-              <w:right w:val="single" w:color="000001" w:sz="24" w:space="0" w:shadow="0" w:frame="0"/>
-            </w:tcBorders>
-            <w:shd w:val="clear" w:color="auto" w:fill="eeeeee"/>
-            <w:tcMar>
-              <w:top w:type="dxa" w:w="80"/>
-              <w:left w:type="dxa" w:w="80"/>
-              <w:bottom w:type="dxa" w:w="80"/>
-              <w:right w:type="dxa" w:w="80"/>
-            </w:tcMar>
-            <w:vAlign w:val="top"/>
-          </w:tcPr>
-          <w:p>
-            <w:pPr>
-              <w:pStyle w:val="Table Style 2"/>
-            </w:pPr>
-            <w:r>
-              <w:rPr>
-                <w:caps w:val="0"/>
-                <w:smallCaps w:val="0"/>
-                <w:strike w:val="0"/>
-                <w:dstrike w:val="0"/>
-                <w:outline w:val="0"/>
-                <w:color w:val="000000"/>
-                <w:spacing w:val="0"/>
-                <w:kern w:val="0"/>
-                <w:position w:val="0"/>
-                <w:sz w:val="20"/>
-                <w:szCs w:val="20"/>
-                <w:u w:val="none" w:color="000000"/>
-                <w:vertAlign w:val="baseline"/>
-                <w:rtl w:val="0"/>
-                <w:lang w:val="en-US"/>
-              </w:rPr>
-              <w:t>Controller</w:t>
-            </w:r>
-          </w:p>
-        </w:tc>
-        <w:tc>
-          <w:tcPr>
-            <w:tcW w:type="dxa" w:w="2676"/>
-            <w:tcBorders>
-              <w:top w:val="single" w:color="000001" w:sz="24" w:space="0" w:shadow="0" w:frame="0"/>
-              <w:left w:val="single" w:color="000001" w:sz="24" w:space="0" w:shadow="0" w:frame="0"/>
-              <w:bottom w:val="single" w:color="000001" w:sz="24" w:space="0" w:shadow="0" w:frame="0"/>
-              <w:right w:val="single" w:color="000001" w:sz="24" w:space="0" w:shadow="0" w:frame="0"/>
-            </w:tcBorders>
-            <w:shd w:val="clear" w:color="auto" w:fill="eeeeee"/>
-            <w:tcMar>
-              <w:top w:type="dxa" w:w="80"/>
-              <w:left w:type="dxa" w:w="80"/>
-              <w:bottom w:type="dxa" w:w="80"/>
-              <w:right w:type="dxa" w:w="80"/>
-            </w:tcMar>
-            <w:vAlign w:val="top"/>
-          </w:tcPr>
-          <w:p>
-            <w:pPr>
-              <w:pStyle w:val="Hoofdtekst"/>
-            </w:pPr>
-            <w:r>
-              <w:rPr>
-                <w:rFonts w:ascii="Times New Roman" w:cs="Arial Unicode MS" w:hAnsi="Arial Unicode MS" w:eastAsia="Arial Unicode MS"/>
-                <w:caps w:val="0"/>
-                <w:smallCaps w:val="0"/>
-                <w:strike w:val="0"/>
-                <w:dstrike w:val="0"/>
-                <w:outline w:val="0"/>
-                <w:color w:val="00000a"/>
+              <w:pStyle w:val="Hoofdtekst A A A"/>
+            </w:pPr>
+            <w:r>
+              <w:rPr>
+                <w:caps w:val="0"/>
+                <w:smallCaps w:val="0"/>
+                <w:strike w:val="0"/>
+                <w:dstrike w:val="0"/>
+                <w:outline w:val="0"/>
+                <w:color w:val="000000"/>
                 <w:spacing w:val="0"/>
                 <w:kern w:val="0"/>
                 <w:position w:val="0"/>
                 <w:sz w:val="24"/>
                 <w:szCs w:val="24"/>
-                <w:u w:val="none" w:color="00000a"/>
-                <w:vertAlign w:val="baseline"/>
-                <w:rtl w:val="0"/>
-                <w:lang w:val="en-US"/>
-              </w:rPr>
-              <w:t>Martin</w:t>
-            </w:r>
-          </w:p>
-        </w:tc>
-        <w:tc>
-          <w:tcPr>
-            <w:tcW w:type="dxa" w:w="3264"/>
-            <w:tcBorders>
-              <w:top w:val="single" w:color="000001" w:sz="24" w:space="0" w:shadow="0" w:frame="0"/>
-              <w:left w:val="single" w:color="000001" w:sz="24" w:space="0" w:shadow="0" w:frame="0"/>
-              <w:bottom w:val="single" w:color="000001" w:sz="24" w:space="0" w:shadow="0" w:frame="0"/>
+                <w:u w:val="none" w:color="000000"/>
+                <w:vertAlign w:val="baseline"/>
+                <w:rtl w:val="0"/>
+                <w:lang w:val="nl-NL"/>
+              </w:rPr>
+              <w:t>12</w:t>
+            </w:r>
+          </w:p>
+        </w:tc>
+        <w:tc>
+          <w:tcPr>
+            <w:tcW w:type="dxa" w:w="4977"/>
+            <w:tcBorders>
+              <w:top w:val="single" w:color="000001" w:sz="2" w:space="0" w:shadow="0" w:frame="0"/>
+              <w:left w:val="single" w:color="000001" w:sz="24" w:space="0" w:shadow="0" w:frame="0"/>
+              <w:bottom w:val="single" w:color="000001" w:sz="2" w:space="0" w:shadow="0" w:frame="0"/>
               <w:right w:val="single" w:color="000001" w:sz="24" w:space="0" w:shadow="0" w:frame="0"/>
             </w:tcBorders>
             <w:shd w:val="clear" w:color="auto" w:fill="eeeeee"/>
@@ -1772,28 +2817,115 @@
           </w:tcPr>
           <w:p>
             <w:pPr>
-              <w:pStyle w:val="Hoofdtekst"/>
-            </w:pPr>
-            <w:r>
-              <w:rPr>
-                <w:rFonts w:ascii="Times New Roman" w:cs="Arial Unicode MS" w:hAnsi="Arial Unicode MS" w:eastAsia="Arial Unicode MS"/>
-                <w:caps w:val="0"/>
-                <w:smallCaps w:val="0"/>
-                <w:strike w:val="0"/>
-                <w:dstrike w:val="0"/>
-                <w:outline w:val="0"/>
-                <w:color w:val="00000a"/>
+              <w:pStyle w:val="Hoofdtekst A A"/>
+            </w:pPr>
+            <w:r>
+              <w:rPr>
+                <w:caps w:val="0"/>
+                <w:smallCaps w:val="0"/>
+                <w:strike w:val="0"/>
+                <w:dstrike w:val="0"/>
+                <w:outline w:val="0"/>
+                <w:color w:val="000000"/>
                 <w:spacing w:val="0"/>
                 <w:kern w:val="0"/>
                 <w:position w:val="0"/>
                 <w:sz w:val="24"/>
                 <w:szCs w:val="24"/>
-                <w:u w:val="none" w:color="00000a"/>
-                <w:vertAlign w:val="baseline"/>
-                <w:rtl w:val="0"/>
-                <w:lang w:val="en-US"/>
-              </w:rPr>
-              <w:t>5</w:t>
+                <w:u w:val="none" w:color="000000"/>
+                <w:vertAlign w:val="baseline"/>
+                <w:rtl w:val="0"/>
+                <w:lang w:val="en-US"/>
+              </w:rPr>
+              <w:t>MessageTranslater</w:t>
+            </w:r>
+          </w:p>
+        </w:tc>
+        <w:tc>
+          <w:tcPr>
+            <w:tcW w:type="dxa" w:w="2676"/>
+            <w:tcBorders>
+              <w:top w:val="single" w:color="000001" w:sz="2" w:space="0" w:shadow="0" w:frame="0"/>
+              <w:left w:val="single" w:color="000001" w:sz="24" w:space="0" w:shadow="0" w:frame="0"/>
+              <w:bottom w:val="single" w:color="000001" w:sz="2" w:space="0" w:shadow="0" w:frame="0"/>
+              <w:right w:val="single" w:color="000001" w:sz="24" w:space="0" w:shadow="0" w:frame="0"/>
+            </w:tcBorders>
+            <w:shd w:val="clear" w:color="auto" w:fill="eeeeee"/>
+            <w:tcMar>
+              <w:top w:type="dxa" w:w="80"/>
+              <w:left w:type="dxa" w:w="80"/>
+              <w:bottom w:type="dxa" w:w="80"/>
+              <w:right w:type="dxa" w:w="80"/>
+            </w:tcMar>
+            <w:vAlign w:val="top"/>
+          </w:tcPr>
+          <w:p>
+            <w:pPr>
+              <w:pStyle w:val="Hoofdtekst A A"/>
+            </w:pPr>
+            <w:r>
+              <w:rPr>
+                <w:caps w:val="0"/>
+                <w:smallCaps w:val="0"/>
+                <w:strike w:val="0"/>
+                <w:dstrike w:val="0"/>
+                <w:outline w:val="0"/>
+                <w:color w:val="000000"/>
+                <w:spacing w:val="0"/>
+                <w:kern w:val="0"/>
+                <w:position w:val="0"/>
+                <w:sz w:val="24"/>
+                <w:szCs w:val="24"/>
+                <w:u w:val="none" w:color="000000"/>
+                <w:vertAlign w:val="baseline"/>
+                <w:rtl w:val="0"/>
+                <w:lang w:val="en-US"/>
+              </w:rPr>
+              <w:t>Sille</w:t>
+            </w:r>
+          </w:p>
+        </w:tc>
+        <w:tc>
+          <w:tcPr>
+            <w:tcW w:type="dxa" w:w="3264"/>
+            <w:tcBorders>
+              <w:top w:val="single" w:color="000001" w:sz="2" w:space="0" w:shadow="0" w:frame="0"/>
+              <w:left w:val="single" w:color="000001" w:sz="24" w:space="0" w:shadow="0" w:frame="0"/>
+              <w:bottom w:val="single" w:color="000001" w:sz="2" w:space="0" w:shadow="0" w:frame="0"/>
+              <w:right w:val="single" w:color="000001" w:sz="24" w:space="0" w:shadow="0" w:frame="0"/>
+            </w:tcBorders>
+            <w:shd w:val="clear" w:color="auto" w:fill="eeeeee"/>
+            <w:tcMar>
+              <w:top w:type="dxa" w:w="80"/>
+              <w:left w:type="dxa" w:w="80"/>
+              <w:bottom w:type="dxa" w:w="80"/>
+              <w:right w:type="dxa" w:w="80"/>
+            </w:tcMar>
+            <w:vAlign w:val="top"/>
+          </w:tcPr>
+          <w:p>
+            <w:pPr>
+              <w:pStyle w:val="Hoofdtekst A A"/>
+            </w:pPr>
+            <w:r>
+              <w:rPr>
+                <w:caps w:val="0"/>
+                <w:smallCaps w:val="0"/>
+                <w:strike w:val="0"/>
+                <w:dstrike w:val="0"/>
+                <w:outline w:val="0"/>
+                <w:color w:val="000000"/>
+                <w:spacing w:val="0"/>
+                <w:kern w:val="0"/>
+                <w:position w:val="0"/>
+                <w:sz w:val="24"/>
+                <w:szCs w:val="24"/>
+                <w:u w:val="none" w:color="000000"/>
+                <w:vertAlign w:val="baseline"/>
+                <w:rtl w:val="0"/>
+                <w:lang w:val="en-US"/>
+              </w:rPr>
+              <w:t>8</w:t>
             </w:r>
           </w:p>
         </w:tc>
@@ -1809,7 +2941,7 @@
           <w:tcPr>
             <w:tcW w:type="dxa" w:w="2594"/>
             <w:tcBorders>
-              <w:top w:val="single" w:color="000001" w:sz="24" w:space="0" w:shadow="0" w:frame="0"/>
+              <w:top w:val="single" w:color="bfbfbf" w:sz="8" w:space="0" w:shadow="0" w:frame="0"/>
               <w:left w:val="single" w:color="000001" w:sz="24" w:space="0" w:shadow="0" w:frame="0"/>
               <w:bottom w:val="single" w:color="000001" w:sz="24" w:space="0" w:shadow="0" w:frame="0"/>
               <w:right w:val="single" w:color="000001" w:sz="24" w:space="0" w:shadow="0" w:frame="0"/>
@@ -1823,45 +2955,49 @@
             </w:tcMar>
             <w:vAlign w:val="top"/>
           </w:tcPr>
-          <w:p>
-            <w:pPr>
-              <w:pStyle w:val="Table Style 1"/>
-            </w:pPr>
-            <w:r>
-              <w:rPr>
-                <w:rFonts w:ascii="Helvetica Neue Medium"/>
-                <w:b w:val="0"/>
-                <w:bCs w:val="0"/>
-                <w:caps w:val="0"/>
-                <w:smallCaps w:val="0"/>
-                <w:strike w:val="0"/>
-                <w:dstrike w:val="0"/>
-                <w:outline w:val="0"/>
-                <w:color w:val="000000"/>
-                <w:spacing w:val="0"/>
-                <w:kern w:val="0"/>
-                <w:position w:val="0"/>
-                <w:sz w:val="20"/>
-                <w:szCs w:val="20"/>
-                <w:u w:val="none" w:color="000000"/>
-                <w:vertAlign w:val="baseline"/>
-                <w:rtl w:val="0"/>
-                <w:lang w:val="en-US"/>
-              </w:rPr>
-              <w:t>Checkstyle</w:t>
-            </w:r>
-          </w:p>
+          <w:p/>
         </w:tc>
         <w:tc>
           <w:tcPr>
             <w:tcW w:type="dxa" w:w="778"/>
             <w:tcBorders>
-              <w:top w:val="single" w:color="000001" w:sz="24" w:space="0" w:shadow="0" w:frame="0"/>
-              <w:left w:val="single" w:color="000001" w:sz="24" w:space="0" w:shadow="0" w:frame="0"/>
-              <w:bottom w:val="single" w:color="000001" w:sz="24" w:space="0" w:shadow="0" w:frame="0"/>
-              <w:right w:val="single" w:color="000001" w:sz="24" w:space="0" w:shadow="0" w:frame="0"/>
-            </w:tcBorders>
-            <w:shd w:val="clear" w:color="auto" w:fill="ffffff"/>
+              <w:top w:val="single" w:color="000001" w:sz="2" w:space="0" w:shadow="0" w:frame="0"/>
+              <w:left w:val="single" w:color="000001" w:sz="24" w:space="0" w:shadow="0" w:frame="0"/>
+              <w:bottom w:val="single" w:color="010101" w:sz="24" w:space="0" w:shadow="0" w:frame="0"/>
+              <w:right w:val="single" w:color="000001" w:sz="24" w:space="0" w:shadow="0" w:frame="0"/>
+            </w:tcBorders>
+            <w:shd w:val="clear" w:color="auto" w:fill="eeeeee"/>
+            <w:tcMar>
+              <w:top w:type="dxa" w:w="80"/>
+              <w:left w:type="dxa" w:w="80"/>
+              <w:bottom w:type="dxa" w:w="80"/>
+              <w:right w:type="dxa" w:w="80"/>
+            </w:tcMar>
+            <w:vAlign w:val="top"/>
+          </w:tcPr>
+          <w:p>
+            <w:pPr>
+              <w:pStyle w:val="Hoofdtekst A A A"/>
+            </w:pPr>
+            <w:r>
+              <w:rPr>
+                <w:rFonts w:ascii="Times New Roman"/>
+                <w:rtl w:val="0"/>
+              </w:rPr>
+              <w:t>13</w:t>
+            </w:r>
+          </w:p>
+        </w:tc>
+        <w:tc>
+          <w:tcPr>
+            <w:tcW w:type="dxa" w:w="4977"/>
+            <w:tcBorders>
+              <w:top w:val="single" w:color="000001" w:sz="2" w:space="0" w:shadow="0" w:frame="0"/>
+              <w:left w:val="single" w:color="000001" w:sz="24" w:space="0" w:shadow="0" w:frame="0"/>
+              <w:bottom w:val="single" w:color="010101" w:sz="24" w:space="0" w:shadow="0" w:frame="0"/>
+              <w:right w:val="single" w:color="000001" w:sz="24" w:space="0" w:shadow="0" w:frame="0"/>
+            </w:tcBorders>
+            <w:shd w:val="clear" w:color="auto" w:fill="eeeeee"/>
             <w:tcMar>
               <w:top w:type="dxa" w:w="80"/>
               <w:left w:type="dxa" w:w="80"/>
@@ -1876,33 +3012,20 @@
             </w:pPr>
             <w:r>
               <w:rPr>
-                <w:caps w:val="0"/>
-                <w:smallCaps w:val="0"/>
-                <w:strike w:val="0"/>
-                <w:dstrike w:val="0"/>
-                <w:outline w:val="0"/>
-                <w:color w:val="000000"/>
-                <w:spacing w:val="0"/>
-                <w:kern w:val="0"/>
-                <w:position w:val="0"/>
-                <w:sz w:val="24"/>
-                <w:szCs w:val="24"/>
-                <w:u w:val="none" w:color="000000"/>
-                <w:vertAlign w:val="baseline"/>
-                <w:rtl w:val="0"/>
-                <w:lang w:val="nl-NL"/>
-              </w:rPr>
-              <w:t>8</w:t>
-            </w:r>
-          </w:p>
-        </w:tc>
-        <w:tc>
-          <w:tcPr>
-            <w:tcW w:type="dxa" w:w="4977"/>
-            <w:tcBorders>
-              <w:top w:val="single" w:color="000001" w:sz="24" w:space="0" w:shadow="0" w:frame="0"/>
-              <w:left w:val="single" w:color="000001" w:sz="24" w:space="0" w:shadow="0" w:frame="0"/>
-              <w:bottom w:val="single" w:color="000001" w:sz="24" w:space="0" w:shadow="0" w:frame="0"/>
+                <w:rFonts w:ascii="Times New Roman"/>
+                <w:rtl w:val="0"/>
+              </w:rPr>
+              <w:t>PerceptsHandler</w:t>
+            </w:r>
+          </w:p>
+        </w:tc>
+        <w:tc>
+          <w:tcPr>
+            <w:tcW w:type="dxa" w:w="2676"/>
+            <w:tcBorders>
+              <w:top w:val="single" w:color="000001" w:sz="2" w:space="0" w:shadow="0" w:frame="0"/>
+              <w:left w:val="single" w:color="000001" w:sz="24" w:space="0" w:shadow="0" w:frame="0"/>
+              <w:bottom w:val="single" w:color="010101" w:sz="24" w:space="0" w:shadow="0" w:frame="0"/>
               <w:right w:val="single" w:color="000001" w:sz="24" w:space="0" w:shadow="0" w:frame="0"/>
             </w:tcBorders>
             <w:shd w:val="clear" w:color="auto" w:fill="eeeeee"/>
@@ -1916,98 +3039,14 @@
           </w:tcPr>
           <w:p>
             <w:pPr>
-              <w:pStyle w:val="Table Style 2"/>
-            </w:pPr>
-            <w:r>
-              <w:rPr>
-                <w:caps w:val="0"/>
-                <w:smallCaps w:val="0"/>
-                <w:strike w:val="0"/>
-                <w:dstrike w:val="0"/>
-                <w:outline w:val="0"/>
-                <w:color w:val="000000"/>
-                <w:spacing w:val="0"/>
-                <w:kern w:val="0"/>
-                <w:position w:val="0"/>
-                <w:sz w:val="20"/>
-                <w:szCs w:val="20"/>
-                <w:u w:val="none" w:color="000000"/>
-                <w:vertAlign w:val="baseline"/>
-                <w:rtl w:val="0"/>
-                <w:lang w:val="en-US"/>
-              </w:rPr>
-              <w:t>Checkstyle warning for method to</w:t>
-            </w:r>
-            <w:r>
-              <w:rPr>
-                <w:caps w:val="0"/>
-                <w:smallCaps w:val="0"/>
-                <w:strike w:val="0"/>
-                <w:dstrike w:val="0"/>
-                <w:outline w:val="0"/>
-                <w:color w:val="000000"/>
-                <w:spacing w:val="0"/>
-                <w:kern w:val="0"/>
-                <w:position w:val="0"/>
-                <w:sz w:val="20"/>
-                <w:szCs w:val="20"/>
-                <w:u w:val="none" w:color="000000"/>
-                <w:vertAlign w:val="baseline"/>
-                <w:rtl w:val="0"/>
-                <w:lang w:val="en-US"/>
-              </w:rPr>
-              <w:t>o</w:t>
-            </w:r>
-            <w:r>
-              <w:rPr>
-                <w:caps w:val="0"/>
-                <w:smallCaps w:val="0"/>
-                <w:strike w:val="0"/>
-                <w:dstrike w:val="0"/>
-                <w:outline w:val="0"/>
-                <w:color w:val="000000"/>
-                <w:spacing w:val="0"/>
-                <w:kern w:val="0"/>
-                <w:position w:val="0"/>
-                <w:sz w:val="20"/>
-                <w:szCs w:val="20"/>
-                <w:u w:val="none" w:color="000000"/>
-                <w:vertAlign w:val="baseline"/>
-                <w:rtl w:val="0"/>
-                <w:lang w:val="en-US"/>
-              </w:rPr>
-              <w:t xml:space="preserve"> long</w:t>
-            </w:r>
-          </w:p>
-        </w:tc>
-        <w:tc>
-          <w:tcPr>
-            <w:tcW w:type="dxa" w:w="2676"/>
-            <w:tcBorders>
-              <w:top w:val="single" w:color="000001" w:sz="24" w:space="0" w:shadow="0" w:frame="0"/>
-              <w:left w:val="single" w:color="000001" w:sz="24" w:space="0" w:shadow="0" w:frame="0"/>
-              <w:bottom w:val="single" w:color="000001" w:sz="24" w:space="0" w:shadow="0" w:frame="0"/>
-              <w:right w:val="single" w:color="000001" w:sz="24" w:space="0" w:shadow="0" w:frame="0"/>
-            </w:tcBorders>
-            <w:shd w:val="clear" w:color="auto" w:fill="ffffff"/>
-            <w:tcMar>
-              <w:top w:type="dxa" w:w="80"/>
-              <w:left w:type="dxa" w:w="80"/>
-              <w:bottom w:type="dxa" w:w="80"/>
-              <w:right w:type="dxa" w:w="80"/>
-            </w:tcMar>
-            <w:vAlign w:val="top"/>
-          </w:tcPr>
-          <w:p>
-            <w:pPr>
-              <w:pStyle w:val="Hoofdtekst"/>
-            </w:pPr>
-            <w:r>
-              <w:rPr>
-                <w:rFonts w:ascii="Times New Roman" w:cs="Arial Unicode MS" w:hAnsi="Arial Unicode MS" w:eastAsia="Arial Unicode MS"/>
-                <w:rtl w:val="0"/>
-              </w:rPr>
-              <w:t>Shirley</w:t>
+              <w:pStyle w:val="Hoofdtekst A A"/>
+            </w:pPr>
+            <w:r>
+              <w:rPr>
+                <w:rFonts w:ascii="Times New Roman"/>
+                <w:rtl w:val="0"/>
+              </w:rPr>
+              <w:t>Daniel&amp;Sille</w:t>
             </w:r>
           </w:p>
         </w:tc>
@@ -2015,43 +3054,30 @@
           <w:tcPr>
             <w:tcW w:type="dxa" w:w="3264"/>
             <w:tcBorders>
-              <w:top w:val="single" w:color="000001" w:sz="24" w:space="0" w:shadow="0" w:frame="0"/>
-              <w:left w:val="single" w:color="000001" w:sz="24" w:space="0" w:shadow="0" w:frame="0"/>
-              <w:bottom w:val="single" w:color="000001" w:sz="24" w:space="0" w:shadow="0" w:frame="0"/>
-              <w:right w:val="single" w:color="000001" w:sz="24" w:space="0" w:shadow="0" w:frame="0"/>
-            </w:tcBorders>
-            <w:shd w:val="clear" w:color="auto" w:fill="ffffff"/>
-            <w:tcMar>
-              <w:top w:type="dxa" w:w="80"/>
-              <w:left w:type="dxa" w:w="80"/>
-              <w:bottom w:type="dxa" w:w="80"/>
-              <w:right w:type="dxa" w:w="80"/>
-            </w:tcMar>
-            <w:vAlign w:val="top"/>
-          </w:tcPr>
-          <w:p>
-            <w:pPr>
-              <w:pStyle w:val="Hoofdtekst A"/>
-            </w:pPr>
-            <w:r>
-              <w:rPr>
-                <w:caps w:val="0"/>
-                <w:smallCaps w:val="0"/>
-                <w:strike w:val="0"/>
-                <w:dstrike w:val="0"/>
-                <w:outline w:val="0"/>
-                <w:color w:val="000000"/>
-                <w:spacing w:val="0"/>
-                <w:kern w:val="0"/>
-                <w:position w:val="0"/>
-                <w:sz w:val="24"/>
-                <w:szCs w:val="24"/>
-                <w:u w:val="none" w:color="000000"/>
-                <w:vertAlign w:val="baseline"/>
-                <w:rtl w:val="0"/>
-                <w:lang w:val="en-US"/>
-              </w:rPr>
-              <w:t>1</w:t>
+              <w:top w:val="single" w:color="000001" w:sz="2" w:space="0" w:shadow="0" w:frame="0"/>
+              <w:left w:val="single" w:color="000001" w:sz="24" w:space="0" w:shadow="0" w:frame="0"/>
+              <w:bottom w:val="single" w:color="010101" w:sz="24" w:space="0" w:shadow="0" w:frame="0"/>
+              <w:right w:val="single" w:color="000001" w:sz="24" w:space="0" w:shadow="0" w:frame="0"/>
+            </w:tcBorders>
+            <w:shd w:val="clear" w:color="auto" w:fill="eeeeee"/>
+            <w:tcMar>
+              <w:top w:type="dxa" w:w="80"/>
+              <w:left w:type="dxa" w:w="80"/>
+              <w:bottom w:type="dxa" w:w="80"/>
+              <w:right w:type="dxa" w:w="80"/>
+            </w:tcMar>
+            <w:vAlign w:val="top"/>
+          </w:tcPr>
+          <w:p>
+            <w:pPr>
+              <w:pStyle w:val="Hoofdtekst A A"/>
+            </w:pPr>
+            <w:r>
+              <w:rPr>
+                <w:rFonts w:ascii="Times New Roman"/>
+                <w:rtl w:val="0"/>
+              </w:rPr>
+              <w:t>3</w:t>
             </w:r>
           </w:p>
         </w:tc>
@@ -2061,7 +3087,7 @@
           <w:shd w:val="clear" w:color="auto" w:fill="auto"/>
         </w:tblPrEx>
         <w:trPr>
-          <w:trHeight w:val="335" w:hRule="atLeast"/>
+          <w:trHeight w:val="382" w:hRule="atLeast"/>
         </w:trPr>
         <w:tc>
           <w:tcPr>
@@ -2071,7 +3097,7 @@
               <w:top w:val="single" w:color="000001" w:sz="24" w:space="0" w:shadow="0" w:frame="0"/>
               <w:left w:val="single" w:color="000001" w:sz="24" w:space="0" w:shadow="0" w:frame="0"/>
               <w:bottom w:val="single" w:color="bfbfbf" w:sz="8" w:space="0" w:shadow="0" w:frame="0"/>
-              <w:right w:val="single" w:color="000001" w:sz="24" w:space="0" w:shadow="0" w:frame="0"/>
+              <w:right w:val="single" w:color="010101" w:sz="24" w:space="0" w:shadow="0" w:frame="0"/>
             </w:tcBorders>
             <w:shd w:val="clear" w:color="auto" w:fill="e2e4e3"/>
             <w:tcMar>
@@ -2084,54 +3110,11 @@
           </w:tcPr>
           <w:p>
             <w:pPr>
-              <w:pStyle w:val="Table Style 1"/>
-            </w:pPr>
-            <w:r>
-              <w:rPr>
-                <w:caps w:val="0"/>
-                <w:smallCaps w:val="0"/>
-                <w:strike w:val="0"/>
-                <w:dstrike w:val="0"/>
-                <w:outline w:val="0"/>
-                <w:color w:val="000000"/>
-                <w:spacing w:val="0"/>
-                <w:kern w:val="0"/>
-                <w:position w:val="0"/>
-                <w:sz w:val="20"/>
-                <w:szCs w:val="20"/>
-                <w:u w:val="none" w:color="000000"/>
-                <w:vertAlign w:val="baseline"/>
-                <w:rtl w:val="0"/>
-                <w:lang w:val="en-US"/>
-              </w:rPr>
-              <w:t>Unit complexity</w:t>
-            </w:r>
-          </w:p>
-        </w:tc>
-        <w:tc>
-          <w:tcPr>
-            <w:tcW w:type="dxa" w:w="778"/>
-            <w:tcBorders>
-              <w:top w:val="single" w:color="000001" w:sz="24" w:space="0" w:shadow="0" w:frame="0"/>
-              <w:left w:val="single" w:color="000001" w:sz="24" w:space="0" w:shadow="0" w:frame="0"/>
-              <w:bottom w:val="single" w:color="000001" w:sz="2" w:space="0" w:shadow="0" w:frame="0"/>
-              <w:right w:val="single" w:color="000001" w:sz="24" w:space="0" w:shadow="0" w:frame="0"/>
-            </w:tcBorders>
-            <w:shd w:val="clear" w:color="auto" w:fill="eeeeee"/>
-            <w:tcMar>
-              <w:top w:type="dxa" w:w="80"/>
-              <w:left w:type="dxa" w:w="80"/>
-              <w:bottom w:type="dxa" w:w="80"/>
-              <w:right w:type="dxa" w:w="80"/>
-            </w:tcMar>
-            <w:vAlign w:val="top"/>
-          </w:tcPr>
-          <w:p>
-            <w:pPr>
               <w:pStyle w:val="Hoofdtekst A A"/>
             </w:pPr>
             <w:r>
               <w:rPr>
+                <w:rFonts w:ascii="Times New Roman Bold"/>
                 <w:caps w:val="0"/>
                 <w:smallCaps w:val="0"/>
                 <w:strike w:val="0"/>
@@ -2146,20 +3129,20 @@
                 <w:u w:val="none" w:color="000000"/>
                 <w:vertAlign w:val="baseline"/>
                 <w:rtl w:val="0"/>
-                <w:lang w:val="nl-NL"/>
-              </w:rPr>
-              <w:t>9</w:t>
-            </w:r>
-          </w:p>
-        </w:tc>
-        <w:tc>
-          <w:tcPr>
-            <w:tcW w:type="dxa" w:w="4977"/>
-            <w:tcBorders>
-              <w:top w:val="single" w:color="000001" w:sz="24" w:space="0" w:shadow="0" w:frame="0"/>
-              <w:left w:val="single" w:color="000001" w:sz="24" w:space="0" w:shadow="0" w:frame="0"/>
+                <w:lang w:val="en-US"/>
+              </w:rPr>
+              <w:t>Modeling coupling</w:t>
+            </w:r>
+          </w:p>
+        </w:tc>
+        <w:tc>
+          <w:tcPr>
+            <w:tcW w:type="dxa" w:w="778"/>
+            <w:tcBorders>
+              <w:top w:val="single" w:color="010101" w:sz="24" w:space="0" w:shadow="0" w:frame="0"/>
+              <w:left w:val="single" w:color="010101" w:sz="24" w:space="0" w:shadow="0" w:frame="0"/>
               <w:bottom w:val="single" w:color="000001" w:sz="2" w:space="0" w:shadow="0" w:frame="0"/>
-              <w:right w:val="single" w:color="000001" w:sz="24" w:space="0" w:shadow="0" w:frame="0"/>
+              <w:right w:val="single" w:color="010101" w:sz="24" w:space="0" w:shadow="0" w:frame="0"/>
             </w:tcBorders>
             <w:shd w:val="clear" w:color="auto" w:fill="eeeeee"/>
             <w:tcMar>
@@ -2172,51 +3155,7 @@
           </w:tcPr>
           <w:p>
             <w:pPr>
-              <w:pStyle w:val="Table Style 2"/>
-            </w:pPr>
-            <w:r>
-              <w:rPr>
-                <w:caps w:val="0"/>
-                <w:smallCaps w:val="0"/>
-                <w:strike w:val="0"/>
-                <w:dstrike w:val="0"/>
-                <w:outline w:val="0"/>
-                <w:color w:val="000000"/>
-                <w:spacing w:val="0"/>
-                <w:kern w:val="0"/>
-                <w:position w:val="0"/>
-                <w:sz w:val="20"/>
-                <w:szCs w:val="20"/>
-                <w:u w:val="none" w:color="000000"/>
-                <w:vertAlign w:val="baseline"/>
-                <w:rtl w:val="0"/>
-                <w:lang w:val="en-US"/>
-              </w:rPr>
-              <w:t>find major problems (length of functions)</w:t>
-            </w:r>
-          </w:p>
-        </w:tc>
-        <w:tc>
-          <w:tcPr>
-            <w:tcW w:type="dxa" w:w="2676"/>
-            <w:tcBorders>
-              <w:top w:val="single" w:color="000001" w:sz="24" w:space="0" w:shadow="0" w:frame="0"/>
-              <w:left w:val="single" w:color="000001" w:sz="24" w:space="0" w:shadow="0" w:frame="0"/>
-              <w:bottom w:val="single" w:color="000001" w:sz="2" w:space="0" w:shadow="0" w:frame="0"/>
-              <w:right w:val="single" w:color="000001" w:sz="24" w:space="0" w:shadow="0" w:frame="0"/>
-            </w:tcBorders>
-            <w:shd w:val="clear" w:color="auto" w:fill="eeeeee"/>
-            <w:tcMar>
-              <w:top w:type="dxa" w:w="80"/>
-              <w:left w:type="dxa" w:w="80"/>
-              <w:bottom w:type="dxa" w:w="80"/>
-              <w:right w:type="dxa" w:w="80"/>
-            </w:tcMar>
-            <w:vAlign w:val="top"/>
-          </w:tcPr>
-          <w:p>
-            <w:pPr>
-              <w:pStyle w:val="Hoofdtekst A"/>
+              <w:pStyle w:val="Hoofdtekst A A"/>
             </w:pPr>
             <w:r>
               <w:rPr>
@@ -2236,6 +3175,94 @@
                 <w:rtl w:val="0"/>
                 <w:lang w:val="en-US"/>
               </w:rPr>
+              <w:t>14</w:t>
+            </w:r>
+          </w:p>
+        </w:tc>
+        <w:tc>
+          <w:tcPr>
+            <w:tcW w:type="dxa" w:w="4977"/>
+            <w:tcBorders>
+              <w:top w:val="single" w:color="010101" w:sz="24" w:space="0" w:shadow="0" w:frame="0"/>
+              <w:left w:val="single" w:color="010101" w:sz="24" w:space="0" w:shadow="0" w:frame="0"/>
+              <w:bottom w:val="single" w:color="000001" w:sz="2" w:space="0" w:shadow="0" w:frame="0"/>
+              <w:right w:val="single" w:color="010101" w:sz="24" w:space="0" w:shadow="0" w:frame="0"/>
+            </w:tcBorders>
+            <w:shd w:val="clear" w:color="auto" w:fill="eeeeee"/>
+            <w:tcMar>
+              <w:top w:type="dxa" w:w="80"/>
+              <w:left w:type="dxa" w:w="80"/>
+              <w:bottom w:type="dxa" w:w="80"/>
+              <w:right w:type="dxa" w:w="80"/>
+            </w:tcMar>
+            <w:vAlign w:val="top"/>
+          </w:tcPr>
+          <w:p>
+            <w:pPr>
+              <w:pStyle w:val="Hoofdtekst A A"/>
+            </w:pPr>
+            <w:r>
+              <w:rPr>
+                <w:caps w:val="0"/>
+                <w:smallCaps w:val="0"/>
+                <w:strike w:val="0"/>
+                <w:dstrike w:val="0"/>
+                <w:outline w:val="0"/>
+                <w:color w:val="000000"/>
+                <w:spacing w:val="0"/>
+                <w:kern w:val="0"/>
+                <w:position w:val="0"/>
+                <w:sz w:val="24"/>
+                <w:szCs w:val="24"/>
+                <w:u w:val="none" w:color="000000"/>
+                <w:vertAlign w:val="baseline"/>
+                <w:rtl w:val="0"/>
+                <w:lang w:val="en-US"/>
+              </w:rPr>
+              <w:t>Make dependency graph</w:t>
+            </w:r>
+          </w:p>
+        </w:tc>
+        <w:tc>
+          <w:tcPr>
+            <w:tcW w:type="dxa" w:w="2676"/>
+            <w:tcBorders>
+              <w:top w:val="single" w:color="010101" w:sz="24" w:space="0" w:shadow="0" w:frame="0"/>
+              <w:left w:val="single" w:color="010101" w:sz="24" w:space="0" w:shadow="0" w:frame="0"/>
+              <w:bottom w:val="single" w:color="000001" w:sz="2" w:space="0" w:shadow="0" w:frame="0"/>
+              <w:right w:val="single" w:color="010101" w:sz="24" w:space="0" w:shadow="0" w:frame="0"/>
+            </w:tcBorders>
+            <w:shd w:val="clear" w:color="auto" w:fill="eeeeee"/>
+            <w:tcMar>
+              <w:top w:type="dxa" w:w="80"/>
+              <w:left w:type="dxa" w:w="80"/>
+              <w:bottom w:type="dxa" w:w="80"/>
+              <w:right w:type="dxa" w:w="80"/>
+            </w:tcMar>
+            <w:vAlign w:val="top"/>
+          </w:tcPr>
+          <w:p>
+            <w:pPr>
+              <w:pStyle w:val="Hoofdtekst A A"/>
+            </w:pPr>
+            <w:r>
+              <w:rPr>
+                <w:caps w:val="0"/>
+                <w:smallCaps w:val="0"/>
+                <w:strike w:val="0"/>
+                <w:dstrike w:val="0"/>
+                <w:outline w:val="0"/>
+                <w:color w:val="000000"/>
+                <w:spacing w:val="0"/>
+                <w:kern w:val="0"/>
+                <w:position w:val="0"/>
+                <w:sz w:val="24"/>
+                <w:szCs w:val="24"/>
+                <w:u w:val="none" w:color="000000"/>
+                <w:vertAlign w:val="baseline"/>
+                <w:rtl w:val="0"/>
+                <w:lang w:val="en-US"/>
+              </w:rPr>
               <w:t>Shirley</w:t>
             </w:r>
           </w:p>
@@ -2244,10 +3271,10 @@
           <w:tcPr>
             <w:tcW w:type="dxa" w:w="3264"/>
             <w:tcBorders>
-              <w:top w:val="single" w:color="000001" w:sz="24" w:space="0" w:shadow="0" w:frame="0"/>
-              <w:left w:val="single" w:color="000001" w:sz="24" w:space="0" w:shadow="0" w:frame="0"/>
+              <w:top w:val="single" w:color="010101" w:sz="24" w:space="0" w:shadow="0" w:frame="0"/>
+              <w:left w:val="single" w:color="010101" w:sz="24" w:space="0" w:shadow="0" w:frame="0"/>
               <w:bottom w:val="single" w:color="000001" w:sz="2" w:space="0" w:shadow="0" w:frame="0"/>
-              <w:right w:val="single" w:color="000001" w:sz="24" w:space="0" w:shadow="0" w:frame="0"/>
+              <w:right w:val="single" w:color="010101" w:sz="24" w:space="0" w:shadow="0" w:frame="0"/>
             </w:tcBorders>
             <w:shd w:val="clear" w:color="auto" w:fill="eeeeee"/>
             <w:tcMar>
@@ -2260,7 +3287,7 @@
           </w:tcPr>
           <w:p>
             <w:pPr>
-              <w:pStyle w:val="Hoofdtekst A"/>
+              <w:pStyle w:val="Hoofdtekst A A"/>
             </w:pPr>
             <w:r>
               <w:rPr>
@@ -2290,7 +3317,7 @@
           <w:shd w:val="clear" w:color="auto" w:fill="auto"/>
         </w:tblPrEx>
         <w:trPr>
-          <w:trHeight w:val="304" w:hRule="atLeast"/>
+          <w:trHeight w:val="364" w:hRule="atLeast"/>
         </w:trPr>
         <w:tc>
           <w:tcPr>
@@ -2344,9 +3371,9 @@
                 <w:u w:val="none" w:color="000000"/>
                 <w:vertAlign w:val="baseline"/>
                 <w:rtl w:val="0"/>
-                <w:lang w:val="nl-NL"/>
-              </w:rPr>
-              <w:t>10</w:t>
+                <w:lang w:val="en-US"/>
+              </w:rPr>
+              <w:t>15</w:t>
             </w:r>
           </w:p>
         </w:tc>
@@ -2370,51 +3397,7 @@
           </w:tcPr>
           <w:p>
             <w:pPr>
-              <w:pStyle w:val="Tabelstijl 2 A"/>
-            </w:pPr>
-            <w:r>
-              <w:rPr>
-                <w:caps w:val="0"/>
-                <w:smallCaps w:val="0"/>
-                <w:strike w:val="0"/>
-                <w:dstrike w:val="0"/>
-                <w:outline w:val="0"/>
-                <w:color w:val="000000"/>
-                <w:spacing w:val="0"/>
-                <w:kern w:val="0"/>
-                <w:position w:val="0"/>
-                <w:sz w:val="20"/>
-                <w:szCs w:val="20"/>
-                <w:u w:val="none" w:color="000000"/>
-                <w:vertAlign w:val="baseline"/>
-                <w:rtl w:val="0"/>
-                <w:lang w:val="en-US"/>
-              </w:rPr>
-              <w:t>split found functions to team members</w:t>
-            </w:r>
-          </w:p>
-        </w:tc>
-        <w:tc>
-          <w:tcPr>
-            <w:tcW w:type="dxa" w:w="2676"/>
-            <w:tcBorders>
-              <w:top w:val="single" w:color="000001" w:sz="2" w:space="0" w:shadow="0" w:frame="0"/>
-              <w:left w:val="single" w:color="000001" w:sz="24" w:space="0" w:shadow="0" w:frame="0"/>
-              <w:bottom w:val="single" w:color="000001" w:sz="2" w:space="0" w:shadow="0" w:frame="0"/>
-              <w:right w:val="single" w:color="000001" w:sz="24" w:space="0" w:shadow="0" w:frame="0"/>
-            </w:tcBorders>
-            <w:shd w:val="clear" w:color="auto" w:fill="ffffff"/>
-            <w:tcMar>
-              <w:top w:type="dxa" w:w="80"/>
-              <w:left w:type="dxa" w:w="80"/>
-              <w:bottom w:type="dxa" w:w="80"/>
-              <w:right w:type="dxa" w:w="80"/>
-            </w:tcMar>
-            <w:vAlign w:val="top"/>
-          </w:tcPr>
-          <w:p>
-            <w:pPr>
-              <w:pStyle w:val="Hoofdtekst A"/>
+              <w:pStyle w:val="Hoofdtekst A A"/>
             </w:pPr>
             <w:r>
               <w:rPr>
@@ -2434,7 +3417,72 @@
                 <w:rtl w:val="0"/>
                 <w:lang w:val="en-US"/>
               </w:rPr>
-              <w:t>Shirley</w:t>
+              <w:t>Find major problems</w:t>
+            </w:r>
+          </w:p>
+        </w:tc>
+        <w:tc>
+          <w:tcPr>
+            <w:tcW w:type="dxa" w:w="2676"/>
+            <w:tcBorders>
+              <w:top w:val="single" w:color="000001" w:sz="2" w:space="0" w:shadow="0" w:frame="0"/>
+              <w:left w:val="single" w:color="000001" w:sz="24" w:space="0" w:shadow="0" w:frame="0"/>
+              <w:bottom w:val="single" w:color="000001" w:sz="2" w:space="0" w:shadow="0" w:frame="0"/>
+              <w:right w:val="single" w:color="000001" w:sz="24" w:space="0" w:shadow="0" w:frame="0"/>
+            </w:tcBorders>
+            <w:shd w:val="clear" w:color="auto" w:fill="ffffff"/>
+            <w:tcMar>
+              <w:top w:type="dxa" w:w="80"/>
+              <w:left w:type="dxa" w:w="80"/>
+              <w:bottom w:type="dxa" w:w="80"/>
+              <w:right w:type="dxa" w:w="80"/>
+            </w:tcMar>
+            <w:vAlign w:val="top"/>
+          </w:tcPr>
+          <w:p>
+            <w:pPr>
+              <w:pStyle w:val="Hoofdtekst A"/>
+            </w:pPr>
+            <w:r>
+              <w:rPr>
+                <w:rFonts w:ascii="Times New Roman" w:cs="Arial Unicode MS" w:hAnsi="Arial Unicode MS" w:eastAsia="Arial Unicode MS"/>
+                <w:caps w:val="0"/>
+                <w:smallCaps w:val="0"/>
+                <w:strike w:val="0"/>
+                <w:dstrike w:val="0"/>
+                <w:outline w:val="0"/>
+                <w:color w:val="00000a"/>
+                <w:spacing w:val="0"/>
+                <w:kern w:val="0"/>
+                <w:position w:val="0"/>
+                <w:sz w:val="24"/>
+                <w:szCs w:val="24"/>
+                <w:u w:val="none" w:color="00000a"/>
+                <w:vertAlign w:val="baseline"/>
+                <w:rtl w:val="0"/>
+              </w:rPr>
+              <w:t xml:space="preserve">Jan </w:t>
+            </w:r>
+            <w:r>
+              <w:rPr>
+                <w:rFonts w:ascii="Times New Roman" w:cs="Arial Unicode MS" w:hAnsi="Arial Unicode MS" w:eastAsia="Arial Unicode MS"/>
+                <w:caps w:val="0"/>
+                <w:smallCaps w:val="0"/>
+                <w:strike w:val="0"/>
+                <w:dstrike w:val="0"/>
+                <w:outline w:val="0"/>
+                <w:color w:val="00000a"/>
+                <w:spacing w:val="0"/>
+                <w:kern w:val="0"/>
+                <w:position w:val="0"/>
+                <w:sz w:val="24"/>
+                <w:szCs w:val="24"/>
+                <w:u w:val="none" w:color="00000a"/>
+                <w:vertAlign w:val="baseline"/>
+                <w:rtl w:val="0"/>
+                <w:lang w:val="nl-NL"/>
+              </w:rPr>
+              <w:t>&amp; Shirley</w:t>
             </w:r>
           </w:p>
         </w:tc>
@@ -2458,7 +3506,7 @@
           </w:tcPr>
           <w:p>
             <w:pPr>
-              <w:pStyle w:val="Hoofdtekst A"/>
+              <w:pStyle w:val="Hoofdtekst A A"/>
             </w:pPr>
             <w:r>
               <w:rPr>
@@ -2488,19 +3536,25 @@
           <w:shd w:val="clear" w:color="auto" w:fill="auto"/>
         </w:tblPrEx>
         <w:trPr>
-          <w:trHeight w:val="335" w:hRule="atLeast"/>
+          <w:trHeight w:val="350" w:hRule="atLeast"/>
         </w:trPr>
         <w:tc>
           <w:tcPr>
             <w:tcW w:type="dxa" w:w="2594"/>
-            <w:vMerge w:val="continue"/>
-            <w:tcBorders>
-              <w:top w:val="single" w:color="000001" w:sz="24" w:space="0" w:shadow="0" w:frame="0"/>
-              <w:left w:val="single" w:color="000001" w:sz="24" w:space="0" w:shadow="0" w:frame="0"/>
-              <w:bottom w:val="single" w:color="bfbfbf" w:sz="8" w:space="0" w:shadow="0" w:frame="0"/>
+            <w:tcBorders>
+              <w:top w:val="single" w:color="bfbfbf" w:sz="8" w:space="0" w:shadow="0" w:frame="0"/>
+              <w:left w:val="single" w:color="010101" w:sz="24" w:space="0" w:shadow="0" w:frame="0"/>
+              <w:bottom w:val="single" w:color="010101" w:sz="24" w:space="0" w:shadow="0" w:frame="0"/>
               <w:right w:val="single" w:color="000001" w:sz="24" w:space="0" w:shadow="0" w:frame="0"/>
             </w:tcBorders>
             <w:shd w:val="clear" w:color="auto" w:fill="e2e4e3"/>
+            <w:tcMar>
+              <w:top w:type="dxa" w:w="80"/>
+              <w:left w:type="dxa" w:w="80"/>
+              <w:bottom w:type="dxa" w:w="80"/>
+              <w:right w:type="dxa" w:w="80"/>
+            </w:tcMar>
+            <w:vAlign w:val="top"/>
           </w:tcPr>
           <w:p/>
         </w:tc>
@@ -2510,10 +3564,10 @@
             <w:tcBorders>
               <w:top w:val="single" w:color="000001" w:sz="2" w:space="0" w:shadow="0" w:frame="0"/>
               <w:left w:val="single" w:color="000001" w:sz="24" w:space="0" w:shadow="0" w:frame="0"/>
-              <w:bottom w:val="single" w:color="000001" w:sz="2" w:space="0" w:shadow="0" w:frame="0"/>
-              <w:right w:val="single" w:color="000001" w:sz="24" w:space="0" w:shadow="0" w:frame="0"/>
-            </w:tcBorders>
-            <w:shd w:val="clear" w:color="auto" w:fill="eeeeee"/>
+              <w:bottom w:val="single" w:color="000001" w:sz="24" w:space="0" w:shadow="0" w:frame="0"/>
+              <w:right w:val="single" w:color="000001" w:sz="24" w:space="0" w:shadow="0" w:frame="0"/>
+            </w:tcBorders>
+            <w:shd w:val="clear" w:color="auto" w:fill="ffffff"/>
             <w:tcMar>
               <w:top w:type="dxa" w:w="80"/>
               <w:left w:type="dxa" w:w="80"/>
@@ -2542,9 +3596,9 @@
                 <w:u w:val="none" w:color="000000"/>
                 <w:vertAlign w:val="baseline"/>
                 <w:rtl w:val="0"/>
-                <w:lang w:val="nl-NL"/>
-              </w:rPr>
-              <w:t>11</w:t>
+                <w:lang w:val="en-US"/>
+              </w:rPr>
+              <w:t>16</w:t>
             </w:r>
           </w:p>
         </w:tc>
@@ -2554,21 +3608,21 @@
             <w:tcBorders>
               <w:top w:val="single" w:color="000001" w:sz="2" w:space="0" w:shadow="0" w:frame="0"/>
               <w:left w:val="single" w:color="000001" w:sz="24" w:space="0" w:shadow="0" w:frame="0"/>
-              <w:bottom w:val="single" w:color="000001" w:sz="2" w:space="0" w:shadow="0" w:frame="0"/>
-              <w:right w:val="single" w:color="000001" w:sz="24" w:space="0" w:shadow="0" w:frame="0"/>
-            </w:tcBorders>
-            <w:shd w:val="clear" w:color="auto" w:fill="eeeeee"/>
-            <w:tcMar>
-              <w:top w:type="dxa" w:w="80"/>
-              <w:left w:type="dxa" w:w="80"/>
-              <w:bottom w:type="dxa" w:w="80"/>
-              <w:right w:type="dxa" w:w="80"/>
-            </w:tcMar>
-            <w:vAlign w:val="top"/>
-          </w:tcPr>
-          <w:p>
-            <w:pPr>
-              <w:pStyle w:val="Hoofdtekst A"/>
+              <w:bottom w:val="single" w:color="000001" w:sz="24" w:space="0" w:shadow="0" w:frame="0"/>
+              <w:right w:val="single" w:color="000001" w:sz="24" w:space="0" w:shadow="0" w:frame="0"/>
+            </w:tcBorders>
+            <w:shd w:val="clear" w:color="auto" w:fill="ffffff"/>
+            <w:tcMar>
+              <w:top w:type="dxa" w:w="80"/>
+              <w:left w:type="dxa" w:w="80"/>
+              <w:bottom w:type="dxa" w:w="80"/>
+              <w:right w:type="dxa" w:w="80"/>
+            </w:tcMar>
+            <w:vAlign w:val="top"/>
+          </w:tcPr>
+          <w:p>
+            <w:pPr>
+              <w:pStyle w:val="Hoofdtekst A A"/>
             </w:pPr>
             <w:r>
               <w:rPr>
@@ -2588,7 +3642,7 @@
                 <w:rtl w:val="0"/>
                 <w:lang w:val="en-US"/>
               </w:rPr>
-              <w:t>Split ClientMapController :: handlepercepts()</w:t>
+              <w:t>adjust sprint plan accordingly</w:t>
             </w:r>
           </w:p>
         </w:tc>
@@ -2598,10 +3652,10 @@
             <w:tcBorders>
               <w:top w:val="single" w:color="000001" w:sz="2" w:space="0" w:shadow="0" w:frame="0"/>
               <w:left w:val="single" w:color="000001" w:sz="24" w:space="0" w:shadow="0" w:frame="0"/>
-              <w:bottom w:val="single" w:color="000001" w:sz="2" w:space="0" w:shadow="0" w:frame="0"/>
-              <w:right w:val="single" w:color="000001" w:sz="24" w:space="0" w:shadow="0" w:frame="0"/>
-            </w:tcBorders>
-            <w:shd w:val="clear" w:color="auto" w:fill="eeeeee"/>
+              <w:bottom w:val="single" w:color="000001" w:sz="24" w:space="0" w:shadow="0" w:frame="0"/>
+              <w:right w:val="single" w:color="000001" w:sz="24" w:space="0" w:shadow="0" w:frame="0"/>
+            </w:tcBorders>
+            <w:shd w:val="clear" w:color="auto" w:fill="ffffff"/>
             <w:tcMar>
               <w:top w:type="dxa" w:w="80"/>
               <w:left w:type="dxa" w:w="80"/>
@@ -2616,23 +3670,24 @@
             </w:pPr>
             <w:r>
               <w:rPr>
-                <w:caps w:val="0"/>
-                <w:smallCaps w:val="0"/>
-                <w:strike w:val="0"/>
-                <w:dstrike w:val="0"/>
-                <w:outline w:val="0"/>
-                <w:color w:val="000000"/>
+                <w:rFonts w:ascii="Times New Roman" w:cs="Arial Unicode MS" w:hAnsi="Arial Unicode MS" w:eastAsia="Arial Unicode MS"/>
+                <w:caps w:val="0"/>
+                <w:smallCaps w:val="0"/>
+                <w:strike w:val="0"/>
+                <w:dstrike w:val="0"/>
+                <w:outline w:val="0"/>
+                <w:color w:val="00000a"/>
                 <w:spacing w:val="0"/>
                 <w:kern w:val="0"/>
                 <w:position w:val="0"/>
                 <w:sz w:val="24"/>
                 <w:szCs w:val="24"/>
-                <w:u w:val="none" w:color="000000"/>
-                <w:vertAlign w:val="baseline"/>
-                <w:rtl w:val="0"/>
-                <w:lang w:val="en-US"/>
-              </w:rPr>
-              <w:t>Daniel</w:t>
+                <w:u w:val="none" w:color="00000a"/>
+                <w:vertAlign w:val="baseline"/>
+                <w:rtl w:val="0"/>
+                <w:lang w:val="nl-NL"/>
+              </w:rPr>
+              <w:t>Jan &amp; Shirley</w:t>
             </w:r>
           </w:p>
         </w:tc>
@@ -2642,21 +3697,21 @@
             <w:tcBorders>
               <w:top w:val="single" w:color="000001" w:sz="2" w:space="0" w:shadow="0" w:frame="0"/>
               <w:left w:val="single" w:color="000001" w:sz="24" w:space="0" w:shadow="0" w:frame="0"/>
-              <w:bottom w:val="single" w:color="000001" w:sz="2" w:space="0" w:shadow="0" w:frame="0"/>
-              <w:right w:val="single" w:color="000001" w:sz="24" w:space="0" w:shadow="0" w:frame="0"/>
-            </w:tcBorders>
-            <w:shd w:val="clear" w:color="auto" w:fill="eeeeee"/>
-            <w:tcMar>
-              <w:top w:type="dxa" w:w="80"/>
-              <w:left w:type="dxa" w:w="80"/>
-              <w:bottom w:type="dxa" w:w="80"/>
-              <w:right w:type="dxa" w:w="80"/>
-            </w:tcMar>
-            <w:vAlign w:val="top"/>
-          </w:tcPr>
-          <w:p>
-            <w:pPr>
-              <w:pStyle w:val="Hoofdtekst A"/>
+              <w:bottom w:val="single" w:color="000001" w:sz="24" w:space="0" w:shadow="0" w:frame="0"/>
+              <w:right w:val="single" w:color="000001" w:sz="24" w:space="0" w:shadow="0" w:frame="0"/>
+            </w:tcBorders>
+            <w:shd w:val="clear" w:color="auto" w:fill="ffffff"/>
+            <w:tcMar>
+              <w:top w:type="dxa" w:w="80"/>
+              <w:left w:type="dxa" w:w="80"/>
+              <w:bottom w:type="dxa" w:w="80"/>
+              <w:right w:type="dxa" w:w="80"/>
+            </w:tcMar>
+            <w:vAlign w:val="top"/>
+          </w:tcPr>
+          <w:p>
+            <w:pPr>
+              <w:pStyle w:val="Hoofdtekst A A"/>
             </w:pPr>
             <w:r>
               <w:rPr>
@@ -2686,16 +3741,16 @@
           <w:shd w:val="clear" w:color="auto" w:fill="auto"/>
         </w:tblPrEx>
         <w:trPr>
-          <w:trHeight w:val="330" w:hRule="atLeast"/>
+          <w:trHeight w:val="390" w:hRule="atLeast"/>
         </w:trPr>
         <w:tc>
           <w:tcPr>
             <w:tcW w:type="dxa" w:w="2594"/>
             <w:tcBorders>
-              <w:top w:val="single" w:color="bfbfbf" w:sz="8" w:space="0" w:shadow="0" w:frame="0"/>
-              <w:left w:val="single" w:color="000001" w:sz="24" w:space="0" w:shadow="0" w:frame="0"/>
-              <w:bottom w:val="single" w:color="000001" w:sz="24" w:space="0" w:shadow="0" w:frame="0"/>
-              <w:right w:val="single" w:color="000001" w:sz="24" w:space="0" w:shadow="0" w:frame="0"/>
+              <w:top w:val="single" w:color="010101" w:sz="24" w:space="0" w:shadow="0" w:frame="0"/>
+              <w:left w:val="single" w:color="010101" w:sz="24" w:space="0" w:shadow="0" w:frame="0"/>
+              <w:bottom w:val="single" w:color="bfbfbf" w:sz="8" w:space="0" w:shadow="0" w:frame="0"/>
+              <w:right w:val="single" w:color="010101" w:sz="24" w:space="0" w:shadow="0" w:frame="0"/>
             </w:tcBorders>
             <w:shd w:val="clear" w:color="auto" w:fill="e2e4e3"/>
             <w:tcMar>
@@ -2706,32 +3761,13 @@
             </w:tcMar>
             <w:vAlign w:val="top"/>
           </w:tcPr>
-          <w:p/>
-        </w:tc>
-        <w:tc>
-          <w:tcPr>
-            <w:tcW w:type="dxa" w:w="778"/>
-            <w:tcBorders>
-              <w:top w:val="single" w:color="000001" w:sz="2" w:space="0" w:shadow="0" w:frame="0"/>
-              <w:left w:val="single" w:color="000001" w:sz="24" w:space="0" w:shadow="0" w:frame="0"/>
-              <w:bottom w:val="single" w:color="010101" w:sz="24" w:space="0" w:shadow="0" w:frame="0"/>
-              <w:right w:val="single" w:color="000001" w:sz="24" w:space="0" w:shadow="0" w:frame="0"/>
-            </w:tcBorders>
-            <w:shd w:val="clear" w:color="auto" w:fill="eeeeee"/>
-            <w:tcMar>
-              <w:top w:type="dxa" w:w="80"/>
-              <w:left w:type="dxa" w:w="80"/>
-              <w:bottom w:type="dxa" w:w="80"/>
-              <w:right w:type="dxa" w:w="80"/>
-            </w:tcMar>
-            <w:vAlign w:val="top"/>
-          </w:tcPr>
           <w:p>
             <w:pPr>
               <w:pStyle w:val="Hoofdtekst A A"/>
             </w:pPr>
             <w:r>
               <w:rPr>
+                <w:rFonts w:ascii="Times New Roman Bold"/>
                 <w:caps w:val="0"/>
                 <w:smallCaps w:val="0"/>
                 <w:strike w:val="0"/>
@@ -2746,33 +3782,33 @@
                 <w:u w:val="none" w:color="000000"/>
                 <w:vertAlign w:val="baseline"/>
                 <w:rtl w:val="0"/>
-                <w:lang w:val="nl-NL"/>
-              </w:rPr>
-              <w:t>12</w:t>
-            </w:r>
-          </w:p>
-        </w:tc>
-        <w:tc>
-          <w:tcPr>
-            <w:tcW w:type="dxa" w:w="4977"/>
-            <w:tcBorders>
-              <w:top w:val="single" w:color="000001" w:sz="2" w:space="0" w:shadow="0" w:frame="0"/>
-              <w:left w:val="single" w:color="000001" w:sz="24" w:space="0" w:shadow="0" w:frame="0"/>
-              <w:bottom w:val="single" w:color="010101" w:sz="24" w:space="0" w:shadow="0" w:frame="0"/>
-              <w:right w:val="single" w:color="000001" w:sz="24" w:space="0" w:shadow="0" w:frame="0"/>
-            </w:tcBorders>
-            <w:shd w:val="clear" w:color="auto" w:fill="eeeeee"/>
-            <w:tcMar>
-              <w:top w:type="dxa" w:w="80"/>
-              <w:left w:type="dxa" w:w="80"/>
-              <w:bottom w:type="dxa" w:w="80"/>
-              <w:right w:type="dxa" w:w="80"/>
-            </w:tcMar>
-            <w:vAlign w:val="top"/>
-          </w:tcPr>
-          <w:p>
-            <w:pPr>
-              <w:pStyle w:val="Hoofdtekst A"/>
+                <w:lang w:val="en-US"/>
+              </w:rPr>
+              <w:t>Communication</w:t>
+            </w:r>
+          </w:p>
+        </w:tc>
+        <w:tc>
+          <w:tcPr>
+            <w:tcW w:type="dxa" w:w="778"/>
+            <w:tcBorders>
+              <w:top w:val="single" w:color="000001" w:sz="24" w:space="0" w:shadow="0" w:frame="0"/>
+              <w:left w:val="single" w:color="010101" w:sz="24" w:space="0" w:shadow="0" w:frame="0"/>
+              <w:bottom w:val="single" w:color="000001" w:sz="2" w:space="0" w:shadow="0" w:frame="0"/>
+              <w:right w:val="single" w:color="000001" w:sz="24" w:space="0" w:shadow="0" w:frame="0"/>
+            </w:tcBorders>
+            <w:shd w:val="clear" w:color="auto" w:fill="ffffff"/>
+            <w:tcMar>
+              <w:top w:type="dxa" w:w="80"/>
+              <w:left w:type="dxa" w:w="80"/>
+              <w:bottom w:type="dxa" w:w="80"/>
+              <w:right w:type="dxa" w:w="80"/>
+            </w:tcMar>
+            <w:vAlign w:val="top"/>
+          </w:tcPr>
+          <w:p>
+            <w:pPr>
+              <w:pStyle w:val="Hoofdtekst A A"/>
             </w:pPr>
             <w:r>
               <w:rPr>
@@ -2792,31 +3828,31 @@
                 <w:rtl w:val="0"/>
                 <w:lang w:val="en-US"/>
               </w:rPr>
-              <w:t xml:space="preserve">Fix unit complexity of packages </w:t>
-            </w:r>
-          </w:p>
-        </w:tc>
-        <w:tc>
-          <w:tcPr>
-            <w:tcW w:type="dxa" w:w="2676"/>
-            <w:tcBorders>
-              <w:top w:val="single" w:color="000001" w:sz="2" w:space="0" w:shadow="0" w:frame="0"/>
-              <w:left w:val="single" w:color="000001" w:sz="24" w:space="0" w:shadow="0" w:frame="0"/>
-              <w:bottom w:val="single" w:color="010101" w:sz="24" w:space="0" w:shadow="0" w:frame="0"/>
-              <w:right w:val="single" w:color="000001" w:sz="24" w:space="0" w:shadow="0" w:frame="0"/>
-            </w:tcBorders>
-            <w:shd w:val="clear" w:color="auto" w:fill="eeeeee"/>
-            <w:tcMar>
-              <w:top w:type="dxa" w:w="80"/>
-              <w:left w:type="dxa" w:w="80"/>
-              <w:bottom w:type="dxa" w:w="80"/>
-              <w:right w:type="dxa" w:w="80"/>
-            </w:tcMar>
-            <w:vAlign w:val="top"/>
-          </w:tcPr>
-          <w:p>
-            <w:pPr>
-              <w:pStyle w:val="Hoofdtekst A"/>
+              <w:t>17</w:t>
+            </w:r>
+          </w:p>
+        </w:tc>
+        <w:tc>
+          <w:tcPr>
+            <w:tcW w:type="dxa" w:w="4977"/>
+            <w:tcBorders>
+              <w:top w:val="single" w:color="000001" w:sz="24" w:space="0" w:shadow="0" w:frame="0"/>
+              <w:left w:val="single" w:color="000001" w:sz="24" w:space="0" w:shadow="0" w:frame="0"/>
+              <w:bottom w:val="single" w:color="000001" w:sz="2" w:space="0" w:shadow="0" w:frame="0"/>
+              <w:right w:val="single" w:color="000001" w:sz="24" w:space="0" w:shadow="0" w:frame="0"/>
+            </w:tcBorders>
+            <w:shd w:val="clear" w:color="auto" w:fill="ffffff"/>
+            <w:tcMar>
+              <w:top w:type="dxa" w:w="80"/>
+              <w:left w:type="dxa" w:w="80"/>
+              <w:bottom w:type="dxa" w:w="80"/>
+              <w:right w:type="dxa" w:w="80"/>
+            </w:tcMar>
+            <w:vAlign w:val="top"/>
+          </w:tcPr>
+          <w:p>
+            <w:pPr>
+              <w:pStyle w:val="Hoofdtekst A A"/>
             </w:pPr>
             <w:r>
               <w:rPr>
@@ -2836,8 +3872,32 @@
                 <w:rtl w:val="0"/>
                 <w:lang w:val="en-US"/>
               </w:rPr>
-              <w:t>Task9</w:t>
-            </w:r>
+              <w:t>Make appointment with Koen</w:t>
+            </w:r>
+          </w:p>
+        </w:tc>
+        <w:tc>
+          <w:tcPr>
+            <w:tcW w:type="dxa" w:w="2676"/>
+            <w:tcBorders>
+              <w:top w:val="single" w:color="000001" w:sz="24" w:space="0" w:shadow="0" w:frame="0"/>
+              <w:left w:val="single" w:color="000001" w:sz="24" w:space="0" w:shadow="0" w:frame="0"/>
+              <w:bottom w:val="single" w:color="000001" w:sz="2" w:space="0" w:shadow="0" w:frame="0"/>
+              <w:right w:val="single" w:color="000001" w:sz="24" w:space="0" w:shadow="0" w:frame="0"/>
+            </w:tcBorders>
+            <w:shd w:val="clear" w:color="auto" w:fill="ffffff"/>
+            <w:tcMar>
+              <w:top w:type="dxa" w:w="80"/>
+              <w:left w:type="dxa" w:w="80"/>
+              <w:bottom w:type="dxa" w:w="80"/>
+              <w:right w:type="dxa" w:w="80"/>
+            </w:tcMar>
+            <w:vAlign w:val="top"/>
+          </w:tcPr>
+          <w:p>
+            <w:pPr>
+              <w:pStyle w:val="Hoofdtekst A A"/>
+            </w:pPr>
             <w:r>
               <w:rPr>
                 <w:caps w:val="0"/>
@@ -2856,7 +3916,7 @@
                 <w:rtl w:val="0"/>
                 <w:lang w:val="en-US"/>
               </w:rPr>
-              <w:t xml:space="preserve"> (Daniel and ..?)</w:t>
+              <w:t>Martin</w:t>
             </w:r>
           </w:p>
         </w:tc>
@@ -2864,23 +3924,23 @@
           <w:tcPr>
             <w:tcW w:type="dxa" w:w="3264"/>
             <w:tcBorders>
-              <w:top w:val="single" w:color="000001" w:sz="2" w:space="0" w:shadow="0" w:frame="0"/>
-              <w:left w:val="single" w:color="000001" w:sz="24" w:space="0" w:shadow="0" w:frame="0"/>
-              <w:bottom w:val="single" w:color="010101" w:sz="24" w:space="0" w:shadow="0" w:frame="0"/>
-              <w:right w:val="single" w:color="000001" w:sz="24" w:space="0" w:shadow="0" w:frame="0"/>
-            </w:tcBorders>
-            <w:shd w:val="clear" w:color="auto" w:fill="eeeeee"/>
-            <w:tcMar>
-              <w:top w:type="dxa" w:w="80"/>
-              <w:left w:type="dxa" w:w="80"/>
-              <w:bottom w:type="dxa" w:w="80"/>
-              <w:right w:type="dxa" w:w="80"/>
-            </w:tcMar>
-            <w:vAlign w:val="top"/>
-          </w:tcPr>
-          <w:p>
-            <w:pPr>
-              <w:pStyle w:val="Hoofdtekst A"/>
+              <w:top w:val="single" w:color="000001" w:sz="24" w:space="0" w:shadow="0" w:frame="0"/>
+              <w:left w:val="single" w:color="000001" w:sz="24" w:space="0" w:shadow="0" w:frame="0"/>
+              <w:bottom w:val="single" w:color="000001" w:sz="2" w:space="0" w:shadow="0" w:frame="0"/>
+              <w:right w:val="single" w:color="000001" w:sz="24" w:space="0" w:shadow="0" w:frame="0"/>
+            </w:tcBorders>
+            <w:shd w:val="clear" w:color="auto" w:fill="ffffff"/>
+            <w:tcMar>
+              <w:top w:type="dxa" w:w="80"/>
+              <w:left w:type="dxa" w:w="80"/>
+              <w:bottom w:type="dxa" w:w="80"/>
+              <w:right w:type="dxa" w:w="80"/>
+            </w:tcMar>
+            <w:vAlign w:val="top"/>
+          </w:tcPr>
+          <w:p>
+            <w:pPr>
+              <w:pStyle w:val="Hoofdtekst A A"/>
             </w:pPr>
             <w:r>
               <w:rPr>
@@ -2900,7 +3960,7 @@
                 <w:rtl w:val="0"/>
                 <w:lang w:val="en-US"/>
               </w:rPr>
-              <w:t>-</w:t>
+              <w:t>1</w:t>
             </w:r>
           </w:p>
         </w:tc>
@@ -2910,422 +3970,7 @@
           <w:shd w:val="clear" w:color="auto" w:fill="auto"/>
         </w:tblPrEx>
         <w:trPr>
-          <w:trHeight w:val="322" w:hRule="atLeast"/>
-        </w:trPr>
-        <w:tc>
-          <w:tcPr>
-            <w:tcW w:type="dxa" w:w="2594"/>
-            <w:vMerge w:val="restart"/>
-            <w:tcBorders>
-              <w:top w:val="single" w:color="000001" w:sz="24" w:space="0" w:shadow="0" w:frame="0"/>
-              <w:left w:val="single" w:color="000001" w:sz="24" w:space="0" w:shadow="0" w:frame="0"/>
-              <w:bottom w:val="single" w:color="bfbfbf" w:sz="8" w:space="0" w:shadow="0" w:frame="0"/>
-              <w:right w:val="single" w:color="010101" w:sz="24" w:space="0" w:shadow="0" w:frame="0"/>
-            </w:tcBorders>
-            <w:shd w:val="clear" w:color="auto" w:fill="e2e4e3"/>
-            <w:tcMar>
-              <w:top w:type="dxa" w:w="80"/>
-              <w:left w:type="dxa" w:w="80"/>
-              <w:bottom w:type="dxa" w:w="80"/>
-              <w:right w:type="dxa" w:w="80"/>
-            </w:tcMar>
-            <w:vAlign w:val="top"/>
-          </w:tcPr>
-          <w:p>
-            <w:pPr>
-              <w:pStyle w:val="Hoofdtekst A"/>
-            </w:pPr>
-            <w:r>
-              <w:rPr>
-                <w:rFonts w:ascii="Times New Roman Bold"/>
-                <w:caps w:val="0"/>
-                <w:smallCaps w:val="0"/>
-                <w:strike w:val="0"/>
-                <w:dstrike w:val="0"/>
-                <w:outline w:val="0"/>
-                <w:color w:val="000000"/>
-                <w:spacing w:val="0"/>
-                <w:kern w:val="0"/>
-                <w:position w:val="0"/>
-                <w:sz w:val="24"/>
-                <w:szCs w:val="24"/>
-                <w:u w:val="none" w:color="000000"/>
-                <w:vertAlign w:val="baseline"/>
-                <w:rtl w:val="0"/>
-                <w:lang w:val="en-US"/>
-              </w:rPr>
-              <w:t>Modeling coupling</w:t>
-            </w:r>
-          </w:p>
-        </w:tc>
-        <w:tc>
-          <w:tcPr>
-            <w:tcW w:type="dxa" w:w="778"/>
-            <w:tcBorders>
-              <w:top w:val="single" w:color="010101" w:sz="24" w:space="0" w:shadow="0" w:frame="0"/>
-              <w:left w:val="single" w:color="010101" w:sz="24" w:space="0" w:shadow="0" w:frame="0"/>
-              <w:bottom w:val="single" w:color="000001" w:sz="2" w:space="0" w:shadow="0" w:frame="0"/>
-              <w:right w:val="single" w:color="010101" w:sz="24" w:space="0" w:shadow="0" w:frame="0"/>
-            </w:tcBorders>
-            <w:shd w:val="clear" w:color="auto" w:fill="eeeeee"/>
-            <w:tcMar>
-              <w:top w:type="dxa" w:w="80"/>
-              <w:left w:type="dxa" w:w="80"/>
-              <w:bottom w:type="dxa" w:w="80"/>
-              <w:right w:type="dxa" w:w="80"/>
-            </w:tcMar>
-            <w:vAlign w:val="top"/>
-          </w:tcPr>
-          <w:p>
-            <w:pPr>
-              <w:pStyle w:val="Hoofdtekst A"/>
-            </w:pPr>
-            <w:r>
-              <w:rPr>
-                <w:caps w:val="0"/>
-                <w:smallCaps w:val="0"/>
-                <w:strike w:val="0"/>
-                <w:dstrike w:val="0"/>
-                <w:outline w:val="0"/>
-                <w:color w:val="000000"/>
-                <w:spacing w:val="0"/>
-                <w:kern w:val="0"/>
-                <w:position w:val="0"/>
-                <w:sz w:val="24"/>
-                <w:szCs w:val="24"/>
-                <w:u w:val="none" w:color="000000"/>
-                <w:vertAlign w:val="baseline"/>
-                <w:rtl w:val="0"/>
-                <w:lang w:val="en-US"/>
-              </w:rPr>
-              <w:t>13</w:t>
-            </w:r>
-          </w:p>
-        </w:tc>
-        <w:tc>
-          <w:tcPr>
-            <w:tcW w:type="dxa" w:w="4977"/>
-            <w:tcBorders>
-              <w:top w:val="single" w:color="010101" w:sz="24" w:space="0" w:shadow="0" w:frame="0"/>
-              <w:left w:val="single" w:color="010101" w:sz="24" w:space="0" w:shadow="0" w:frame="0"/>
-              <w:bottom w:val="single" w:color="000001" w:sz="2" w:space="0" w:shadow="0" w:frame="0"/>
-              <w:right w:val="single" w:color="010101" w:sz="24" w:space="0" w:shadow="0" w:frame="0"/>
-            </w:tcBorders>
-            <w:shd w:val="clear" w:color="auto" w:fill="eeeeee"/>
-            <w:tcMar>
-              <w:top w:type="dxa" w:w="80"/>
-              <w:left w:type="dxa" w:w="80"/>
-              <w:bottom w:type="dxa" w:w="80"/>
-              <w:right w:type="dxa" w:w="80"/>
-            </w:tcMar>
-            <w:vAlign w:val="top"/>
-          </w:tcPr>
-          <w:p>
-            <w:pPr>
-              <w:pStyle w:val="Hoofdtekst A"/>
-            </w:pPr>
-            <w:r>
-              <w:rPr>
-                <w:caps w:val="0"/>
-                <w:smallCaps w:val="0"/>
-                <w:strike w:val="0"/>
-                <w:dstrike w:val="0"/>
-                <w:outline w:val="0"/>
-                <w:color w:val="000000"/>
-                <w:spacing w:val="0"/>
-                <w:kern w:val="0"/>
-                <w:position w:val="0"/>
-                <w:sz w:val="24"/>
-                <w:szCs w:val="24"/>
-                <w:u w:val="none" w:color="000000"/>
-                <w:vertAlign w:val="baseline"/>
-                <w:rtl w:val="0"/>
-                <w:lang w:val="en-US"/>
-              </w:rPr>
-              <w:t>Make dependency graph</w:t>
-            </w:r>
-          </w:p>
-        </w:tc>
-        <w:tc>
-          <w:tcPr>
-            <w:tcW w:type="dxa" w:w="2676"/>
-            <w:tcBorders>
-              <w:top w:val="single" w:color="010101" w:sz="24" w:space="0" w:shadow="0" w:frame="0"/>
-              <w:left w:val="single" w:color="010101" w:sz="24" w:space="0" w:shadow="0" w:frame="0"/>
-              <w:bottom w:val="single" w:color="000001" w:sz="2" w:space="0" w:shadow="0" w:frame="0"/>
-              <w:right w:val="single" w:color="010101" w:sz="24" w:space="0" w:shadow="0" w:frame="0"/>
-            </w:tcBorders>
-            <w:shd w:val="clear" w:color="auto" w:fill="eeeeee"/>
-            <w:tcMar>
-              <w:top w:type="dxa" w:w="80"/>
-              <w:left w:type="dxa" w:w="80"/>
-              <w:bottom w:type="dxa" w:w="80"/>
-              <w:right w:type="dxa" w:w="80"/>
-            </w:tcMar>
-            <w:vAlign w:val="top"/>
-          </w:tcPr>
-          <w:p>
-            <w:pPr>
-              <w:pStyle w:val="Hoofdtekst A"/>
-            </w:pPr>
-            <w:r>
-              <w:rPr>
-                <w:caps w:val="0"/>
-                <w:smallCaps w:val="0"/>
-                <w:strike w:val="0"/>
-                <w:dstrike w:val="0"/>
-                <w:outline w:val="0"/>
-                <w:color w:val="000000"/>
-                <w:spacing w:val="0"/>
-                <w:kern w:val="0"/>
-                <w:position w:val="0"/>
-                <w:sz w:val="24"/>
-                <w:szCs w:val="24"/>
-                <w:u w:val="none" w:color="000000"/>
-                <w:vertAlign w:val="baseline"/>
-                <w:rtl w:val="0"/>
-                <w:lang w:val="en-US"/>
-              </w:rPr>
-              <w:t>Shirley</w:t>
-            </w:r>
-          </w:p>
-        </w:tc>
-        <w:tc>
-          <w:tcPr>
-            <w:tcW w:type="dxa" w:w="3264"/>
-            <w:tcBorders>
-              <w:top w:val="single" w:color="010101" w:sz="24" w:space="0" w:shadow="0" w:frame="0"/>
-              <w:left w:val="single" w:color="010101" w:sz="24" w:space="0" w:shadow="0" w:frame="0"/>
-              <w:bottom w:val="single" w:color="000001" w:sz="2" w:space="0" w:shadow="0" w:frame="0"/>
-              <w:right w:val="single" w:color="010101" w:sz="24" w:space="0" w:shadow="0" w:frame="0"/>
-            </w:tcBorders>
-            <w:shd w:val="clear" w:color="auto" w:fill="eeeeee"/>
-            <w:tcMar>
-              <w:top w:type="dxa" w:w="80"/>
-              <w:left w:type="dxa" w:w="80"/>
-              <w:bottom w:type="dxa" w:w="80"/>
-              <w:right w:type="dxa" w:w="80"/>
-            </w:tcMar>
-            <w:vAlign w:val="top"/>
-          </w:tcPr>
-          <w:p>
-            <w:pPr>
-              <w:pStyle w:val="Hoofdtekst A"/>
-            </w:pPr>
-            <w:r>
-              <w:rPr>
-                <w:caps w:val="0"/>
-                <w:smallCaps w:val="0"/>
-                <w:strike w:val="0"/>
-                <w:dstrike w:val="0"/>
-                <w:outline w:val="0"/>
-                <w:color w:val="000000"/>
-                <w:spacing w:val="0"/>
-                <w:kern w:val="0"/>
-                <w:position w:val="0"/>
-                <w:sz w:val="24"/>
-                <w:szCs w:val="24"/>
-                <w:u w:val="none" w:color="000000"/>
-                <w:vertAlign w:val="baseline"/>
-                <w:rtl w:val="0"/>
-                <w:lang w:val="en-US"/>
-              </w:rPr>
-              <w:t>3</w:t>
-            </w:r>
-          </w:p>
-        </w:tc>
-      </w:tr>
-      <w:tr>
-        <w:tblPrEx>
-          <w:shd w:val="clear" w:color="auto" w:fill="auto"/>
-        </w:tblPrEx>
-        <w:trPr>
-          <w:trHeight w:val="304" w:hRule="atLeast"/>
-        </w:trPr>
-        <w:tc>
-          <w:tcPr>
-            <w:tcW w:type="dxa" w:w="2594"/>
-            <w:vMerge w:val="continue"/>
-            <w:tcBorders>
-              <w:top w:val="single" w:color="000001" w:sz="24" w:space="0" w:shadow="0" w:frame="0"/>
-              <w:left w:val="single" w:color="000001" w:sz="24" w:space="0" w:shadow="0" w:frame="0"/>
-              <w:bottom w:val="single" w:color="bfbfbf" w:sz="8" w:space="0" w:shadow="0" w:frame="0"/>
-              <w:right w:val="single" w:color="000001" w:sz="24" w:space="0" w:shadow="0" w:frame="0"/>
-            </w:tcBorders>
-            <w:shd w:val="clear" w:color="auto" w:fill="e2e4e3"/>
-          </w:tcPr>
-          <w:p/>
-        </w:tc>
-        <w:tc>
-          <w:tcPr>
-            <w:tcW w:type="dxa" w:w="778"/>
-            <w:tcBorders>
-              <w:top w:val="single" w:color="000001" w:sz="2" w:space="0" w:shadow="0" w:frame="0"/>
-              <w:left w:val="single" w:color="000001" w:sz="24" w:space="0" w:shadow="0" w:frame="0"/>
-              <w:bottom w:val="single" w:color="000001" w:sz="2" w:space="0" w:shadow="0" w:frame="0"/>
-              <w:right w:val="single" w:color="000001" w:sz="24" w:space="0" w:shadow="0" w:frame="0"/>
-            </w:tcBorders>
-            <w:shd w:val="clear" w:color="auto" w:fill="ffffff"/>
-            <w:tcMar>
-              <w:top w:type="dxa" w:w="80"/>
-              <w:left w:type="dxa" w:w="80"/>
-              <w:bottom w:type="dxa" w:w="80"/>
-              <w:right w:type="dxa" w:w="80"/>
-            </w:tcMar>
-            <w:vAlign w:val="top"/>
-          </w:tcPr>
-          <w:p>
-            <w:pPr>
-              <w:pStyle w:val="Hoofdtekst A"/>
-            </w:pPr>
-            <w:r>
-              <w:rPr>
-                <w:caps w:val="0"/>
-                <w:smallCaps w:val="0"/>
-                <w:strike w:val="0"/>
-                <w:dstrike w:val="0"/>
-                <w:outline w:val="0"/>
-                <w:color w:val="000000"/>
-                <w:spacing w:val="0"/>
-                <w:kern w:val="0"/>
-                <w:position w:val="0"/>
-                <w:sz w:val="24"/>
-                <w:szCs w:val="24"/>
-                <w:u w:val="none" w:color="000000"/>
-                <w:vertAlign w:val="baseline"/>
-                <w:rtl w:val="0"/>
-                <w:lang w:val="en-US"/>
-              </w:rPr>
-              <w:t>14</w:t>
-            </w:r>
-          </w:p>
-        </w:tc>
-        <w:tc>
-          <w:tcPr>
-            <w:tcW w:type="dxa" w:w="4977"/>
-            <w:tcBorders>
-              <w:top w:val="single" w:color="000001" w:sz="2" w:space="0" w:shadow="0" w:frame="0"/>
-              <w:left w:val="single" w:color="000001" w:sz="24" w:space="0" w:shadow="0" w:frame="0"/>
-              <w:bottom w:val="single" w:color="000001" w:sz="2" w:space="0" w:shadow="0" w:frame="0"/>
-              <w:right w:val="single" w:color="000001" w:sz="24" w:space="0" w:shadow="0" w:frame="0"/>
-            </w:tcBorders>
-            <w:shd w:val="clear" w:color="auto" w:fill="ffffff"/>
-            <w:tcMar>
-              <w:top w:type="dxa" w:w="80"/>
-              <w:left w:type="dxa" w:w="80"/>
-              <w:bottom w:type="dxa" w:w="80"/>
-              <w:right w:type="dxa" w:w="80"/>
-            </w:tcMar>
-            <w:vAlign w:val="top"/>
-          </w:tcPr>
-          <w:p>
-            <w:pPr>
-              <w:pStyle w:val="Hoofdtekst A"/>
-            </w:pPr>
-            <w:r>
-              <w:rPr>
-                <w:caps w:val="0"/>
-                <w:smallCaps w:val="0"/>
-                <w:strike w:val="0"/>
-                <w:dstrike w:val="0"/>
-                <w:outline w:val="0"/>
-                <w:color w:val="000000"/>
-                <w:spacing w:val="0"/>
-                <w:kern w:val="0"/>
-                <w:position w:val="0"/>
-                <w:sz w:val="24"/>
-                <w:szCs w:val="24"/>
-                <w:u w:val="none" w:color="000000"/>
-                <w:vertAlign w:val="baseline"/>
-                <w:rtl w:val="0"/>
-                <w:lang w:val="en-US"/>
-              </w:rPr>
-              <w:t>Find major problems</w:t>
-            </w:r>
-          </w:p>
-        </w:tc>
-        <w:tc>
-          <w:tcPr>
-            <w:tcW w:type="dxa" w:w="2676"/>
-            <w:tcBorders>
-              <w:top w:val="single" w:color="000001" w:sz="2" w:space="0" w:shadow="0" w:frame="0"/>
-              <w:left w:val="single" w:color="000001" w:sz="24" w:space="0" w:shadow="0" w:frame="0"/>
-              <w:bottom w:val="single" w:color="000001" w:sz="2" w:space="0" w:shadow="0" w:frame="0"/>
-              <w:right w:val="single" w:color="000001" w:sz="24" w:space="0" w:shadow="0" w:frame="0"/>
-            </w:tcBorders>
-            <w:shd w:val="clear" w:color="auto" w:fill="ffffff"/>
-            <w:tcMar>
-              <w:top w:type="dxa" w:w="80"/>
-              <w:left w:type="dxa" w:w="80"/>
-              <w:bottom w:type="dxa" w:w="80"/>
-              <w:right w:type="dxa" w:w="80"/>
-            </w:tcMar>
-            <w:vAlign w:val="top"/>
-          </w:tcPr>
-          <w:p>
-            <w:pPr>
-              <w:pStyle w:val="Hoofdtekst"/>
-            </w:pPr>
-            <w:r>
-              <w:rPr>
-                <w:rFonts w:ascii="Times New Roman" w:cs="Arial Unicode MS" w:hAnsi="Arial Unicode MS" w:eastAsia="Arial Unicode MS"/>
-                <w:rtl w:val="0"/>
-              </w:rPr>
-              <w:t>Jan (?)</w:t>
-            </w:r>
-          </w:p>
-        </w:tc>
-        <w:tc>
-          <w:tcPr>
-            <w:tcW w:type="dxa" w:w="3264"/>
-            <w:tcBorders>
-              <w:top w:val="single" w:color="000001" w:sz="2" w:space="0" w:shadow="0" w:frame="0"/>
-              <w:left w:val="single" w:color="000001" w:sz="24" w:space="0" w:shadow="0" w:frame="0"/>
-              <w:bottom w:val="single" w:color="000001" w:sz="2" w:space="0" w:shadow="0" w:frame="0"/>
-              <w:right w:val="single" w:color="000001" w:sz="24" w:space="0" w:shadow="0" w:frame="0"/>
-            </w:tcBorders>
-            <w:shd w:val="clear" w:color="auto" w:fill="ffffff"/>
-            <w:tcMar>
-              <w:top w:type="dxa" w:w="80"/>
-              <w:left w:type="dxa" w:w="80"/>
-              <w:bottom w:type="dxa" w:w="80"/>
-              <w:right w:type="dxa" w:w="80"/>
-            </w:tcMar>
-            <w:vAlign w:val="top"/>
-          </w:tcPr>
-          <w:p>
-            <w:pPr>
-              <w:pStyle w:val="Hoofdtekst A"/>
-            </w:pPr>
-            <w:r>
-              <w:rPr>
-                <w:caps w:val="0"/>
-                <w:smallCaps w:val="0"/>
-                <w:strike w:val="0"/>
-                <w:dstrike w:val="0"/>
-                <w:outline w:val="0"/>
-                <w:color w:val="000000"/>
-                <w:spacing w:val="0"/>
-                <w:kern w:val="0"/>
-                <w:position w:val="0"/>
-                <w:sz w:val="24"/>
-                <w:szCs w:val="24"/>
-                <w:u w:val="none" w:color="000000"/>
-                <w:vertAlign w:val="baseline"/>
-                <w:rtl w:val="0"/>
-                <w:lang w:val="en-US"/>
-              </w:rPr>
-              <w:t>1</w:t>
-            </w:r>
-          </w:p>
-        </w:tc>
-      </w:tr>
-      <w:tr>
-        <w:tblPrEx>
-          <w:shd w:val="clear" w:color="auto" w:fill="auto"/>
-        </w:tblPrEx>
-        <w:trPr>
-          <w:trHeight w:val="330" w:hRule="atLeast"/>
+          <w:trHeight w:val="350" w:hRule="atLeast"/>
         </w:trPr>
         <w:tc>
           <w:tcPr>
@@ -3367,7 +4012,7 @@
           </w:tcPr>
           <w:p>
             <w:pPr>
-              <w:pStyle w:val="Hoofdtekst A"/>
+              <w:pStyle w:val="Hoofdtekst A A"/>
             </w:pPr>
             <w:r>
               <w:rPr>
@@ -3387,7 +4032,7 @@
                 <w:rtl w:val="0"/>
                 <w:lang w:val="en-US"/>
               </w:rPr>
-              <w:t>15</w:t>
+              <w:t>18</w:t>
             </w:r>
           </w:p>
         </w:tc>
@@ -3411,7 +4056,7 @@
           </w:tcPr>
           <w:p>
             <w:pPr>
-              <w:pStyle w:val="Hoofdtekst A"/>
+              <w:pStyle w:val="Hoofdtekst A A"/>
             </w:pPr>
             <w:r>
               <w:rPr>
@@ -3431,7 +4076,7 @@
                 <w:rtl w:val="0"/>
                 <w:lang w:val="en-US"/>
               </w:rPr>
-              <w:t>adjust sprint plan accordingly</w:t>
+              <w:t>Make appointment with Bacchelli</w:t>
             </w:r>
           </w:p>
         </w:tc>
@@ -3455,38 +4100,7 @@
           </w:tcPr>
           <w:p>
             <w:pPr>
-              <w:pStyle w:val="Hoofdtekst"/>
-            </w:pPr>
-            <w:r>
-              <w:rPr>
-                <w:rFonts w:ascii="Times New Roman" w:cs="Arial Unicode MS" w:hAnsi="Arial Unicode MS" w:eastAsia="Arial Unicode MS"/>
-                <w:rtl w:val="0"/>
-              </w:rPr>
-              <w:t>Jan (?)</w:t>
-            </w:r>
-          </w:p>
-        </w:tc>
-        <w:tc>
-          <w:tcPr>
-            <w:tcW w:type="dxa" w:w="3264"/>
-            <w:tcBorders>
-              <w:top w:val="single" w:color="000001" w:sz="2" w:space="0" w:shadow="0" w:frame="0"/>
-              <w:left w:val="single" w:color="000001" w:sz="24" w:space="0" w:shadow="0" w:frame="0"/>
-              <w:bottom w:val="single" w:color="000001" w:sz="24" w:space="0" w:shadow="0" w:frame="0"/>
-              <w:right w:val="single" w:color="000001" w:sz="24" w:space="0" w:shadow="0" w:frame="0"/>
-            </w:tcBorders>
-            <w:shd w:val="clear" w:color="auto" w:fill="ffffff"/>
-            <w:tcMar>
-              <w:top w:type="dxa" w:w="80"/>
-              <w:left w:type="dxa" w:w="80"/>
-              <w:bottom w:type="dxa" w:w="80"/>
-              <w:right w:type="dxa" w:w="80"/>
-            </w:tcMar>
-            <w:vAlign w:val="top"/>
-          </w:tcPr>
-          <w:p>
-            <w:pPr>
-              <w:pStyle w:val="Hoofdtekst A"/>
+              <w:pStyle w:val="Hoofdtekst A A"/>
             </w:pPr>
             <w:r>
               <w:rPr>
@@ -3506,43 +4120,34 @@
                 <w:rtl w:val="0"/>
                 <w:lang w:val="en-US"/>
               </w:rPr>
-              <w:t>1</w:t>
-            </w:r>
-          </w:p>
-        </w:tc>
-      </w:tr>
-      <w:tr>
-        <w:tblPrEx>
-          <w:shd w:val="clear" w:color="auto" w:fill="auto"/>
-        </w:tblPrEx>
-        <w:trPr>
-          <w:trHeight w:val="330" w:hRule="atLeast"/>
-        </w:trPr>
-        <w:tc>
-          <w:tcPr>
-            <w:tcW w:type="dxa" w:w="2594"/>
-            <w:tcBorders>
-              <w:top w:val="single" w:color="010101" w:sz="24" w:space="0" w:shadow="0" w:frame="0"/>
-              <w:left w:val="single" w:color="010101" w:sz="24" w:space="0" w:shadow="0" w:frame="0"/>
-              <w:bottom w:val="single" w:color="bfbfbf" w:sz="8" w:space="0" w:shadow="0" w:frame="0"/>
-              <w:right w:val="single" w:color="010101" w:sz="24" w:space="0" w:shadow="0" w:frame="0"/>
-            </w:tcBorders>
-            <w:shd w:val="clear" w:color="auto" w:fill="e2e4e3"/>
-            <w:tcMar>
-              <w:top w:type="dxa" w:w="80"/>
-              <w:left w:type="dxa" w:w="80"/>
-              <w:bottom w:type="dxa" w:w="80"/>
-              <w:right w:type="dxa" w:w="80"/>
-            </w:tcMar>
-            <w:vAlign w:val="top"/>
-          </w:tcPr>
-          <w:p>
-            <w:pPr>
-              <w:pStyle w:val="Hoofdtekst A"/>
-            </w:pPr>
-            <w:r>
-              <w:rPr>
-                <w:rFonts w:ascii="Times New Roman Bold"/>
+              <w:t>Jan</w:t>
+            </w:r>
+          </w:p>
+        </w:tc>
+        <w:tc>
+          <w:tcPr>
+            <w:tcW w:type="dxa" w:w="3264"/>
+            <w:tcBorders>
+              <w:top w:val="single" w:color="000001" w:sz="2" w:space="0" w:shadow="0" w:frame="0"/>
+              <w:left w:val="single" w:color="000001" w:sz="24" w:space="0" w:shadow="0" w:frame="0"/>
+              <w:bottom w:val="single" w:color="000001" w:sz="24" w:space="0" w:shadow="0" w:frame="0"/>
+              <w:right w:val="single" w:color="000001" w:sz="24" w:space="0" w:shadow="0" w:frame="0"/>
+            </w:tcBorders>
+            <w:shd w:val="clear" w:color="auto" w:fill="ffffff"/>
+            <w:tcMar>
+              <w:top w:type="dxa" w:w="80"/>
+              <w:left w:type="dxa" w:w="80"/>
+              <w:bottom w:type="dxa" w:w="80"/>
+              <w:right w:type="dxa" w:w="80"/>
+            </w:tcMar>
+            <w:vAlign w:val="top"/>
+          </w:tcPr>
+          <w:p>
+            <w:pPr>
+              <w:pStyle w:val="Hoofdtekst A A"/>
+            </w:pPr>
+            <w:r>
+              <w:rPr>
                 <w:caps w:val="0"/>
                 <w:smallCaps w:val="0"/>
                 <w:strike w:val="0"/>
@@ -3559,400 +4164,12 @@
                 <w:rtl w:val="0"/>
                 <w:lang w:val="en-US"/>
               </w:rPr>
-              <w:t>Communication</w:t>
-            </w:r>
-          </w:p>
-        </w:tc>
-        <w:tc>
-          <w:tcPr>
-            <w:tcW w:type="dxa" w:w="778"/>
-            <w:tcBorders>
-              <w:top w:val="single" w:color="000001" w:sz="24" w:space="0" w:shadow="0" w:frame="0"/>
-              <w:left w:val="single" w:color="010101" w:sz="24" w:space="0" w:shadow="0" w:frame="0"/>
-              <w:bottom w:val="single" w:color="000001" w:sz="2" w:space="0" w:shadow="0" w:frame="0"/>
-              <w:right w:val="single" w:color="000001" w:sz="24" w:space="0" w:shadow="0" w:frame="0"/>
-            </w:tcBorders>
-            <w:shd w:val="clear" w:color="auto" w:fill="ffffff"/>
-            <w:tcMar>
-              <w:top w:type="dxa" w:w="80"/>
-              <w:left w:type="dxa" w:w="80"/>
-              <w:bottom w:type="dxa" w:w="80"/>
-              <w:right w:type="dxa" w:w="80"/>
-            </w:tcMar>
-            <w:vAlign w:val="top"/>
-          </w:tcPr>
-          <w:p>
-            <w:pPr>
-              <w:pStyle w:val="Hoofdtekst A"/>
-            </w:pPr>
-            <w:r>
-              <w:rPr>
-                <w:caps w:val="0"/>
-                <w:smallCaps w:val="0"/>
-                <w:strike w:val="0"/>
-                <w:dstrike w:val="0"/>
-                <w:outline w:val="0"/>
-                <w:color w:val="000000"/>
-                <w:spacing w:val="0"/>
-                <w:kern w:val="0"/>
-                <w:position w:val="0"/>
-                <w:sz w:val="24"/>
-                <w:szCs w:val="24"/>
-                <w:u w:val="none" w:color="000000"/>
-                <w:vertAlign w:val="baseline"/>
-                <w:rtl w:val="0"/>
-                <w:lang w:val="en-US"/>
-              </w:rPr>
-              <w:t>16</w:t>
-            </w:r>
-          </w:p>
-        </w:tc>
-        <w:tc>
-          <w:tcPr>
-            <w:tcW w:type="dxa" w:w="4977"/>
-            <w:tcBorders>
-              <w:top w:val="single" w:color="000001" w:sz="24" w:space="0" w:shadow="0" w:frame="0"/>
-              <w:left w:val="single" w:color="000001" w:sz="24" w:space="0" w:shadow="0" w:frame="0"/>
-              <w:bottom w:val="single" w:color="000001" w:sz="2" w:space="0" w:shadow="0" w:frame="0"/>
-              <w:right w:val="single" w:color="000001" w:sz="24" w:space="0" w:shadow="0" w:frame="0"/>
-            </w:tcBorders>
-            <w:shd w:val="clear" w:color="auto" w:fill="ffffff"/>
-            <w:tcMar>
-              <w:top w:type="dxa" w:w="80"/>
-              <w:left w:type="dxa" w:w="80"/>
-              <w:bottom w:type="dxa" w:w="80"/>
-              <w:right w:type="dxa" w:w="80"/>
-            </w:tcMar>
-            <w:vAlign w:val="top"/>
-          </w:tcPr>
-          <w:p>
-            <w:pPr>
-              <w:pStyle w:val="Hoofdtekst A"/>
-            </w:pPr>
-            <w:r>
-              <w:rPr>
-                <w:caps w:val="0"/>
-                <w:smallCaps w:val="0"/>
-                <w:strike w:val="0"/>
-                <w:dstrike w:val="0"/>
-                <w:outline w:val="0"/>
-                <w:color w:val="000000"/>
-                <w:spacing w:val="0"/>
-                <w:kern w:val="0"/>
-                <w:position w:val="0"/>
-                <w:sz w:val="24"/>
-                <w:szCs w:val="24"/>
-                <w:u w:val="none" w:color="000000"/>
-                <w:vertAlign w:val="baseline"/>
-                <w:rtl w:val="0"/>
-                <w:lang w:val="en-US"/>
-              </w:rPr>
-              <w:t>Make appointment with Koen</w:t>
-            </w:r>
-          </w:p>
-        </w:tc>
-        <w:tc>
-          <w:tcPr>
-            <w:tcW w:type="dxa" w:w="2676"/>
-            <w:tcBorders>
-              <w:top w:val="single" w:color="000001" w:sz="24" w:space="0" w:shadow="0" w:frame="0"/>
-              <w:left w:val="single" w:color="000001" w:sz="24" w:space="0" w:shadow="0" w:frame="0"/>
-              <w:bottom w:val="single" w:color="000001" w:sz="2" w:space="0" w:shadow="0" w:frame="0"/>
-              <w:right w:val="single" w:color="000001" w:sz="24" w:space="0" w:shadow="0" w:frame="0"/>
-            </w:tcBorders>
-            <w:shd w:val="clear" w:color="auto" w:fill="ffffff"/>
-            <w:tcMar>
-              <w:top w:type="dxa" w:w="80"/>
-              <w:left w:type="dxa" w:w="80"/>
-              <w:bottom w:type="dxa" w:w="80"/>
-              <w:right w:type="dxa" w:w="80"/>
-            </w:tcMar>
-            <w:vAlign w:val="top"/>
-          </w:tcPr>
-          <w:p>
-            <w:pPr>
-              <w:pStyle w:val="Hoofdtekst A"/>
-            </w:pPr>
-            <w:r>
-              <w:rPr>
-                <w:caps w:val="0"/>
-                <w:smallCaps w:val="0"/>
-                <w:strike w:val="0"/>
-                <w:dstrike w:val="0"/>
-                <w:outline w:val="0"/>
-                <w:color w:val="000000"/>
-                <w:spacing w:val="0"/>
-                <w:kern w:val="0"/>
-                <w:position w:val="0"/>
-                <w:sz w:val="24"/>
-                <w:szCs w:val="24"/>
-                <w:u w:val="none" w:color="000000"/>
-                <w:vertAlign w:val="baseline"/>
-                <w:rtl w:val="0"/>
-                <w:lang w:val="en-US"/>
-              </w:rPr>
-              <w:t>Martin</w:t>
-            </w:r>
-          </w:p>
-        </w:tc>
-        <w:tc>
-          <w:tcPr>
-            <w:tcW w:type="dxa" w:w="3264"/>
-            <w:tcBorders>
-              <w:top w:val="single" w:color="000001" w:sz="24" w:space="0" w:shadow="0" w:frame="0"/>
-              <w:left w:val="single" w:color="000001" w:sz="24" w:space="0" w:shadow="0" w:frame="0"/>
-              <w:bottom w:val="single" w:color="000001" w:sz="2" w:space="0" w:shadow="0" w:frame="0"/>
-              <w:right w:val="single" w:color="000001" w:sz="24" w:space="0" w:shadow="0" w:frame="0"/>
-            </w:tcBorders>
-            <w:shd w:val="clear" w:color="auto" w:fill="ffffff"/>
-            <w:tcMar>
-              <w:top w:type="dxa" w:w="80"/>
-              <w:left w:type="dxa" w:w="80"/>
-              <w:bottom w:type="dxa" w:w="80"/>
-              <w:right w:type="dxa" w:w="80"/>
-            </w:tcMar>
-            <w:vAlign w:val="top"/>
-          </w:tcPr>
-          <w:p>
-            <w:pPr>
-              <w:pStyle w:val="Hoofdtekst A"/>
-            </w:pPr>
-            <w:r>
-              <w:rPr>
-                <w:caps w:val="0"/>
-                <w:smallCaps w:val="0"/>
-                <w:strike w:val="0"/>
-                <w:dstrike w:val="0"/>
-                <w:outline w:val="0"/>
-                <w:color w:val="000000"/>
-                <w:spacing w:val="0"/>
-                <w:kern w:val="0"/>
-                <w:position w:val="0"/>
-                <w:sz w:val="24"/>
-                <w:szCs w:val="24"/>
-                <w:u w:val="none" w:color="000000"/>
-                <w:vertAlign w:val="baseline"/>
-                <w:rtl w:val="0"/>
-                <w:lang w:val="en-US"/>
-              </w:rPr>
-              <w:t>1</w:t>
-            </w:r>
-          </w:p>
-        </w:tc>
-      </w:tr>
-      <w:tr>
-        <w:tblPrEx>
-          <w:shd w:val="clear" w:color="auto" w:fill="auto"/>
-        </w:tblPrEx>
-        <w:trPr>
-          <w:trHeight w:val="330" w:hRule="atLeast"/>
-        </w:trPr>
-        <w:tc>
-          <w:tcPr>
-            <w:tcW w:type="dxa" w:w="2594"/>
-            <w:tcBorders>
-              <w:top w:val="single" w:color="bfbfbf" w:sz="8" w:space="0" w:shadow="0" w:frame="0"/>
-              <w:left w:val="single" w:color="010101" w:sz="24" w:space="0" w:shadow="0" w:frame="0"/>
-              <w:bottom w:val="single" w:color="010101" w:sz="24" w:space="0" w:shadow="0" w:frame="0"/>
-              <w:right w:val="single" w:color="000001" w:sz="24" w:space="0" w:shadow="0" w:frame="0"/>
-            </w:tcBorders>
-            <w:shd w:val="clear" w:color="auto" w:fill="e2e4e3"/>
-            <w:tcMar>
-              <w:top w:type="dxa" w:w="80"/>
-              <w:left w:type="dxa" w:w="80"/>
-              <w:bottom w:type="dxa" w:w="80"/>
-              <w:right w:type="dxa" w:w="80"/>
-            </w:tcMar>
-            <w:vAlign w:val="top"/>
-          </w:tcPr>
-          <w:p/>
-        </w:tc>
-        <w:tc>
-          <w:tcPr>
-            <w:tcW w:type="dxa" w:w="778"/>
-            <w:tcBorders>
-              <w:top w:val="single" w:color="000001" w:sz="2" w:space="0" w:shadow="0" w:frame="0"/>
-              <w:left w:val="single" w:color="000001" w:sz="24" w:space="0" w:shadow="0" w:frame="0"/>
-              <w:bottom w:val="single" w:color="000001" w:sz="24" w:space="0" w:shadow="0" w:frame="0"/>
-              <w:right w:val="single" w:color="000001" w:sz="24" w:space="0" w:shadow="0" w:frame="0"/>
-            </w:tcBorders>
-            <w:shd w:val="clear" w:color="auto" w:fill="ffffff"/>
-            <w:tcMar>
-              <w:top w:type="dxa" w:w="80"/>
-              <w:left w:type="dxa" w:w="80"/>
-              <w:bottom w:type="dxa" w:w="80"/>
-              <w:right w:type="dxa" w:w="80"/>
-            </w:tcMar>
-            <w:vAlign w:val="top"/>
-          </w:tcPr>
-          <w:p>
-            <w:pPr>
-              <w:pStyle w:val="Hoofdtekst A"/>
-            </w:pPr>
-            <w:r>
-              <w:rPr>
-                <w:caps w:val="0"/>
-                <w:smallCaps w:val="0"/>
-                <w:strike w:val="0"/>
-                <w:dstrike w:val="0"/>
-                <w:outline w:val="0"/>
-                <w:color w:val="000000"/>
-                <w:spacing w:val="0"/>
-                <w:kern w:val="0"/>
-                <w:position w:val="0"/>
-                <w:sz w:val="24"/>
-                <w:szCs w:val="24"/>
-                <w:u w:val="none" w:color="000000"/>
-                <w:vertAlign w:val="baseline"/>
-                <w:rtl w:val="0"/>
-                <w:lang w:val="en-US"/>
-              </w:rPr>
-              <w:t>17</w:t>
-            </w:r>
-          </w:p>
-        </w:tc>
-        <w:tc>
-          <w:tcPr>
-            <w:tcW w:type="dxa" w:w="4977"/>
-            <w:tcBorders>
-              <w:top w:val="single" w:color="000001" w:sz="2" w:space="0" w:shadow="0" w:frame="0"/>
-              <w:left w:val="single" w:color="000001" w:sz="24" w:space="0" w:shadow="0" w:frame="0"/>
-              <w:bottom w:val="single" w:color="000001" w:sz="24" w:space="0" w:shadow="0" w:frame="0"/>
-              <w:right w:val="single" w:color="000001" w:sz="24" w:space="0" w:shadow="0" w:frame="0"/>
-            </w:tcBorders>
-            <w:shd w:val="clear" w:color="auto" w:fill="ffffff"/>
-            <w:tcMar>
-              <w:top w:type="dxa" w:w="80"/>
-              <w:left w:type="dxa" w:w="80"/>
-              <w:bottom w:type="dxa" w:w="80"/>
-              <w:right w:type="dxa" w:w="80"/>
-            </w:tcMar>
-            <w:vAlign w:val="top"/>
-          </w:tcPr>
-          <w:p>
-            <w:pPr>
-              <w:pStyle w:val="Hoofdtekst A"/>
-            </w:pPr>
-            <w:r>
-              <w:rPr>
-                <w:caps w:val="0"/>
-                <w:smallCaps w:val="0"/>
-                <w:strike w:val="0"/>
-                <w:dstrike w:val="0"/>
-                <w:outline w:val="0"/>
-                <w:color w:val="000000"/>
-                <w:spacing w:val="0"/>
-                <w:kern w:val="0"/>
-                <w:position w:val="0"/>
-                <w:sz w:val="24"/>
-                <w:szCs w:val="24"/>
-                <w:u w:val="none" w:color="000000"/>
-                <w:vertAlign w:val="baseline"/>
-                <w:rtl w:val="0"/>
-                <w:lang w:val="en-US"/>
-              </w:rPr>
-              <w:t>Make appointment with Bacchelli</w:t>
-            </w:r>
-          </w:p>
-        </w:tc>
-        <w:tc>
-          <w:tcPr>
-            <w:tcW w:type="dxa" w:w="2676"/>
-            <w:tcBorders>
-              <w:top w:val="single" w:color="000001" w:sz="2" w:space="0" w:shadow="0" w:frame="0"/>
-              <w:left w:val="single" w:color="000001" w:sz="24" w:space="0" w:shadow="0" w:frame="0"/>
-              <w:bottom w:val="single" w:color="000001" w:sz="24" w:space="0" w:shadow="0" w:frame="0"/>
-              <w:right w:val="single" w:color="000001" w:sz="24" w:space="0" w:shadow="0" w:frame="0"/>
-            </w:tcBorders>
-            <w:shd w:val="clear" w:color="auto" w:fill="ffffff"/>
-            <w:tcMar>
-              <w:top w:type="dxa" w:w="80"/>
-              <w:left w:type="dxa" w:w="80"/>
-              <w:bottom w:type="dxa" w:w="80"/>
-              <w:right w:type="dxa" w:w="80"/>
-            </w:tcMar>
-            <w:vAlign w:val="top"/>
-          </w:tcPr>
-          <w:p>
-            <w:pPr>
-              <w:pStyle w:val="Hoofdtekst A"/>
-            </w:pPr>
-            <w:r>
-              <w:rPr>
-                <w:caps w:val="0"/>
-                <w:smallCaps w:val="0"/>
-                <w:strike w:val="0"/>
-                <w:dstrike w:val="0"/>
-                <w:outline w:val="0"/>
-                <w:color w:val="000000"/>
-                <w:spacing w:val="0"/>
-                <w:kern w:val="0"/>
-                <w:position w:val="0"/>
-                <w:sz w:val="24"/>
-                <w:szCs w:val="24"/>
-                <w:u w:val="none" w:color="000000"/>
-                <w:vertAlign w:val="baseline"/>
-                <w:rtl w:val="0"/>
-                <w:lang w:val="en-US"/>
-              </w:rPr>
-              <w:t>Jan</w:t>
-            </w:r>
-          </w:p>
-        </w:tc>
-        <w:tc>
-          <w:tcPr>
-            <w:tcW w:type="dxa" w:w="3264"/>
-            <w:tcBorders>
-              <w:top w:val="single" w:color="000001" w:sz="2" w:space="0" w:shadow="0" w:frame="0"/>
-              <w:left w:val="single" w:color="000001" w:sz="24" w:space="0" w:shadow="0" w:frame="0"/>
-              <w:bottom w:val="single" w:color="000001" w:sz="24" w:space="0" w:shadow="0" w:frame="0"/>
-              <w:right w:val="single" w:color="000001" w:sz="24" w:space="0" w:shadow="0" w:frame="0"/>
-            </w:tcBorders>
-            <w:shd w:val="clear" w:color="auto" w:fill="ffffff"/>
-            <w:tcMar>
-              <w:top w:type="dxa" w:w="80"/>
-              <w:left w:type="dxa" w:w="80"/>
-              <w:bottom w:type="dxa" w:w="80"/>
-              <w:right w:type="dxa" w:w="80"/>
-            </w:tcMar>
-            <w:vAlign w:val="top"/>
-          </w:tcPr>
-          <w:p>
-            <w:pPr>
-              <w:pStyle w:val="Hoofdtekst A"/>
-            </w:pPr>
-            <w:r>
-              <w:rPr>
-                <w:caps w:val="0"/>
-                <w:smallCaps w:val="0"/>
-                <w:strike w:val="0"/>
-                <w:dstrike w:val="0"/>
-                <w:outline w:val="0"/>
-                <w:color w:val="000000"/>
-                <w:spacing w:val="0"/>
-                <w:kern w:val="0"/>
-                <w:position w:val="0"/>
-                <w:sz w:val="24"/>
-                <w:szCs w:val="24"/>
-                <w:u w:val="none" w:color="000000"/>
-                <w:vertAlign w:val="baseline"/>
-                <w:rtl w:val="0"/>
-                <w:lang w:val="en-US"/>
-              </w:rPr>
               <w:t>1</w:t>
             </w:r>
           </w:p>
         </w:tc>
       </w:tr>
     </w:tbl>
-    <w:p>
-      <w:pPr>
-        <w:pStyle w:val="Body"/>
-        <w:rPr>
-          <w:rFonts w:ascii="Helvetica Neue" w:cs="Helvetica Neue" w:hAnsi="Helvetica Neue" w:eastAsia="Helvetica Neue"/>
-        </w:rPr>
-      </w:pPr>
-    </w:p>
     <w:p>
       <w:pPr>
         <w:pStyle w:val="Body"/>
@@ -3968,6 +4185,8 @@
       <w:r>
         <w:rPr>
           <w:rFonts w:ascii="Helvetica Neue" w:cs="Helvetica Neue" w:hAnsi="Helvetica Neue" w:eastAsia="Helvetica Neue"/>
+          <w:sz w:val="22"/>
+          <w:szCs w:val="22"/>
           <w:rtl w:val="0"/>
         </w:rPr>
         <w:br w:type="textWrapping"/>
@@ -4339,9 +4558,9 @@
       <w:lang w:val="en-US"/>
     </w:rPr>
   </w:style>
-  <w:style w:type="paragraph" w:styleId="Hoofdtekst">
-    <w:name w:val="Hoofdtekst"/>
-    <w:next w:val="Hoofdtekst"/>
+  <w:style w:type="paragraph" w:styleId="Hoofdtekst A">
+    <w:name w:val="Hoofdtekst A"/>
+    <w:next w:val="Hoofdtekst A"/>
     <w:pPr>
       <w:keepNext w:val="0"/>
       <w:keepLines w:val="0"/>
@@ -4362,7 +4581,7 @@
       <w:outlineLvl w:val="9"/>
     </w:pPr>
     <w:rPr>
-      <w:rFonts w:ascii="Times New Roman" w:cs="Times New Roman" w:hAnsi="Times New Roman" w:eastAsia="Times New Roman"/>
+      <w:rFonts w:ascii="Times New Roman" w:cs="Arial Unicode MS" w:hAnsi="Arial Unicode MS" w:eastAsia="Arial Unicode MS"/>
       <w:b w:val="0"/>
       <w:bCs w:val="0"/>
       <w:i w:val="0"/>
@@ -4382,9 +4601,9 @@
       <w:vertAlign w:val="baseline"/>
     </w:rPr>
   </w:style>
-  <w:style w:type="paragraph" w:styleId="Hoofdtekst A">
-    <w:name w:val="Hoofdtekst A"/>
-    <w:next w:val="Hoofdtekst A"/>
+  <w:style w:type="paragraph" w:styleId="Hoofdtekst A A">
+    <w:name w:val="Hoofdtekst A A"/>
+    <w:next w:val="Hoofdtekst A A"/>
     <w:pPr>
       <w:keepNext w:val="1"/>
       <w:keepLines w:val="0"/>
@@ -4426,9 +4645,9 @@
       <w:lang w:val="en-US"/>
     </w:rPr>
   </w:style>
-  <w:style w:type="paragraph" w:styleId="Hoofdtekst A A">
-    <w:name w:val="Hoofdtekst A A"/>
-    <w:next w:val="Hoofdtekst A A"/>
+  <w:style w:type="paragraph" w:styleId="Hoofdtekst A A A">
+    <w:name w:val="Hoofdtekst A A A"/>
+    <w:next w:val="Hoofdtekst A A A"/>
     <w:pPr>
       <w:keepNext w:val="1"/>
       <w:keepLines w:val="0"/>
@@ -5467,7 +5686,7 @@
             <a:spcPct val="100000"/>
           </a:lnSpc>
           <a:spcBef>
-            <a:spcPts val="1400"/>
+            <a:spcPts val="0"/>
           </a:spcBef>
           <a:spcAft>
             <a:spcPts val="0"/>
@@ -5482,12 +5701,12 @@
               <a:noFill/>
             </a:ln>
             <a:solidFill>
-              <a:srgbClr val="00000A"/>
+              <a:srgbClr val="000000"/>
             </a:solidFill>
             <a:effectLst/>
             <a:uFill>
               <a:solidFill>
-                <a:srgbClr val="00000A"/>
+                <a:srgbClr val="000000"/>
               </a:solidFill>
             </a:uFill>
             <a:latin typeface="Times New Roman"/>

</xml_diff>